<commit_message>
Added update test results and reports
</commit_message>
<xml_diff>
--- a/meetrapporten/working/Grijstint snelheid.docx
+++ b/meetrapporten/working/Grijstint snelheid.docx
@@ -318,14 +318,12 @@
         </w:rPr>
         <w:t xml:space="preserve">. We meten de tijd 5 keer om te zorgen dat inconsequente metingen niet </w:t>
       </w:r>
-      <w:proofErr w:type="gramStart"/>
-      <w:r>
-        <w:rPr>
-          <w:lang w:val="nl-NL"/>
-        </w:rPr>
-        <w:t>teveel</w:t>
-      </w:r>
-      <w:proofErr w:type="gramEnd"/>
+      <w:r>
+        <w:rPr>
+          <w:lang w:val="nl-NL"/>
+        </w:rPr>
+        <w:t>te veel</w:t>
+      </w:r>
       <w:r>
         <w:rPr>
           <w:lang w:val="nl-NL"/>
@@ -368,8 +366,6 @@
         </w:rPr>
         <w:t>Voer het programma uit</w:t>
       </w:r>
-      <w:bookmarkStart w:id="0" w:name="_GoBack"/>
-      <w:bookmarkEnd w:id="0"/>
     </w:p>
     <w:p>
       <w:pPr>
@@ -413,28 +409,45 @@
         <w:rPr>
           <w:lang w:val="nl-NL"/>
         </w:rPr>
-        <w:t>Geef de meetresultaten overzichtelijk weer in de vorm van een tabel en/of diagram.</w:t>
+        <w:t xml:space="preserve">Hieronder hebben we in een tabel gezet wat de </w:t>
+      </w:r>
+      <w:r>
+        <w:rPr>
+          <w:lang w:val="nl-NL"/>
+        </w:rPr>
+        <w:t xml:space="preserve">snelheid, in microseconden, is </w:t>
+      </w:r>
+      <w:r>
+        <w:rPr>
+          <w:lang w:val="nl-NL"/>
+        </w:rPr>
+        <w:t xml:space="preserve">van de </w:t>
+      </w:r>
+      <w:r>
+        <w:rPr>
+          <w:lang w:val="nl-NL"/>
+        </w:rPr>
+        <w:t xml:space="preserve">verschillende </w:t>
+      </w:r>
+      <w:r>
+        <w:rPr>
+          <w:lang w:val="nl-NL"/>
+        </w:rPr>
+        <w:t xml:space="preserve">omzettingen. </w:t>
+      </w:r>
+      <w:r>
+        <w:rPr>
+          <w:lang w:val="nl-NL"/>
+        </w:rPr>
+        <w:t xml:space="preserve">Hierbij hebben we de vision-timer gebruikt. </w:t>
       </w:r>
     </w:p>
     <w:p>
       <w:pPr>
-        <w:pStyle w:val="Kop2"/>
-        <w:rPr>
-          <w:lang w:val="nl-NL"/>
-        </w:rPr>
-      </w:pPr>
-      <w:r>
-        <w:rPr>
-          <w:lang w:val="nl-NL"/>
-        </w:rPr>
-        <w:t>V</w:t>
-      </w:r>
-      <w:r>
-        <w:rPr>
-          <w:lang w:val="nl-NL"/>
-        </w:rPr>
-        <w:t>erwerking</w:t>
-      </w:r>
+        <w:rPr>
+          <w:lang w:val="nl-NL"/>
+        </w:rPr>
+      </w:pPr>
     </w:p>
     <w:p>
       <w:pPr>
@@ -442,32 +455,13 @@
           <w:lang w:val="nl-NL"/>
         </w:rPr>
       </w:pPr>
-      <w:r>
-        <w:rPr>
-          <w:lang w:val="nl-NL"/>
-        </w:rPr>
-        <w:t>Laat zien hoe je de meetresultaten verwerkt om een conclusie te kunnen trekken. Het is niet nodig om alle berekeningen op te schrijven, als je bijvoorbeeld maar laat zien welke formule(s) je gebruikt voor het verwerken van de meetresultaten en daar zo nodig één voorbeeldberekening aan toevoegt.</w:t>
-      </w:r>
     </w:p>
     <w:p>
       <w:pPr>
-        <w:pStyle w:val="Kop2"/>
-        <w:rPr>
-          <w:lang w:val="nl-NL"/>
-        </w:rPr>
-      </w:pPr>
-      <w:r>
-        <w:rPr>
-          <w:lang w:val="nl-NL"/>
-        </w:rPr>
-        <w:t>C</w:t>
-      </w:r>
-      <w:r>
-        <w:rPr>
-          <w:lang w:val="nl-NL"/>
-        </w:rPr>
-        <w:t>onclusie</w:t>
-      </w:r>
+        <w:rPr>
+          <w:lang w:val="nl-NL"/>
+        </w:rPr>
+      </w:pPr>
     </w:p>
     <w:p>
       <w:pPr>
@@ -475,15 +469,2758 @@
           <w:lang w:val="nl-NL"/>
         </w:rPr>
       </w:pPr>
-      <w:r>
-        <w:rPr>
-          <w:lang w:val="nl-NL"/>
-        </w:rPr>
-        <w:t>Geef aan welke conclusie kan worden getrokken uit de verwerking van de meetresultaten.</w:t>
-      </w:r>
     </w:p>
     <w:p>
       <w:pPr>
+        <w:rPr>
+          <w:lang w:val="nl-NL"/>
+        </w:rPr>
+      </w:pPr>
+    </w:p>
+    <w:p>
+      <w:pPr>
+        <w:rPr>
+          <w:lang w:val="nl-NL"/>
+        </w:rPr>
+      </w:pPr>
+    </w:p>
+    <w:p>
+      <w:pPr>
+        <w:rPr>
+          <w:lang w:val="nl-NL"/>
+        </w:rPr>
+      </w:pPr>
+    </w:p>
+    <w:tbl>
+      <w:tblPr>
+        <w:tblStyle w:val="Rastertabel4-Accent1"/>
+        <w:tblW w:w="8937" w:type="dxa"/>
+        <w:tblLook w:val="04A0" w:firstRow="1" w:lastRow="0" w:firstColumn="1" w:lastColumn="0" w:noHBand="0" w:noVBand="1"/>
+      </w:tblPr>
+      <w:tblGrid>
+        <w:gridCol w:w="2738"/>
+        <w:gridCol w:w="779"/>
+        <w:gridCol w:w="779"/>
+        <w:gridCol w:w="779"/>
+        <w:gridCol w:w="779"/>
+        <w:gridCol w:w="779"/>
+        <w:gridCol w:w="1338"/>
+        <w:gridCol w:w="966"/>
+      </w:tblGrid>
+      <w:tr>
+        <w:trPr>
+          <w:cnfStyle w:val="100000000000" w:firstRow="1" w:lastRow="0" w:firstColumn="0" w:lastColumn="0" w:oddVBand="0" w:evenVBand="0" w:oddHBand="0" w:evenHBand="0" w:firstRowFirstColumn="0" w:firstRowLastColumn="0" w:lastRowFirstColumn="0" w:lastRowLastColumn="0"/>
+          <w:trHeight w:val="543"/>
+        </w:trPr>
+        <w:tc>
+          <w:tcPr>
+            <w:cnfStyle w:val="001000000000" w:firstRow="0" w:lastRow="0" w:firstColumn="1" w:lastColumn="0" w:oddVBand="0" w:evenVBand="0" w:oddHBand="0" w:evenHBand="0" w:firstRowFirstColumn="0" w:firstRowLastColumn="0" w:lastRowFirstColumn="0" w:lastRowLastColumn="0"/>
+            <w:tcW w:w="2738" w:type="dxa"/>
+          </w:tcPr>
+          <w:p>
+            <w:pPr>
+              <w:jc w:val="left"/>
+              <w:rPr>
+                <w:rFonts w:ascii="Calibri" w:eastAsia="Times New Roman" w:hAnsi="Calibri" w:cs="Calibri"/>
+                <w:color w:val="000000"/>
+                <w:sz w:val="22"/>
+                <w:lang w:val="nl-NL" w:eastAsia="nl-NL"/>
+              </w:rPr>
+            </w:pPr>
+            <w:r>
+              <w:rPr>
+                <w:rFonts w:ascii="Calibri" w:eastAsia="Times New Roman" w:hAnsi="Calibri" w:cs="Calibri"/>
+                <w:color w:val="000000"/>
+                <w:sz w:val="22"/>
+                <w:lang w:val="nl-NL" w:eastAsia="nl-NL"/>
+              </w:rPr>
+              <w:lastRenderedPageBreak/>
+              <w:t xml:space="preserve">Meting (in </w:t>
+            </w:r>
+            <w:r>
+              <w:rPr>
+                <w:rFonts w:ascii="Calibri" w:eastAsia="Times New Roman" w:hAnsi="Calibri" w:cs="Calibri"/>
+                <w:color w:val="000000"/>
+                <w:sz w:val="22"/>
+                <w:lang w:val="nl-NL" w:eastAsia="nl-NL"/>
+              </w:rPr>
+              <w:t>microseconde</w:t>
+            </w:r>
+            <w:r>
+              <w:rPr>
+                <w:rFonts w:ascii="Calibri" w:eastAsia="Times New Roman" w:hAnsi="Calibri" w:cs="Calibri"/>
+                <w:color w:val="000000"/>
+                <w:sz w:val="22"/>
+                <w:lang w:val="nl-NL" w:eastAsia="nl-NL"/>
+              </w:rPr>
+              <w:t>)</w:t>
+            </w:r>
+          </w:p>
+        </w:tc>
+        <w:tc>
+          <w:tcPr>
+            <w:tcW w:w="779" w:type="dxa"/>
+            <w:noWrap/>
+          </w:tcPr>
+          <w:p>
+            <w:pPr>
+              <w:jc w:val="right"/>
+              <w:cnfStyle w:val="100000000000" w:firstRow="1" w:lastRow="0" w:firstColumn="0" w:lastColumn="0" w:oddVBand="0" w:evenVBand="0" w:oddHBand="0" w:evenHBand="0" w:firstRowFirstColumn="0" w:firstRowLastColumn="0" w:lastRowFirstColumn="0" w:lastRowLastColumn="0"/>
+              <w:rPr>
+                <w:rFonts w:ascii="Calibri" w:eastAsia="Times New Roman" w:hAnsi="Calibri" w:cs="Calibri"/>
+                <w:color w:val="000000"/>
+                <w:sz w:val="22"/>
+                <w:lang w:val="nl-NL" w:eastAsia="nl-NL"/>
+              </w:rPr>
+            </w:pPr>
+            <w:r>
+              <w:rPr>
+                <w:rFonts w:ascii="Calibri" w:eastAsia="Times New Roman" w:hAnsi="Calibri" w:cs="Calibri"/>
+                <w:color w:val="000000"/>
+                <w:sz w:val="22"/>
+                <w:lang w:val="nl-NL" w:eastAsia="nl-NL"/>
+              </w:rPr>
+              <w:t>1</w:t>
+            </w:r>
+          </w:p>
+        </w:tc>
+        <w:tc>
+          <w:tcPr>
+            <w:tcW w:w="779" w:type="dxa"/>
+            <w:noWrap/>
+          </w:tcPr>
+          <w:p>
+            <w:pPr>
+              <w:jc w:val="right"/>
+              <w:cnfStyle w:val="100000000000" w:firstRow="1" w:lastRow="0" w:firstColumn="0" w:lastColumn="0" w:oddVBand="0" w:evenVBand="0" w:oddHBand="0" w:evenHBand="0" w:firstRowFirstColumn="0" w:firstRowLastColumn="0" w:lastRowFirstColumn="0" w:lastRowLastColumn="0"/>
+              <w:rPr>
+                <w:rFonts w:ascii="Calibri" w:eastAsia="Times New Roman" w:hAnsi="Calibri" w:cs="Calibri"/>
+                <w:color w:val="000000"/>
+                <w:sz w:val="22"/>
+                <w:lang w:val="nl-NL" w:eastAsia="nl-NL"/>
+              </w:rPr>
+            </w:pPr>
+            <w:r>
+              <w:rPr>
+                <w:rFonts w:ascii="Calibri" w:eastAsia="Times New Roman" w:hAnsi="Calibri" w:cs="Calibri"/>
+                <w:color w:val="000000"/>
+                <w:sz w:val="22"/>
+                <w:lang w:val="nl-NL" w:eastAsia="nl-NL"/>
+              </w:rPr>
+              <w:t>2</w:t>
+            </w:r>
+          </w:p>
+        </w:tc>
+        <w:tc>
+          <w:tcPr>
+            <w:tcW w:w="779" w:type="dxa"/>
+            <w:noWrap/>
+          </w:tcPr>
+          <w:p>
+            <w:pPr>
+              <w:jc w:val="right"/>
+              <w:cnfStyle w:val="100000000000" w:firstRow="1" w:lastRow="0" w:firstColumn="0" w:lastColumn="0" w:oddVBand="0" w:evenVBand="0" w:oddHBand="0" w:evenHBand="0" w:firstRowFirstColumn="0" w:firstRowLastColumn="0" w:lastRowFirstColumn="0" w:lastRowLastColumn="0"/>
+              <w:rPr>
+                <w:rFonts w:ascii="Calibri" w:eastAsia="Times New Roman" w:hAnsi="Calibri" w:cs="Calibri"/>
+                <w:color w:val="000000"/>
+                <w:sz w:val="22"/>
+                <w:lang w:val="nl-NL" w:eastAsia="nl-NL"/>
+              </w:rPr>
+            </w:pPr>
+            <w:r>
+              <w:rPr>
+                <w:rFonts w:ascii="Calibri" w:eastAsia="Times New Roman" w:hAnsi="Calibri" w:cs="Calibri"/>
+                <w:color w:val="000000"/>
+                <w:sz w:val="22"/>
+                <w:lang w:val="nl-NL" w:eastAsia="nl-NL"/>
+              </w:rPr>
+              <w:t>3</w:t>
+            </w:r>
+          </w:p>
+        </w:tc>
+        <w:tc>
+          <w:tcPr>
+            <w:tcW w:w="779" w:type="dxa"/>
+            <w:noWrap/>
+          </w:tcPr>
+          <w:p>
+            <w:pPr>
+              <w:jc w:val="right"/>
+              <w:cnfStyle w:val="100000000000" w:firstRow="1" w:lastRow="0" w:firstColumn="0" w:lastColumn="0" w:oddVBand="0" w:evenVBand="0" w:oddHBand="0" w:evenHBand="0" w:firstRowFirstColumn="0" w:firstRowLastColumn="0" w:lastRowFirstColumn="0" w:lastRowLastColumn="0"/>
+              <w:rPr>
+                <w:rFonts w:ascii="Calibri" w:eastAsia="Times New Roman" w:hAnsi="Calibri" w:cs="Calibri"/>
+                <w:color w:val="000000"/>
+                <w:sz w:val="22"/>
+                <w:lang w:val="nl-NL" w:eastAsia="nl-NL"/>
+              </w:rPr>
+            </w:pPr>
+            <w:r>
+              <w:rPr>
+                <w:rFonts w:ascii="Calibri" w:eastAsia="Times New Roman" w:hAnsi="Calibri" w:cs="Calibri"/>
+                <w:color w:val="000000"/>
+                <w:sz w:val="22"/>
+                <w:lang w:val="nl-NL" w:eastAsia="nl-NL"/>
+              </w:rPr>
+              <w:t>4</w:t>
+            </w:r>
+          </w:p>
+        </w:tc>
+        <w:tc>
+          <w:tcPr>
+            <w:tcW w:w="779" w:type="dxa"/>
+            <w:noWrap/>
+          </w:tcPr>
+          <w:p>
+            <w:pPr>
+              <w:jc w:val="right"/>
+              <w:cnfStyle w:val="100000000000" w:firstRow="1" w:lastRow="0" w:firstColumn="0" w:lastColumn="0" w:oddVBand="0" w:evenVBand="0" w:oddHBand="0" w:evenHBand="0" w:firstRowFirstColumn="0" w:firstRowLastColumn="0" w:lastRowFirstColumn="0" w:lastRowLastColumn="0"/>
+              <w:rPr>
+                <w:rFonts w:ascii="Calibri" w:eastAsia="Times New Roman" w:hAnsi="Calibri" w:cs="Calibri"/>
+                <w:color w:val="000000"/>
+                <w:sz w:val="22"/>
+                <w:lang w:val="nl-NL" w:eastAsia="nl-NL"/>
+              </w:rPr>
+            </w:pPr>
+            <w:r>
+              <w:rPr>
+                <w:rFonts w:ascii="Calibri" w:eastAsia="Times New Roman" w:hAnsi="Calibri" w:cs="Calibri"/>
+                <w:color w:val="000000"/>
+                <w:sz w:val="22"/>
+                <w:lang w:val="nl-NL" w:eastAsia="nl-NL"/>
+              </w:rPr>
+              <w:t>5</w:t>
+            </w:r>
+          </w:p>
+        </w:tc>
+        <w:tc>
+          <w:tcPr>
+            <w:tcW w:w="1338" w:type="dxa"/>
+            <w:noWrap/>
+          </w:tcPr>
+          <w:p>
+            <w:pPr>
+              <w:jc w:val="right"/>
+              <w:cnfStyle w:val="100000000000" w:firstRow="1" w:lastRow="0" w:firstColumn="0" w:lastColumn="0" w:oddVBand="0" w:evenVBand="0" w:oddHBand="0" w:evenHBand="0" w:firstRowFirstColumn="0" w:firstRowLastColumn="0" w:lastRowFirstColumn="0" w:lastRowLastColumn="0"/>
+              <w:rPr>
+                <w:rFonts w:ascii="Calibri" w:eastAsia="Times New Roman" w:hAnsi="Calibri" w:cs="Calibri"/>
+                <w:color w:val="000000"/>
+                <w:sz w:val="22"/>
+                <w:lang w:val="nl-NL" w:eastAsia="nl-NL"/>
+              </w:rPr>
+            </w:pPr>
+            <w:r>
+              <w:rPr>
+                <w:rFonts w:ascii="Calibri" w:eastAsia="Times New Roman" w:hAnsi="Calibri" w:cs="Calibri"/>
+                <w:color w:val="000000"/>
+                <w:sz w:val="22"/>
+                <w:lang w:val="nl-NL" w:eastAsia="nl-NL"/>
+              </w:rPr>
+              <w:t>Gemiddelde</w:t>
+            </w:r>
+          </w:p>
+        </w:tc>
+        <w:tc>
+          <w:tcPr>
+            <w:tcW w:w="966" w:type="dxa"/>
+            <w:noWrap/>
+          </w:tcPr>
+          <w:p>
+            <w:pPr>
+              <w:jc w:val="right"/>
+              <w:cnfStyle w:val="100000000000" w:firstRow="1" w:lastRow="0" w:firstColumn="0" w:lastColumn="0" w:oddVBand="0" w:evenVBand="0" w:oddHBand="0" w:evenHBand="0" w:firstRowFirstColumn="0" w:firstRowLastColumn="0" w:lastRowFirstColumn="0" w:lastRowLastColumn="0"/>
+              <w:rPr>
+                <w:rFonts w:ascii="Calibri" w:eastAsia="Times New Roman" w:hAnsi="Calibri" w:cs="Calibri"/>
+                <w:color w:val="000000"/>
+                <w:sz w:val="22"/>
+                <w:lang w:val="nl-NL" w:eastAsia="nl-NL"/>
+              </w:rPr>
+            </w:pPr>
+            <w:r>
+              <w:rPr>
+                <w:rFonts w:ascii="Calibri" w:eastAsia="Times New Roman" w:hAnsi="Calibri" w:cs="Calibri"/>
+                <w:color w:val="000000"/>
+                <w:sz w:val="22"/>
+                <w:lang w:val="nl-NL" w:eastAsia="nl-NL"/>
+              </w:rPr>
+              <w:t>In sec</w:t>
+            </w:r>
+          </w:p>
+        </w:tc>
+      </w:tr>
+      <w:tr>
+        <w:trPr>
+          <w:cnfStyle w:val="000000100000" w:firstRow="0" w:lastRow="0" w:firstColumn="0" w:lastColumn="0" w:oddVBand="0" w:evenVBand="0" w:oddHBand="1" w:evenHBand="0" w:firstRowFirstColumn="0" w:firstRowLastColumn="0" w:lastRowFirstColumn="0" w:lastRowLastColumn="0"/>
+          <w:trHeight w:val="543"/>
+        </w:trPr>
+        <w:tc>
+          <w:tcPr>
+            <w:cnfStyle w:val="001000000000" w:firstRow="0" w:lastRow="0" w:firstColumn="1" w:lastColumn="0" w:oddVBand="0" w:evenVBand="0" w:oddHBand="0" w:evenHBand="0" w:firstRowFirstColumn="0" w:firstRowLastColumn="0" w:lastRowFirstColumn="0" w:lastRowLastColumn="0"/>
+            <w:tcW w:w="2738" w:type="dxa"/>
+            <w:hideMark/>
+          </w:tcPr>
+          <w:p>
+            <w:pPr>
+              <w:jc w:val="left"/>
+              <w:rPr>
+                <w:rFonts w:ascii="Calibri" w:eastAsia="Times New Roman" w:hAnsi="Calibri" w:cs="Calibri"/>
+                <w:color w:val="000000"/>
+                <w:sz w:val="22"/>
+                <w:lang w:val="nl-NL" w:eastAsia="nl-NL"/>
+              </w:rPr>
+            </w:pPr>
+            <w:r>
+              <w:rPr>
+                <w:rFonts w:ascii="Calibri" w:eastAsia="Times New Roman" w:hAnsi="Calibri" w:cs="Calibri"/>
+                <w:color w:val="000000"/>
+                <w:sz w:val="22"/>
+                <w:lang w:val="nl-NL" w:eastAsia="nl-NL"/>
+              </w:rPr>
+              <w:t xml:space="preserve">Timer implementatie van Tim en Jip gray </w:t>
+            </w:r>
+            <w:proofErr w:type="spellStart"/>
+            <w:r>
+              <w:rPr>
+                <w:rFonts w:ascii="Calibri" w:eastAsia="Times New Roman" w:hAnsi="Calibri" w:cs="Calibri"/>
+                <w:color w:val="000000"/>
+                <w:sz w:val="22"/>
+                <w:lang w:val="nl-NL" w:eastAsia="nl-NL"/>
+              </w:rPr>
+              <w:t>conversion</w:t>
+            </w:r>
+            <w:proofErr w:type="spellEnd"/>
+            <w:r>
+              <w:rPr>
+                <w:rFonts w:ascii="Calibri" w:eastAsia="Times New Roman" w:hAnsi="Calibri" w:cs="Calibri"/>
+                <w:color w:val="000000"/>
+                <w:sz w:val="22"/>
+                <w:lang w:val="nl-NL" w:eastAsia="nl-NL"/>
+              </w:rPr>
+              <w:t xml:space="preserve"> '</w:t>
+            </w:r>
+            <w:proofErr w:type="spellStart"/>
+            <w:r>
+              <w:rPr>
+                <w:rFonts w:ascii="Calibri" w:eastAsia="Times New Roman" w:hAnsi="Calibri" w:cs="Calibri"/>
+                <w:color w:val="000000"/>
+                <w:sz w:val="22"/>
+                <w:lang w:val="nl-NL" w:eastAsia="nl-NL"/>
+              </w:rPr>
+              <w:t>Lumiance</w:t>
+            </w:r>
+            <w:proofErr w:type="spellEnd"/>
+            <w:r>
+              <w:rPr>
+                <w:rFonts w:ascii="Calibri" w:eastAsia="Times New Roman" w:hAnsi="Calibri" w:cs="Calibri"/>
+                <w:color w:val="000000"/>
+                <w:sz w:val="22"/>
+                <w:lang w:val="nl-NL" w:eastAsia="nl-NL"/>
+              </w:rPr>
+              <w:t>'</w:t>
+            </w:r>
+          </w:p>
+        </w:tc>
+        <w:tc>
+          <w:tcPr>
+            <w:tcW w:w="779" w:type="dxa"/>
+            <w:noWrap/>
+            <w:hideMark/>
+          </w:tcPr>
+          <w:p>
+            <w:pPr>
+              <w:jc w:val="right"/>
+              <w:cnfStyle w:val="000000100000" w:firstRow="0" w:lastRow="0" w:firstColumn="0" w:lastColumn="0" w:oddVBand="0" w:evenVBand="0" w:oddHBand="1" w:evenHBand="0" w:firstRowFirstColumn="0" w:firstRowLastColumn="0" w:lastRowFirstColumn="0" w:lastRowLastColumn="0"/>
+              <w:rPr>
+                <w:rFonts w:ascii="Calibri" w:eastAsia="Times New Roman" w:hAnsi="Calibri" w:cs="Calibri"/>
+                <w:color w:val="000000"/>
+                <w:sz w:val="22"/>
+                <w:lang w:val="nl-NL" w:eastAsia="nl-NL"/>
+              </w:rPr>
+            </w:pPr>
+            <w:r>
+              <w:rPr>
+                <w:rFonts w:ascii="Calibri" w:eastAsia="Times New Roman" w:hAnsi="Calibri" w:cs="Calibri"/>
+                <w:color w:val="000000"/>
+                <w:sz w:val="22"/>
+                <w:lang w:val="nl-NL" w:eastAsia="nl-NL"/>
+              </w:rPr>
+              <w:t>22727</w:t>
+            </w:r>
+          </w:p>
+        </w:tc>
+        <w:tc>
+          <w:tcPr>
+            <w:tcW w:w="779" w:type="dxa"/>
+            <w:noWrap/>
+            <w:hideMark/>
+          </w:tcPr>
+          <w:p>
+            <w:pPr>
+              <w:jc w:val="right"/>
+              <w:cnfStyle w:val="000000100000" w:firstRow="0" w:lastRow="0" w:firstColumn="0" w:lastColumn="0" w:oddVBand="0" w:evenVBand="0" w:oddHBand="1" w:evenHBand="0" w:firstRowFirstColumn="0" w:firstRowLastColumn="0" w:lastRowFirstColumn="0" w:lastRowLastColumn="0"/>
+              <w:rPr>
+                <w:rFonts w:ascii="Calibri" w:eastAsia="Times New Roman" w:hAnsi="Calibri" w:cs="Calibri"/>
+                <w:color w:val="000000"/>
+                <w:sz w:val="22"/>
+                <w:lang w:val="nl-NL" w:eastAsia="nl-NL"/>
+              </w:rPr>
+            </w:pPr>
+            <w:r>
+              <w:rPr>
+                <w:rFonts w:ascii="Calibri" w:eastAsia="Times New Roman" w:hAnsi="Calibri" w:cs="Calibri"/>
+                <w:color w:val="000000"/>
+                <w:sz w:val="22"/>
+                <w:lang w:val="nl-NL" w:eastAsia="nl-NL"/>
+              </w:rPr>
+              <w:t>16511</w:t>
+            </w:r>
+          </w:p>
+        </w:tc>
+        <w:tc>
+          <w:tcPr>
+            <w:tcW w:w="779" w:type="dxa"/>
+            <w:noWrap/>
+            <w:hideMark/>
+          </w:tcPr>
+          <w:p>
+            <w:pPr>
+              <w:jc w:val="right"/>
+              <w:cnfStyle w:val="000000100000" w:firstRow="0" w:lastRow="0" w:firstColumn="0" w:lastColumn="0" w:oddVBand="0" w:evenVBand="0" w:oddHBand="1" w:evenHBand="0" w:firstRowFirstColumn="0" w:firstRowLastColumn="0" w:lastRowFirstColumn="0" w:lastRowLastColumn="0"/>
+              <w:rPr>
+                <w:rFonts w:ascii="Calibri" w:eastAsia="Times New Roman" w:hAnsi="Calibri" w:cs="Calibri"/>
+                <w:color w:val="000000"/>
+                <w:sz w:val="22"/>
+                <w:lang w:val="nl-NL" w:eastAsia="nl-NL"/>
+              </w:rPr>
+            </w:pPr>
+            <w:r>
+              <w:rPr>
+                <w:rFonts w:ascii="Calibri" w:eastAsia="Times New Roman" w:hAnsi="Calibri" w:cs="Calibri"/>
+                <w:color w:val="000000"/>
+                <w:sz w:val="22"/>
+                <w:lang w:val="nl-NL" w:eastAsia="nl-NL"/>
+              </w:rPr>
+              <w:t>21204</w:t>
+            </w:r>
+          </w:p>
+        </w:tc>
+        <w:tc>
+          <w:tcPr>
+            <w:tcW w:w="779" w:type="dxa"/>
+            <w:noWrap/>
+            <w:hideMark/>
+          </w:tcPr>
+          <w:p>
+            <w:pPr>
+              <w:jc w:val="right"/>
+              <w:cnfStyle w:val="000000100000" w:firstRow="0" w:lastRow="0" w:firstColumn="0" w:lastColumn="0" w:oddVBand="0" w:evenVBand="0" w:oddHBand="1" w:evenHBand="0" w:firstRowFirstColumn="0" w:firstRowLastColumn="0" w:lastRowFirstColumn="0" w:lastRowLastColumn="0"/>
+              <w:rPr>
+                <w:rFonts w:ascii="Calibri" w:eastAsia="Times New Roman" w:hAnsi="Calibri" w:cs="Calibri"/>
+                <w:color w:val="000000"/>
+                <w:sz w:val="22"/>
+                <w:lang w:val="nl-NL" w:eastAsia="nl-NL"/>
+              </w:rPr>
+            </w:pPr>
+            <w:r>
+              <w:rPr>
+                <w:rFonts w:ascii="Calibri" w:eastAsia="Times New Roman" w:hAnsi="Calibri" w:cs="Calibri"/>
+                <w:color w:val="000000"/>
+                <w:sz w:val="22"/>
+                <w:lang w:val="nl-NL" w:eastAsia="nl-NL"/>
+              </w:rPr>
+              <w:t>22959</w:t>
+            </w:r>
+          </w:p>
+        </w:tc>
+        <w:tc>
+          <w:tcPr>
+            <w:tcW w:w="779" w:type="dxa"/>
+            <w:noWrap/>
+            <w:hideMark/>
+          </w:tcPr>
+          <w:p>
+            <w:pPr>
+              <w:jc w:val="right"/>
+              <w:cnfStyle w:val="000000100000" w:firstRow="0" w:lastRow="0" w:firstColumn="0" w:lastColumn="0" w:oddVBand="0" w:evenVBand="0" w:oddHBand="1" w:evenHBand="0" w:firstRowFirstColumn="0" w:firstRowLastColumn="0" w:lastRowFirstColumn="0" w:lastRowLastColumn="0"/>
+              <w:rPr>
+                <w:rFonts w:ascii="Calibri" w:eastAsia="Times New Roman" w:hAnsi="Calibri" w:cs="Calibri"/>
+                <w:color w:val="000000"/>
+                <w:sz w:val="22"/>
+                <w:lang w:val="nl-NL" w:eastAsia="nl-NL"/>
+              </w:rPr>
+            </w:pPr>
+            <w:r>
+              <w:rPr>
+                <w:rFonts w:ascii="Calibri" w:eastAsia="Times New Roman" w:hAnsi="Calibri" w:cs="Calibri"/>
+                <w:color w:val="000000"/>
+                <w:sz w:val="22"/>
+                <w:lang w:val="nl-NL" w:eastAsia="nl-NL"/>
+              </w:rPr>
+              <w:t>27275</w:t>
+            </w:r>
+          </w:p>
+        </w:tc>
+        <w:tc>
+          <w:tcPr>
+            <w:tcW w:w="1338" w:type="dxa"/>
+            <w:noWrap/>
+            <w:hideMark/>
+          </w:tcPr>
+          <w:p>
+            <w:pPr>
+              <w:jc w:val="right"/>
+              <w:cnfStyle w:val="000000100000" w:firstRow="0" w:lastRow="0" w:firstColumn="0" w:lastColumn="0" w:oddVBand="0" w:evenVBand="0" w:oddHBand="1" w:evenHBand="0" w:firstRowFirstColumn="0" w:firstRowLastColumn="0" w:lastRowFirstColumn="0" w:lastRowLastColumn="0"/>
+              <w:rPr>
+                <w:rFonts w:ascii="Calibri" w:eastAsia="Times New Roman" w:hAnsi="Calibri" w:cs="Calibri"/>
+                <w:color w:val="000000"/>
+                <w:sz w:val="22"/>
+                <w:lang w:val="nl-NL" w:eastAsia="nl-NL"/>
+              </w:rPr>
+            </w:pPr>
+            <w:r>
+              <w:rPr>
+                <w:rFonts w:ascii="Calibri" w:eastAsia="Times New Roman" w:hAnsi="Calibri" w:cs="Calibri"/>
+                <w:color w:val="000000"/>
+                <w:sz w:val="22"/>
+                <w:lang w:val="nl-NL" w:eastAsia="nl-NL"/>
+              </w:rPr>
+              <w:t>22135,2</w:t>
+            </w:r>
+          </w:p>
+        </w:tc>
+        <w:tc>
+          <w:tcPr>
+            <w:tcW w:w="966" w:type="dxa"/>
+            <w:noWrap/>
+            <w:hideMark/>
+          </w:tcPr>
+          <w:p>
+            <w:pPr>
+              <w:jc w:val="right"/>
+              <w:cnfStyle w:val="000000100000" w:firstRow="0" w:lastRow="0" w:firstColumn="0" w:lastColumn="0" w:oddVBand="0" w:evenVBand="0" w:oddHBand="1" w:evenHBand="0" w:firstRowFirstColumn="0" w:firstRowLastColumn="0" w:lastRowFirstColumn="0" w:lastRowLastColumn="0"/>
+              <w:rPr>
+                <w:rFonts w:ascii="Calibri" w:eastAsia="Times New Roman" w:hAnsi="Calibri" w:cs="Calibri"/>
+                <w:color w:val="000000"/>
+                <w:sz w:val="22"/>
+                <w:lang w:val="nl-NL" w:eastAsia="nl-NL"/>
+              </w:rPr>
+            </w:pPr>
+            <w:r>
+              <w:rPr>
+                <w:rFonts w:ascii="Calibri" w:eastAsia="Times New Roman" w:hAnsi="Calibri" w:cs="Calibri"/>
+                <w:color w:val="000000"/>
+                <w:sz w:val="22"/>
+                <w:lang w:val="nl-NL" w:eastAsia="nl-NL"/>
+              </w:rPr>
+              <w:t>0,</w:t>
+            </w:r>
+            <w:r>
+              <w:rPr>
+                <w:rFonts w:ascii="Calibri" w:eastAsia="Times New Roman" w:hAnsi="Calibri" w:cs="Calibri"/>
+                <w:color w:val="000000"/>
+                <w:sz w:val="22"/>
+                <w:lang w:val="nl-NL" w:eastAsia="nl-NL"/>
+              </w:rPr>
+              <w:t>0</w:t>
+            </w:r>
+            <w:r>
+              <w:rPr>
+                <w:rFonts w:ascii="Calibri" w:eastAsia="Times New Roman" w:hAnsi="Calibri" w:cs="Calibri"/>
+                <w:color w:val="000000"/>
+                <w:sz w:val="22"/>
+                <w:lang w:val="nl-NL" w:eastAsia="nl-NL"/>
+              </w:rPr>
+              <w:t>22</w:t>
+            </w:r>
+          </w:p>
+        </w:tc>
+      </w:tr>
+      <w:tr>
+        <w:trPr>
+          <w:trHeight w:val="543"/>
+        </w:trPr>
+        <w:tc>
+          <w:tcPr>
+            <w:cnfStyle w:val="001000000000" w:firstRow="0" w:lastRow="0" w:firstColumn="1" w:lastColumn="0" w:oddVBand="0" w:evenVBand="0" w:oddHBand="0" w:evenHBand="0" w:firstRowFirstColumn="0" w:firstRowLastColumn="0" w:lastRowFirstColumn="0" w:lastRowLastColumn="0"/>
+            <w:tcW w:w="2738" w:type="dxa"/>
+            <w:hideMark/>
+          </w:tcPr>
+          <w:p>
+            <w:pPr>
+              <w:jc w:val="left"/>
+              <w:rPr>
+                <w:rFonts w:ascii="Calibri" w:eastAsia="Times New Roman" w:hAnsi="Calibri" w:cs="Calibri"/>
+                <w:color w:val="000000"/>
+                <w:sz w:val="22"/>
+                <w:lang w:val="nl-NL" w:eastAsia="nl-NL"/>
+              </w:rPr>
+            </w:pPr>
+            <w:r>
+              <w:rPr>
+                <w:rFonts w:ascii="Calibri" w:eastAsia="Times New Roman" w:hAnsi="Calibri" w:cs="Calibri"/>
+                <w:color w:val="000000"/>
+                <w:sz w:val="22"/>
+                <w:lang w:val="nl-NL" w:eastAsia="nl-NL"/>
+              </w:rPr>
+              <w:t xml:space="preserve">Timer implementatie van Tim en Jip gray </w:t>
+            </w:r>
+            <w:proofErr w:type="spellStart"/>
+            <w:r>
+              <w:rPr>
+                <w:rFonts w:ascii="Calibri" w:eastAsia="Times New Roman" w:hAnsi="Calibri" w:cs="Calibri"/>
+                <w:color w:val="000000"/>
+                <w:sz w:val="22"/>
+                <w:lang w:val="nl-NL" w:eastAsia="nl-NL"/>
+              </w:rPr>
+              <w:t>conversion</w:t>
+            </w:r>
+            <w:proofErr w:type="spellEnd"/>
+            <w:r>
+              <w:rPr>
+                <w:rFonts w:ascii="Calibri" w:eastAsia="Times New Roman" w:hAnsi="Calibri" w:cs="Calibri"/>
+                <w:color w:val="000000"/>
+                <w:sz w:val="22"/>
+                <w:lang w:val="nl-NL" w:eastAsia="nl-NL"/>
+              </w:rPr>
+              <w:t xml:space="preserve"> gemiddelde </w:t>
+            </w:r>
+          </w:p>
+        </w:tc>
+        <w:tc>
+          <w:tcPr>
+            <w:tcW w:w="779" w:type="dxa"/>
+            <w:noWrap/>
+            <w:hideMark/>
+          </w:tcPr>
+          <w:p>
+            <w:pPr>
+              <w:jc w:val="right"/>
+              <w:cnfStyle w:val="000000000000" w:firstRow="0" w:lastRow="0" w:firstColumn="0" w:lastColumn="0" w:oddVBand="0" w:evenVBand="0" w:oddHBand="0" w:evenHBand="0" w:firstRowFirstColumn="0" w:firstRowLastColumn="0" w:lastRowFirstColumn="0" w:lastRowLastColumn="0"/>
+              <w:rPr>
+                <w:rFonts w:ascii="Calibri" w:eastAsia="Times New Roman" w:hAnsi="Calibri" w:cs="Calibri"/>
+                <w:color w:val="000000"/>
+                <w:sz w:val="22"/>
+                <w:lang w:val="nl-NL" w:eastAsia="nl-NL"/>
+              </w:rPr>
+            </w:pPr>
+            <w:r>
+              <w:rPr>
+                <w:rFonts w:ascii="Calibri" w:eastAsia="Times New Roman" w:hAnsi="Calibri" w:cs="Calibri"/>
+                <w:color w:val="000000"/>
+                <w:sz w:val="22"/>
+                <w:lang w:val="nl-NL" w:eastAsia="nl-NL"/>
+              </w:rPr>
+              <w:t>22428</w:t>
+            </w:r>
+          </w:p>
+        </w:tc>
+        <w:tc>
+          <w:tcPr>
+            <w:tcW w:w="779" w:type="dxa"/>
+            <w:noWrap/>
+            <w:hideMark/>
+          </w:tcPr>
+          <w:p>
+            <w:pPr>
+              <w:jc w:val="right"/>
+              <w:cnfStyle w:val="000000000000" w:firstRow="0" w:lastRow="0" w:firstColumn="0" w:lastColumn="0" w:oddVBand="0" w:evenVBand="0" w:oddHBand="0" w:evenHBand="0" w:firstRowFirstColumn="0" w:firstRowLastColumn="0" w:lastRowFirstColumn="0" w:lastRowLastColumn="0"/>
+              <w:rPr>
+                <w:rFonts w:ascii="Calibri" w:eastAsia="Times New Roman" w:hAnsi="Calibri" w:cs="Calibri"/>
+                <w:color w:val="000000"/>
+                <w:sz w:val="22"/>
+                <w:lang w:val="nl-NL" w:eastAsia="nl-NL"/>
+              </w:rPr>
+            </w:pPr>
+            <w:r>
+              <w:rPr>
+                <w:rFonts w:ascii="Calibri" w:eastAsia="Times New Roman" w:hAnsi="Calibri" w:cs="Calibri"/>
+                <w:color w:val="000000"/>
+                <w:sz w:val="22"/>
+                <w:lang w:val="nl-NL" w:eastAsia="nl-NL"/>
+              </w:rPr>
+              <w:t>18393</w:t>
+            </w:r>
+          </w:p>
+        </w:tc>
+        <w:tc>
+          <w:tcPr>
+            <w:tcW w:w="779" w:type="dxa"/>
+            <w:noWrap/>
+            <w:hideMark/>
+          </w:tcPr>
+          <w:p>
+            <w:pPr>
+              <w:jc w:val="right"/>
+              <w:cnfStyle w:val="000000000000" w:firstRow="0" w:lastRow="0" w:firstColumn="0" w:lastColumn="0" w:oddVBand="0" w:evenVBand="0" w:oddHBand="0" w:evenHBand="0" w:firstRowFirstColumn="0" w:firstRowLastColumn="0" w:lastRowFirstColumn="0" w:lastRowLastColumn="0"/>
+              <w:rPr>
+                <w:rFonts w:ascii="Calibri" w:eastAsia="Times New Roman" w:hAnsi="Calibri" w:cs="Calibri"/>
+                <w:color w:val="000000"/>
+                <w:sz w:val="22"/>
+                <w:lang w:val="nl-NL" w:eastAsia="nl-NL"/>
+              </w:rPr>
+            </w:pPr>
+            <w:r>
+              <w:rPr>
+                <w:rFonts w:ascii="Calibri" w:eastAsia="Times New Roman" w:hAnsi="Calibri" w:cs="Calibri"/>
+                <w:color w:val="000000"/>
+                <w:sz w:val="22"/>
+                <w:lang w:val="nl-NL" w:eastAsia="nl-NL"/>
+              </w:rPr>
+              <w:t>25179</w:t>
+            </w:r>
+          </w:p>
+        </w:tc>
+        <w:tc>
+          <w:tcPr>
+            <w:tcW w:w="779" w:type="dxa"/>
+            <w:noWrap/>
+            <w:hideMark/>
+          </w:tcPr>
+          <w:p>
+            <w:pPr>
+              <w:jc w:val="right"/>
+              <w:cnfStyle w:val="000000000000" w:firstRow="0" w:lastRow="0" w:firstColumn="0" w:lastColumn="0" w:oddVBand="0" w:evenVBand="0" w:oddHBand="0" w:evenHBand="0" w:firstRowFirstColumn="0" w:firstRowLastColumn="0" w:lastRowFirstColumn="0" w:lastRowLastColumn="0"/>
+              <w:rPr>
+                <w:rFonts w:ascii="Calibri" w:eastAsia="Times New Roman" w:hAnsi="Calibri" w:cs="Calibri"/>
+                <w:color w:val="000000"/>
+                <w:sz w:val="22"/>
+                <w:lang w:val="nl-NL" w:eastAsia="nl-NL"/>
+              </w:rPr>
+            </w:pPr>
+            <w:r>
+              <w:rPr>
+                <w:rFonts w:ascii="Calibri" w:eastAsia="Times New Roman" w:hAnsi="Calibri" w:cs="Calibri"/>
+                <w:color w:val="000000"/>
+                <w:sz w:val="22"/>
+                <w:lang w:val="nl-NL" w:eastAsia="nl-NL"/>
+              </w:rPr>
+              <w:t>25557</w:t>
+            </w:r>
+          </w:p>
+        </w:tc>
+        <w:tc>
+          <w:tcPr>
+            <w:tcW w:w="779" w:type="dxa"/>
+            <w:noWrap/>
+            <w:hideMark/>
+          </w:tcPr>
+          <w:p>
+            <w:pPr>
+              <w:jc w:val="right"/>
+              <w:cnfStyle w:val="000000000000" w:firstRow="0" w:lastRow="0" w:firstColumn="0" w:lastColumn="0" w:oddVBand="0" w:evenVBand="0" w:oddHBand="0" w:evenHBand="0" w:firstRowFirstColumn="0" w:firstRowLastColumn="0" w:lastRowFirstColumn="0" w:lastRowLastColumn="0"/>
+              <w:rPr>
+                <w:rFonts w:ascii="Calibri" w:eastAsia="Times New Roman" w:hAnsi="Calibri" w:cs="Calibri"/>
+                <w:color w:val="000000"/>
+                <w:sz w:val="22"/>
+                <w:lang w:val="nl-NL" w:eastAsia="nl-NL"/>
+              </w:rPr>
+            </w:pPr>
+            <w:r>
+              <w:rPr>
+                <w:rFonts w:ascii="Calibri" w:eastAsia="Times New Roman" w:hAnsi="Calibri" w:cs="Calibri"/>
+                <w:color w:val="000000"/>
+                <w:sz w:val="22"/>
+                <w:lang w:val="nl-NL" w:eastAsia="nl-NL"/>
+              </w:rPr>
+              <w:t>18591</w:t>
+            </w:r>
+          </w:p>
+        </w:tc>
+        <w:tc>
+          <w:tcPr>
+            <w:tcW w:w="1338" w:type="dxa"/>
+            <w:noWrap/>
+            <w:hideMark/>
+          </w:tcPr>
+          <w:p>
+            <w:pPr>
+              <w:jc w:val="right"/>
+              <w:cnfStyle w:val="000000000000" w:firstRow="0" w:lastRow="0" w:firstColumn="0" w:lastColumn="0" w:oddVBand="0" w:evenVBand="0" w:oddHBand="0" w:evenHBand="0" w:firstRowFirstColumn="0" w:firstRowLastColumn="0" w:lastRowFirstColumn="0" w:lastRowLastColumn="0"/>
+              <w:rPr>
+                <w:rFonts w:ascii="Calibri" w:eastAsia="Times New Roman" w:hAnsi="Calibri" w:cs="Calibri"/>
+                <w:color w:val="000000"/>
+                <w:sz w:val="22"/>
+                <w:lang w:val="nl-NL" w:eastAsia="nl-NL"/>
+              </w:rPr>
+            </w:pPr>
+            <w:r>
+              <w:rPr>
+                <w:rFonts w:ascii="Calibri" w:eastAsia="Times New Roman" w:hAnsi="Calibri" w:cs="Calibri"/>
+                <w:color w:val="000000"/>
+                <w:sz w:val="22"/>
+                <w:lang w:val="nl-NL" w:eastAsia="nl-NL"/>
+              </w:rPr>
+              <w:t>22029,6</w:t>
+            </w:r>
+          </w:p>
+        </w:tc>
+        <w:tc>
+          <w:tcPr>
+            <w:tcW w:w="966" w:type="dxa"/>
+            <w:noWrap/>
+            <w:hideMark/>
+          </w:tcPr>
+          <w:p>
+            <w:pPr>
+              <w:jc w:val="right"/>
+              <w:cnfStyle w:val="000000000000" w:firstRow="0" w:lastRow="0" w:firstColumn="0" w:lastColumn="0" w:oddVBand="0" w:evenVBand="0" w:oddHBand="0" w:evenHBand="0" w:firstRowFirstColumn="0" w:firstRowLastColumn="0" w:lastRowFirstColumn="0" w:lastRowLastColumn="0"/>
+              <w:rPr>
+                <w:rFonts w:ascii="Calibri" w:eastAsia="Times New Roman" w:hAnsi="Calibri" w:cs="Calibri"/>
+                <w:color w:val="000000"/>
+                <w:sz w:val="22"/>
+                <w:lang w:val="nl-NL" w:eastAsia="nl-NL"/>
+              </w:rPr>
+            </w:pPr>
+            <w:r>
+              <w:rPr>
+                <w:rFonts w:ascii="Calibri" w:eastAsia="Times New Roman" w:hAnsi="Calibri" w:cs="Calibri"/>
+                <w:color w:val="000000"/>
+                <w:sz w:val="22"/>
+                <w:lang w:val="nl-NL" w:eastAsia="nl-NL"/>
+              </w:rPr>
+              <w:t>0,</w:t>
+            </w:r>
+            <w:r>
+              <w:rPr>
+                <w:rFonts w:ascii="Calibri" w:eastAsia="Times New Roman" w:hAnsi="Calibri" w:cs="Calibri"/>
+                <w:color w:val="000000"/>
+                <w:sz w:val="22"/>
+                <w:lang w:val="nl-NL" w:eastAsia="nl-NL"/>
+              </w:rPr>
+              <w:t>0</w:t>
+            </w:r>
+            <w:r>
+              <w:rPr>
+                <w:rFonts w:ascii="Calibri" w:eastAsia="Times New Roman" w:hAnsi="Calibri" w:cs="Calibri"/>
+                <w:color w:val="000000"/>
+                <w:sz w:val="22"/>
+                <w:lang w:val="nl-NL" w:eastAsia="nl-NL"/>
+              </w:rPr>
+              <w:t>22</w:t>
+            </w:r>
+          </w:p>
+        </w:tc>
+      </w:tr>
+      <w:tr>
+        <w:trPr>
+          <w:cnfStyle w:val="000000100000" w:firstRow="0" w:lastRow="0" w:firstColumn="0" w:lastColumn="0" w:oddVBand="0" w:evenVBand="0" w:oddHBand="1" w:evenHBand="0" w:firstRowFirstColumn="0" w:firstRowLastColumn="0" w:lastRowFirstColumn="0" w:lastRowLastColumn="0"/>
+          <w:trHeight w:val="543"/>
+        </w:trPr>
+        <w:tc>
+          <w:tcPr>
+            <w:cnfStyle w:val="001000000000" w:firstRow="0" w:lastRow="0" w:firstColumn="1" w:lastColumn="0" w:oddVBand="0" w:evenVBand="0" w:oddHBand="0" w:evenHBand="0" w:firstRowFirstColumn="0" w:firstRowLastColumn="0" w:lastRowFirstColumn="0" w:lastRowLastColumn="0"/>
+            <w:tcW w:w="2738" w:type="dxa"/>
+            <w:hideMark/>
+          </w:tcPr>
+          <w:p>
+            <w:pPr>
+              <w:jc w:val="left"/>
+              <w:rPr>
+                <w:rFonts w:ascii="Calibri" w:eastAsia="Times New Roman" w:hAnsi="Calibri" w:cs="Calibri"/>
+                <w:color w:val="000000"/>
+                <w:sz w:val="22"/>
+                <w:lang w:val="nl-NL" w:eastAsia="nl-NL"/>
+              </w:rPr>
+            </w:pPr>
+            <w:r>
+              <w:rPr>
+                <w:rFonts w:ascii="Calibri" w:eastAsia="Times New Roman" w:hAnsi="Calibri" w:cs="Calibri"/>
+                <w:color w:val="000000"/>
+                <w:sz w:val="22"/>
+                <w:lang w:val="nl-NL" w:eastAsia="nl-NL"/>
+              </w:rPr>
+              <w:t xml:space="preserve">Timer implementatie van Tim en Jip gray </w:t>
+            </w:r>
+            <w:proofErr w:type="spellStart"/>
+            <w:r>
+              <w:rPr>
+                <w:rFonts w:ascii="Calibri" w:eastAsia="Times New Roman" w:hAnsi="Calibri" w:cs="Calibri"/>
+                <w:color w:val="000000"/>
+                <w:sz w:val="22"/>
+                <w:lang w:val="nl-NL" w:eastAsia="nl-NL"/>
+              </w:rPr>
+              <w:t>conversion</w:t>
+            </w:r>
+            <w:proofErr w:type="spellEnd"/>
+            <w:r>
+              <w:rPr>
+                <w:rFonts w:ascii="Calibri" w:eastAsia="Times New Roman" w:hAnsi="Calibri" w:cs="Calibri"/>
+                <w:color w:val="000000"/>
+                <w:sz w:val="22"/>
+                <w:lang w:val="nl-NL" w:eastAsia="nl-NL"/>
+              </w:rPr>
+              <w:t xml:space="preserve"> single channel  </w:t>
+            </w:r>
+          </w:p>
+        </w:tc>
+        <w:tc>
+          <w:tcPr>
+            <w:tcW w:w="779" w:type="dxa"/>
+            <w:noWrap/>
+            <w:hideMark/>
+          </w:tcPr>
+          <w:p>
+            <w:pPr>
+              <w:jc w:val="right"/>
+              <w:cnfStyle w:val="000000100000" w:firstRow="0" w:lastRow="0" w:firstColumn="0" w:lastColumn="0" w:oddVBand="0" w:evenVBand="0" w:oddHBand="1" w:evenHBand="0" w:firstRowFirstColumn="0" w:firstRowLastColumn="0" w:lastRowFirstColumn="0" w:lastRowLastColumn="0"/>
+              <w:rPr>
+                <w:rFonts w:ascii="Calibri" w:eastAsia="Times New Roman" w:hAnsi="Calibri" w:cs="Calibri"/>
+                <w:color w:val="000000"/>
+                <w:sz w:val="22"/>
+                <w:lang w:val="nl-NL" w:eastAsia="nl-NL"/>
+              </w:rPr>
+            </w:pPr>
+            <w:r>
+              <w:rPr>
+                <w:rFonts w:ascii="Calibri" w:eastAsia="Times New Roman" w:hAnsi="Calibri" w:cs="Calibri"/>
+                <w:color w:val="000000"/>
+                <w:sz w:val="22"/>
+                <w:lang w:val="nl-NL" w:eastAsia="nl-NL"/>
+              </w:rPr>
+              <w:t>16216</w:t>
+            </w:r>
+          </w:p>
+        </w:tc>
+        <w:tc>
+          <w:tcPr>
+            <w:tcW w:w="779" w:type="dxa"/>
+            <w:noWrap/>
+            <w:hideMark/>
+          </w:tcPr>
+          <w:p>
+            <w:pPr>
+              <w:jc w:val="right"/>
+              <w:cnfStyle w:val="000000100000" w:firstRow="0" w:lastRow="0" w:firstColumn="0" w:lastColumn="0" w:oddVBand="0" w:evenVBand="0" w:oddHBand="1" w:evenHBand="0" w:firstRowFirstColumn="0" w:firstRowLastColumn="0" w:lastRowFirstColumn="0" w:lastRowLastColumn="0"/>
+              <w:rPr>
+                <w:rFonts w:ascii="Calibri" w:eastAsia="Times New Roman" w:hAnsi="Calibri" w:cs="Calibri"/>
+                <w:color w:val="000000"/>
+                <w:sz w:val="22"/>
+                <w:lang w:val="nl-NL" w:eastAsia="nl-NL"/>
+              </w:rPr>
+            </w:pPr>
+            <w:r>
+              <w:rPr>
+                <w:rFonts w:ascii="Calibri" w:eastAsia="Times New Roman" w:hAnsi="Calibri" w:cs="Calibri"/>
+                <w:color w:val="000000"/>
+                <w:sz w:val="22"/>
+                <w:lang w:val="nl-NL" w:eastAsia="nl-NL"/>
+              </w:rPr>
+              <w:t>16507</w:t>
+            </w:r>
+          </w:p>
+        </w:tc>
+        <w:tc>
+          <w:tcPr>
+            <w:tcW w:w="779" w:type="dxa"/>
+            <w:noWrap/>
+            <w:hideMark/>
+          </w:tcPr>
+          <w:p>
+            <w:pPr>
+              <w:jc w:val="right"/>
+              <w:cnfStyle w:val="000000100000" w:firstRow="0" w:lastRow="0" w:firstColumn="0" w:lastColumn="0" w:oddVBand="0" w:evenVBand="0" w:oddHBand="1" w:evenHBand="0" w:firstRowFirstColumn="0" w:firstRowLastColumn="0" w:lastRowFirstColumn="0" w:lastRowLastColumn="0"/>
+              <w:rPr>
+                <w:rFonts w:ascii="Calibri" w:eastAsia="Times New Roman" w:hAnsi="Calibri" w:cs="Calibri"/>
+                <w:color w:val="000000"/>
+                <w:sz w:val="22"/>
+                <w:lang w:val="nl-NL" w:eastAsia="nl-NL"/>
+              </w:rPr>
+            </w:pPr>
+            <w:r>
+              <w:rPr>
+                <w:rFonts w:ascii="Calibri" w:eastAsia="Times New Roman" w:hAnsi="Calibri" w:cs="Calibri"/>
+                <w:color w:val="000000"/>
+                <w:sz w:val="22"/>
+                <w:lang w:val="nl-NL" w:eastAsia="nl-NL"/>
+              </w:rPr>
+              <w:t>19522</w:t>
+            </w:r>
+          </w:p>
+        </w:tc>
+        <w:tc>
+          <w:tcPr>
+            <w:tcW w:w="779" w:type="dxa"/>
+            <w:noWrap/>
+            <w:hideMark/>
+          </w:tcPr>
+          <w:p>
+            <w:pPr>
+              <w:jc w:val="right"/>
+              <w:cnfStyle w:val="000000100000" w:firstRow="0" w:lastRow="0" w:firstColumn="0" w:lastColumn="0" w:oddVBand="0" w:evenVBand="0" w:oddHBand="1" w:evenHBand="0" w:firstRowFirstColumn="0" w:firstRowLastColumn="0" w:lastRowFirstColumn="0" w:lastRowLastColumn="0"/>
+              <w:rPr>
+                <w:rFonts w:ascii="Calibri" w:eastAsia="Times New Roman" w:hAnsi="Calibri" w:cs="Calibri"/>
+                <w:color w:val="000000"/>
+                <w:sz w:val="22"/>
+                <w:lang w:val="nl-NL" w:eastAsia="nl-NL"/>
+              </w:rPr>
+            </w:pPr>
+            <w:r>
+              <w:rPr>
+                <w:rFonts w:ascii="Calibri" w:eastAsia="Times New Roman" w:hAnsi="Calibri" w:cs="Calibri"/>
+                <w:color w:val="000000"/>
+                <w:sz w:val="22"/>
+                <w:lang w:val="nl-NL" w:eastAsia="nl-NL"/>
+              </w:rPr>
+              <w:t>16942</w:t>
+            </w:r>
+          </w:p>
+        </w:tc>
+        <w:tc>
+          <w:tcPr>
+            <w:tcW w:w="779" w:type="dxa"/>
+            <w:noWrap/>
+            <w:hideMark/>
+          </w:tcPr>
+          <w:p>
+            <w:pPr>
+              <w:jc w:val="right"/>
+              <w:cnfStyle w:val="000000100000" w:firstRow="0" w:lastRow="0" w:firstColumn="0" w:lastColumn="0" w:oddVBand="0" w:evenVBand="0" w:oddHBand="1" w:evenHBand="0" w:firstRowFirstColumn="0" w:firstRowLastColumn="0" w:lastRowFirstColumn="0" w:lastRowLastColumn="0"/>
+              <w:rPr>
+                <w:rFonts w:ascii="Calibri" w:eastAsia="Times New Roman" w:hAnsi="Calibri" w:cs="Calibri"/>
+                <w:color w:val="000000"/>
+                <w:sz w:val="22"/>
+                <w:lang w:val="nl-NL" w:eastAsia="nl-NL"/>
+              </w:rPr>
+            </w:pPr>
+            <w:r>
+              <w:rPr>
+                <w:rFonts w:ascii="Calibri" w:eastAsia="Times New Roman" w:hAnsi="Calibri" w:cs="Calibri"/>
+                <w:color w:val="000000"/>
+                <w:sz w:val="22"/>
+                <w:lang w:val="nl-NL" w:eastAsia="nl-NL"/>
+              </w:rPr>
+              <w:t>18915</w:t>
+            </w:r>
+          </w:p>
+        </w:tc>
+        <w:tc>
+          <w:tcPr>
+            <w:tcW w:w="1338" w:type="dxa"/>
+            <w:noWrap/>
+            <w:hideMark/>
+          </w:tcPr>
+          <w:p>
+            <w:pPr>
+              <w:jc w:val="right"/>
+              <w:cnfStyle w:val="000000100000" w:firstRow="0" w:lastRow="0" w:firstColumn="0" w:lastColumn="0" w:oddVBand="0" w:evenVBand="0" w:oddHBand="1" w:evenHBand="0" w:firstRowFirstColumn="0" w:firstRowLastColumn="0" w:lastRowFirstColumn="0" w:lastRowLastColumn="0"/>
+              <w:rPr>
+                <w:rFonts w:ascii="Calibri" w:eastAsia="Times New Roman" w:hAnsi="Calibri" w:cs="Calibri"/>
+                <w:color w:val="000000"/>
+                <w:sz w:val="22"/>
+                <w:lang w:val="nl-NL" w:eastAsia="nl-NL"/>
+              </w:rPr>
+            </w:pPr>
+            <w:r>
+              <w:rPr>
+                <w:rFonts w:ascii="Calibri" w:eastAsia="Times New Roman" w:hAnsi="Calibri" w:cs="Calibri"/>
+                <w:color w:val="000000"/>
+                <w:sz w:val="22"/>
+                <w:lang w:val="nl-NL" w:eastAsia="nl-NL"/>
+              </w:rPr>
+              <w:t>17620,4</w:t>
+            </w:r>
+          </w:p>
+        </w:tc>
+        <w:tc>
+          <w:tcPr>
+            <w:tcW w:w="966" w:type="dxa"/>
+            <w:noWrap/>
+            <w:hideMark/>
+          </w:tcPr>
+          <w:p>
+            <w:pPr>
+              <w:jc w:val="right"/>
+              <w:cnfStyle w:val="000000100000" w:firstRow="0" w:lastRow="0" w:firstColumn="0" w:lastColumn="0" w:oddVBand="0" w:evenVBand="0" w:oddHBand="1" w:evenHBand="0" w:firstRowFirstColumn="0" w:firstRowLastColumn="0" w:lastRowFirstColumn="0" w:lastRowLastColumn="0"/>
+              <w:rPr>
+                <w:rFonts w:ascii="Calibri" w:eastAsia="Times New Roman" w:hAnsi="Calibri" w:cs="Calibri"/>
+                <w:color w:val="000000"/>
+                <w:sz w:val="22"/>
+                <w:lang w:val="nl-NL" w:eastAsia="nl-NL"/>
+              </w:rPr>
+            </w:pPr>
+            <w:r>
+              <w:rPr>
+                <w:rFonts w:ascii="Calibri" w:eastAsia="Times New Roman" w:hAnsi="Calibri" w:cs="Calibri"/>
+                <w:color w:val="000000"/>
+                <w:sz w:val="22"/>
+                <w:lang w:val="nl-NL" w:eastAsia="nl-NL"/>
+              </w:rPr>
+              <w:t>0,</w:t>
+            </w:r>
+            <w:r>
+              <w:rPr>
+                <w:rFonts w:ascii="Calibri" w:eastAsia="Times New Roman" w:hAnsi="Calibri" w:cs="Calibri"/>
+                <w:color w:val="000000"/>
+                <w:sz w:val="22"/>
+                <w:lang w:val="nl-NL" w:eastAsia="nl-NL"/>
+              </w:rPr>
+              <w:t>0</w:t>
+            </w:r>
+            <w:r>
+              <w:rPr>
+                <w:rFonts w:ascii="Calibri" w:eastAsia="Times New Roman" w:hAnsi="Calibri" w:cs="Calibri"/>
+                <w:color w:val="000000"/>
+                <w:sz w:val="22"/>
+                <w:lang w:val="nl-NL" w:eastAsia="nl-NL"/>
+              </w:rPr>
+              <w:t>18</w:t>
+            </w:r>
+          </w:p>
+        </w:tc>
+      </w:tr>
+      <w:tr>
+        <w:trPr>
+          <w:trHeight w:val="543"/>
+        </w:trPr>
+        <w:tc>
+          <w:tcPr>
+            <w:cnfStyle w:val="001000000000" w:firstRow="0" w:lastRow="0" w:firstColumn="1" w:lastColumn="0" w:oddVBand="0" w:evenVBand="0" w:oddHBand="0" w:evenHBand="0" w:firstRowFirstColumn="0" w:firstRowLastColumn="0" w:lastRowFirstColumn="0" w:lastRowLastColumn="0"/>
+            <w:tcW w:w="2738" w:type="dxa"/>
+            <w:hideMark/>
+          </w:tcPr>
+          <w:p>
+            <w:pPr>
+              <w:jc w:val="left"/>
+              <w:rPr>
+                <w:rFonts w:ascii="Calibri" w:eastAsia="Times New Roman" w:hAnsi="Calibri" w:cs="Calibri"/>
+                <w:color w:val="000000"/>
+                <w:sz w:val="22"/>
+                <w:lang w:val="nl-NL" w:eastAsia="nl-NL"/>
+              </w:rPr>
+            </w:pPr>
+            <w:r>
+              <w:rPr>
+                <w:rFonts w:ascii="Calibri" w:eastAsia="Times New Roman" w:hAnsi="Calibri" w:cs="Calibri"/>
+                <w:color w:val="000000"/>
+                <w:sz w:val="22"/>
+                <w:lang w:val="nl-NL" w:eastAsia="nl-NL"/>
+              </w:rPr>
+              <w:t xml:space="preserve">Timer implementatie van Tim en Jip gray </w:t>
+            </w:r>
+            <w:proofErr w:type="spellStart"/>
+            <w:r>
+              <w:rPr>
+                <w:rFonts w:ascii="Calibri" w:eastAsia="Times New Roman" w:hAnsi="Calibri" w:cs="Calibri"/>
+                <w:color w:val="000000"/>
+                <w:sz w:val="22"/>
+                <w:lang w:val="nl-NL" w:eastAsia="nl-NL"/>
+              </w:rPr>
+              <w:t>conversion</w:t>
+            </w:r>
+            <w:proofErr w:type="spellEnd"/>
+            <w:r>
+              <w:rPr>
+                <w:rFonts w:ascii="Calibri" w:eastAsia="Times New Roman" w:hAnsi="Calibri" w:cs="Calibri"/>
+                <w:color w:val="000000"/>
+                <w:sz w:val="22"/>
+                <w:lang w:val="nl-NL" w:eastAsia="nl-NL"/>
+              </w:rPr>
+              <w:t xml:space="preserve"> </w:t>
+            </w:r>
+            <w:proofErr w:type="spellStart"/>
+            <w:r>
+              <w:rPr>
+                <w:rFonts w:ascii="Calibri" w:eastAsia="Times New Roman" w:hAnsi="Calibri" w:cs="Calibri"/>
+                <w:color w:val="000000"/>
+                <w:sz w:val="22"/>
+                <w:lang w:val="nl-NL" w:eastAsia="nl-NL"/>
+              </w:rPr>
+              <w:t>decompesition</w:t>
+            </w:r>
+            <w:proofErr w:type="spellEnd"/>
+          </w:p>
+        </w:tc>
+        <w:tc>
+          <w:tcPr>
+            <w:tcW w:w="779" w:type="dxa"/>
+            <w:noWrap/>
+            <w:hideMark/>
+          </w:tcPr>
+          <w:p>
+            <w:pPr>
+              <w:jc w:val="right"/>
+              <w:cnfStyle w:val="000000000000" w:firstRow="0" w:lastRow="0" w:firstColumn="0" w:lastColumn="0" w:oddVBand="0" w:evenVBand="0" w:oddHBand="0" w:evenHBand="0" w:firstRowFirstColumn="0" w:firstRowLastColumn="0" w:lastRowFirstColumn="0" w:lastRowLastColumn="0"/>
+              <w:rPr>
+                <w:rFonts w:ascii="Calibri" w:eastAsia="Times New Roman" w:hAnsi="Calibri" w:cs="Calibri"/>
+                <w:color w:val="000000"/>
+                <w:sz w:val="22"/>
+                <w:lang w:val="nl-NL" w:eastAsia="nl-NL"/>
+              </w:rPr>
+            </w:pPr>
+            <w:r>
+              <w:rPr>
+                <w:rFonts w:ascii="Calibri" w:eastAsia="Times New Roman" w:hAnsi="Calibri" w:cs="Calibri"/>
+                <w:color w:val="000000"/>
+                <w:sz w:val="22"/>
+                <w:lang w:val="nl-NL" w:eastAsia="nl-NL"/>
+              </w:rPr>
+              <w:t>19258</w:t>
+            </w:r>
+          </w:p>
+        </w:tc>
+        <w:tc>
+          <w:tcPr>
+            <w:tcW w:w="779" w:type="dxa"/>
+            <w:noWrap/>
+            <w:hideMark/>
+          </w:tcPr>
+          <w:p>
+            <w:pPr>
+              <w:jc w:val="right"/>
+              <w:cnfStyle w:val="000000000000" w:firstRow="0" w:lastRow="0" w:firstColumn="0" w:lastColumn="0" w:oddVBand="0" w:evenVBand="0" w:oddHBand="0" w:evenHBand="0" w:firstRowFirstColumn="0" w:firstRowLastColumn="0" w:lastRowFirstColumn="0" w:lastRowLastColumn="0"/>
+              <w:rPr>
+                <w:rFonts w:ascii="Calibri" w:eastAsia="Times New Roman" w:hAnsi="Calibri" w:cs="Calibri"/>
+                <w:color w:val="000000"/>
+                <w:sz w:val="22"/>
+                <w:lang w:val="nl-NL" w:eastAsia="nl-NL"/>
+              </w:rPr>
+            </w:pPr>
+            <w:r>
+              <w:rPr>
+                <w:rFonts w:ascii="Calibri" w:eastAsia="Times New Roman" w:hAnsi="Calibri" w:cs="Calibri"/>
+                <w:color w:val="000000"/>
+                <w:sz w:val="22"/>
+                <w:lang w:val="nl-NL" w:eastAsia="nl-NL"/>
+              </w:rPr>
+              <w:t>17303</w:t>
+            </w:r>
+          </w:p>
+        </w:tc>
+        <w:tc>
+          <w:tcPr>
+            <w:tcW w:w="779" w:type="dxa"/>
+            <w:noWrap/>
+            <w:hideMark/>
+          </w:tcPr>
+          <w:p>
+            <w:pPr>
+              <w:jc w:val="right"/>
+              <w:cnfStyle w:val="000000000000" w:firstRow="0" w:lastRow="0" w:firstColumn="0" w:lastColumn="0" w:oddVBand="0" w:evenVBand="0" w:oddHBand="0" w:evenHBand="0" w:firstRowFirstColumn="0" w:firstRowLastColumn="0" w:lastRowFirstColumn="0" w:lastRowLastColumn="0"/>
+              <w:rPr>
+                <w:rFonts w:ascii="Calibri" w:eastAsia="Times New Roman" w:hAnsi="Calibri" w:cs="Calibri"/>
+                <w:color w:val="000000"/>
+                <w:sz w:val="22"/>
+                <w:lang w:val="nl-NL" w:eastAsia="nl-NL"/>
+              </w:rPr>
+            </w:pPr>
+            <w:r>
+              <w:rPr>
+                <w:rFonts w:ascii="Calibri" w:eastAsia="Times New Roman" w:hAnsi="Calibri" w:cs="Calibri"/>
+                <w:color w:val="000000"/>
+                <w:sz w:val="22"/>
+                <w:lang w:val="nl-NL" w:eastAsia="nl-NL"/>
+              </w:rPr>
+              <w:t>17565</w:t>
+            </w:r>
+          </w:p>
+        </w:tc>
+        <w:tc>
+          <w:tcPr>
+            <w:tcW w:w="779" w:type="dxa"/>
+            <w:noWrap/>
+            <w:hideMark/>
+          </w:tcPr>
+          <w:p>
+            <w:pPr>
+              <w:jc w:val="right"/>
+              <w:cnfStyle w:val="000000000000" w:firstRow="0" w:lastRow="0" w:firstColumn="0" w:lastColumn="0" w:oddVBand="0" w:evenVBand="0" w:oddHBand="0" w:evenHBand="0" w:firstRowFirstColumn="0" w:firstRowLastColumn="0" w:lastRowFirstColumn="0" w:lastRowLastColumn="0"/>
+              <w:rPr>
+                <w:rFonts w:ascii="Calibri" w:eastAsia="Times New Roman" w:hAnsi="Calibri" w:cs="Calibri"/>
+                <w:color w:val="000000"/>
+                <w:sz w:val="22"/>
+                <w:lang w:val="nl-NL" w:eastAsia="nl-NL"/>
+              </w:rPr>
+            </w:pPr>
+            <w:r>
+              <w:rPr>
+                <w:rFonts w:ascii="Calibri" w:eastAsia="Times New Roman" w:hAnsi="Calibri" w:cs="Calibri"/>
+                <w:color w:val="000000"/>
+                <w:sz w:val="22"/>
+                <w:lang w:val="nl-NL" w:eastAsia="nl-NL"/>
+              </w:rPr>
+              <w:t>17218</w:t>
+            </w:r>
+          </w:p>
+        </w:tc>
+        <w:tc>
+          <w:tcPr>
+            <w:tcW w:w="779" w:type="dxa"/>
+            <w:noWrap/>
+            <w:hideMark/>
+          </w:tcPr>
+          <w:p>
+            <w:pPr>
+              <w:jc w:val="right"/>
+              <w:cnfStyle w:val="000000000000" w:firstRow="0" w:lastRow="0" w:firstColumn="0" w:lastColumn="0" w:oddVBand="0" w:evenVBand="0" w:oddHBand="0" w:evenHBand="0" w:firstRowFirstColumn="0" w:firstRowLastColumn="0" w:lastRowFirstColumn="0" w:lastRowLastColumn="0"/>
+              <w:rPr>
+                <w:rFonts w:ascii="Calibri" w:eastAsia="Times New Roman" w:hAnsi="Calibri" w:cs="Calibri"/>
+                <w:color w:val="000000"/>
+                <w:sz w:val="22"/>
+                <w:lang w:val="nl-NL" w:eastAsia="nl-NL"/>
+              </w:rPr>
+            </w:pPr>
+            <w:r>
+              <w:rPr>
+                <w:rFonts w:ascii="Calibri" w:eastAsia="Times New Roman" w:hAnsi="Calibri" w:cs="Calibri"/>
+                <w:color w:val="000000"/>
+                <w:sz w:val="22"/>
+                <w:lang w:val="nl-NL" w:eastAsia="nl-NL"/>
+              </w:rPr>
+              <w:t>15920</w:t>
+            </w:r>
+          </w:p>
+        </w:tc>
+        <w:tc>
+          <w:tcPr>
+            <w:tcW w:w="1338" w:type="dxa"/>
+            <w:noWrap/>
+            <w:hideMark/>
+          </w:tcPr>
+          <w:p>
+            <w:pPr>
+              <w:jc w:val="right"/>
+              <w:cnfStyle w:val="000000000000" w:firstRow="0" w:lastRow="0" w:firstColumn="0" w:lastColumn="0" w:oddVBand="0" w:evenVBand="0" w:oddHBand="0" w:evenHBand="0" w:firstRowFirstColumn="0" w:firstRowLastColumn="0" w:lastRowFirstColumn="0" w:lastRowLastColumn="0"/>
+              <w:rPr>
+                <w:rFonts w:ascii="Calibri" w:eastAsia="Times New Roman" w:hAnsi="Calibri" w:cs="Calibri"/>
+                <w:color w:val="000000"/>
+                <w:sz w:val="22"/>
+                <w:lang w:val="nl-NL" w:eastAsia="nl-NL"/>
+              </w:rPr>
+            </w:pPr>
+            <w:r>
+              <w:rPr>
+                <w:rFonts w:ascii="Calibri" w:eastAsia="Times New Roman" w:hAnsi="Calibri" w:cs="Calibri"/>
+                <w:color w:val="000000"/>
+                <w:sz w:val="22"/>
+                <w:lang w:val="nl-NL" w:eastAsia="nl-NL"/>
+              </w:rPr>
+              <w:t>17452,8</w:t>
+            </w:r>
+          </w:p>
+        </w:tc>
+        <w:tc>
+          <w:tcPr>
+            <w:tcW w:w="966" w:type="dxa"/>
+            <w:noWrap/>
+            <w:hideMark/>
+          </w:tcPr>
+          <w:p>
+            <w:pPr>
+              <w:jc w:val="right"/>
+              <w:cnfStyle w:val="000000000000" w:firstRow="0" w:lastRow="0" w:firstColumn="0" w:lastColumn="0" w:oddVBand="0" w:evenVBand="0" w:oddHBand="0" w:evenHBand="0" w:firstRowFirstColumn="0" w:firstRowLastColumn="0" w:lastRowFirstColumn="0" w:lastRowLastColumn="0"/>
+              <w:rPr>
+                <w:rFonts w:ascii="Calibri" w:eastAsia="Times New Roman" w:hAnsi="Calibri" w:cs="Calibri"/>
+                <w:color w:val="000000"/>
+                <w:sz w:val="22"/>
+                <w:lang w:val="nl-NL" w:eastAsia="nl-NL"/>
+              </w:rPr>
+            </w:pPr>
+            <w:r>
+              <w:rPr>
+                <w:rFonts w:ascii="Calibri" w:eastAsia="Times New Roman" w:hAnsi="Calibri" w:cs="Calibri"/>
+                <w:color w:val="000000"/>
+                <w:sz w:val="22"/>
+                <w:lang w:val="nl-NL" w:eastAsia="nl-NL"/>
+              </w:rPr>
+              <w:t>0,</w:t>
+            </w:r>
+            <w:r>
+              <w:rPr>
+                <w:rFonts w:ascii="Calibri" w:eastAsia="Times New Roman" w:hAnsi="Calibri" w:cs="Calibri"/>
+                <w:color w:val="000000"/>
+                <w:sz w:val="22"/>
+                <w:lang w:val="nl-NL" w:eastAsia="nl-NL"/>
+              </w:rPr>
+              <w:t>0</w:t>
+            </w:r>
+            <w:r>
+              <w:rPr>
+                <w:rFonts w:ascii="Calibri" w:eastAsia="Times New Roman" w:hAnsi="Calibri" w:cs="Calibri"/>
+                <w:color w:val="000000"/>
+                <w:sz w:val="22"/>
+                <w:lang w:val="nl-NL" w:eastAsia="nl-NL"/>
+              </w:rPr>
+              <w:t>17</w:t>
+            </w:r>
+          </w:p>
+        </w:tc>
+      </w:tr>
+    </w:tbl>
+    <w:p>
+      <w:pPr>
+        <w:rPr>
+          <w:lang w:val="nl-NL"/>
+        </w:rPr>
+      </w:pPr>
+      <w:r>
+        <w:rPr>
+          <w:lang w:val="nl-NL"/>
+        </w:rPr>
+        <w:t xml:space="preserve">We vonden deze timer </w:t>
+      </w:r>
+      <w:r>
+        <w:rPr>
+          <w:lang w:val="nl-NL"/>
+        </w:rPr>
+        <w:t>enigszins</w:t>
+      </w:r>
+      <w:r>
+        <w:rPr>
+          <w:lang w:val="nl-NL"/>
+        </w:rPr>
+        <w:t xml:space="preserve"> inconsequent en hebben dus even met een andere</w:t>
+      </w:r>
+      <w:r>
+        <w:rPr>
+          <w:lang w:val="nl-NL"/>
+        </w:rPr>
+        <w:t xml:space="preserve"> timer gekeken hoe dit eruit za</w:t>
+      </w:r>
+      <w:r>
+        <w:rPr>
+          <w:lang w:val="nl-NL"/>
+        </w:rPr>
+        <w:t>g. Hieronder zijn daarvan de resultaten weergeven</w:t>
+      </w:r>
+    </w:p>
+    <w:tbl>
+      <w:tblPr>
+        <w:tblStyle w:val="Rastertabel4-Accent1"/>
+        <w:tblW w:w="10031" w:type="dxa"/>
+        <w:tblLook w:val="04A0" w:firstRow="1" w:lastRow="0" w:firstColumn="1" w:lastColumn="0" w:noHBand="0" w:noVBand="1"/>
+      </w:tblPr>
+      <w:tblGrid>
+        <w:gridCol w:w="2802"/>
+        <w:gridCol w:w="992"/>
+        <w:gridCol w:w="992"/>
+        <w:gridCol w:w="992"/>
+        <w:gridCol w:w="993"/>
+        <w:gridCol w:w="1134"/>
+        <w:gridCol w:w="1330"/>
+        <w:gridCol w:w="796"/>
+      </w:tblGrid>
+      <w:tr>
+        <w:trPr>
+          <w:cnfStyle w:val="100000000000" w:firstRow="1" w:lastRow="0" w:firstColumn="0" w:lastColumn="0" w:oddVBand="0" w:evenVBand="0" w:oddHBand="0" w:evenHBand="0" w:firstRowFirstColumn="0" w:firstRowLastColumn="0" w:lastRowFirstColumn="0" w:lastRowLastColumn="0"/>
+          <w:trHeight w:val="486"/>
+        </w:trPr>
+        <w:tc>
+          <w:tcPr>
+            <w:cnfStyle w:val="001000000000" w:firstRow="0" w:lastRow="0" w:firstColumn="1" w:lastColumn="0" w:oddVBand="0" w:evenVBand="0" w:oddHBand="0" w:evenHBand="0" w:firstRowFirstColumn="0" w:firstRowLastColumn="0" w:lastRowFirstColumn="0" w:lastRowLastColumn="0"/>
+            <w:tcW w:w="2802" w:type="dxa"/>
+          </w:tcPr>
+          <w:p>
+            <w:pPr>
+              <w:jc w:val="left"/>
+              <w:rPr>
+                <w:rFonts w:ascii="Calibri" w:eastAsia="Times New Roman" w:hAnsi="Calibri" w:cs="Calibri"/>
+                <w:color w:val="000000"/>
+                <w:sz w:val="22"/>
+                <w:lang w:val="nl-NL" w:eastAsia="nl-NL"/>
+              </w:rPr>
+            </w:pPr>
+            <w:r>
+              <w:rPr>
+                <w:rFonts w:ascii="Calibri" w:eastAsia="Times New Roman" w:hAnsi="Calibri" w:cs="Calibri"/>
+                <w:color w:val="000000"/>
+                <w:sz w:val="22"/>
+                <w:lang w:val="nl-NL" w:eastAsia="nl-NL"/>
+              </w:rPr>
+              <w:t>Meting (in microseconde)</w:t>
+            </w:r>
+          </w:p>
+        </w:tc>
+        <w:tc>
+          <w:tcPr>
+            <w:tcW w:w="992" w:type="dxa"/>
+            <w:noWrap/>
+          </w:tcPr>
+          <w:p>
+            <w:pPr>
+              <w:jc w:val="right"/>
+              <w:cnfStyle w:val="100000000000" w:firstRow="1" w:lastRow="0" w:firstColumn="0" w:lastColumn="0" w:oddVBand="0" w:evenVBand="0" w:oddHBand="0" w:evenHBand="0" w:firstRowFirstColumn="0" w:firstRowLastColumn="0" w:lastRowFirstColumn="0" w:lastRowLastColumn="0"/>
+              <w:rPr>
+                <w:rFonts w:ascii="Calibri" w:eastAsia="Times New Roman" w:hAnsi="Calibri" w:cs="Calibri"/>
+                <w:color w:val="000000"/>
+                <w:sz w:val="22"/>
+                <w:lang w:val="nl-NL" w:eastAsia="nl-NL"/>
+              </w:rPr>
+            </w:pPr>
+            <w:r>
+              <w:rPr>
+                <w:rFonts w:ascii="Calibri" w:eastAsia="Times New Roman" w:hAnsi="Calibri" w:cs="Calibri"/>
+                <w:color w:val="000000"/>
+                <w:sz w:val="22"/>
+                <w:lang w:val="nl-NL" w:eastAsia="nl-NL"/>
+              </w:rPr>
+              <w:t>1</w:t>
+            </w:r>
+          </w:p>
+        </w:tc>
+        <w:tc>
+          <w:tcPr>
+            <w:tcW w:w="992" w:type="dxa"/>
+            <w:noWrap/>
+          </w:tcPr>
+          <w:p>
+            <w:pPr>
+              <w:jc w:val="right"/>
+              <w:cnfStyle w:val="100000000000" w:firstRow="1" w:lastRow="0" w:firstColumn="0" w:lastColumn="0" w:oddVBand="0" w:evenVBand="0" w:oddHBand="0" w:evenHBand="0" w:firstRowFirstColumn="0" w:firstRowLastColumn="0" w:lastRowFirstColumn="0" w:lastRowLastColumn="0"/>
+              <w:rPr>
+                <w:rFonts w:ascii="Calibri" w:eastAsia="Times New Roman" w:hAnsi="Calibri" w:cs="Calibri"/>
+                <w:color w:val="000000"/>
+                <w:sz w:val="22"/>
+                <w:lang w:val="nl-NL" w:eastAsia="nl-NL"/>
+              </w:rPr>
+            </w:pPr>
+            <w:r>
+              <w:rPr>
+                <w:rFonts w:ascii="Calibri" w:eastAsia="Times New Roman" w:hAnsi="Calibri" w:cs="Calibri"/>
+                <w:color w:val="000000"/>
+                <w:sz w:val="22"/>
+                <w:lang w:val="nl-NL" w:eastAsia="nl-NL"/>
+              </w:rPr>
+              <w:t>2</w:t>
+            </w:r>
+          </w:p>
+        </w:tc>
+        <w:tc>
+          <w:tcPr>
+            <w:tcW w:w="992" w:type="dxa"/>
+            <w:noWrap/>
+          </w:tcPr>
+          <w:p>
+            <w:pPr>
+              <w:jc w:val="right"/>
+              <w:cnfStyle w:val="100000000000" w:firstRow="1" w:lastRow="0" w:firstColumn="0" w:lastColumn="0" w:oddVBand="0" w:evenVBand="0" w:oddHBand="0" w:evenHBand="0" w:firstRowFirstColumn="0" w:firstRowLastColumn="0" w:lastRowFirstColumn="0" w:lastRowLastColumn="0"/>
+              <w:rPr>
+                <w:rFonts w:ascii="Calibri" w:eastAsia="Times New Roman" w:hAnsi="Calibri" w:cs="Calibri"/>
+                <w:color w:val="000000"/>
+                <w:sz w:val="22"/>
+                <w:lang w:val="nl-NL" w:eastAsia="nl-NL"/>
+              </w:rPr>
+            </w:pPr>
+            <w:r>
+              <w:rPr>
+                <w:rFonts w:ascii="Calibri" w:eastAsia="Times New Roman" w:hAnsi="Calibri" w:cs="Calibri"/>
+                <w:color w:val="000000"/>
+                <w:sz w:val="22"/>
+                <w:lang w:val="nl-NL" w:eastAsia="nl-NL"/>
+              </w:rPr>
+              <w:t>3</w:t>
+            </w:r>
+          </w:p>
+        </w:tc>
+        <w:tc>
+          <w:tcPr>
+            <w:tcW w:w="993" w:type="dxa"/>
+            <w:noWrap/>
+          </w:tcPr>
+          <w:p>
+            <w:pPr>
+              <w:jc w:val="right"/>
+              <w:cnfStyle w:val="100000000000" w:firstRow="1" w:lastRow="0" w:firstColumn="0" w:lastColumn="0" w:oddVBand="0" w:evenVBand="0" w:oddHBand="0" w:evenHBand="0" w:firstRowFirstColumn="0" w:firstRowLastColumn="0" w:lastRowFirstColumn="0" w:lastRowLastColumn="0"/>
+              <w:rPr>
+                <w:rFonts w:ascii="Calibri" w:eastAsia="Times New Roman" w:hAnsi="Calibri" w:cs="Calibri"/>
+                <w:color w:val="000000"/>
+                <w:sz w:val="22"/>
+                <w:lang w:val="nl-NL" w:eastAsia="nl-NL"/>
+              </w:rPr>
+            </w:pPr>
+            <w:r>
+              <w:rPr>
+                <w:rFonts w:ascii="Calibri" w:eastAsia="Times New Roman" w:hAnsi="Calibri" w:cs="Calibri"/>
+                <w:color w:val="000000"/>
+                <w:sz w:val="22"/>
+                <w:lang w:val="nl-NL" w:eastAsia="nl-NL"/>
+              </w:rPr>
+              <w:t>4</w:t>
+            </w:r>
+          </w:p>
+        </w:tc>
+        <w:tc>
+          <w:tcPr>
+            <w:tcW w:w="1134" w:type="dxa"/>
+            <w:noWrap/>
+          </w:tcPr>
+          <w:p>
+            <w:pPr>
+              <w:jc w:val="right"/>
+              <w:cnfStyle w:val="100000000000" w:firstRow="1" w:lastRow="0" w:firstColumn="0" w:lastColumn="0" w:oddVBand="0" w:evenVBand="0" w:oddHBand="0" w:evenHBand="0" w:firstRowFirstColumn="0" w:firstRowLastColumn="0" w:lastRowFirstColumn="0" w:lastRowLastColumn="0"/>
+              <w:rPr>
+                <w:rFonts w:ascii="Calibri" w:eastAsia="Times New Roman" w:hAnsi="Calibri" w:cs="Calibri"/>
+                <w:color w:val="000000"/>
+                <w:sz w:val="22"/>
+                <w:lang w:val="nl-NL" w:eastAsia="nl-NL"/>
+              </w:rPr>
+            </w:pPr>
+            <w:r>
+              <w:rPr>
+                <w:rFonts w:ascii="Calibri" w:eastAsia="Times New Roman" w:hAnsi="Calibri" w:cs="Calibri"/>
+                <w:color w:val="000000"/>
+                <w:sz w:val="22"/>
+                <w:lang w:val="nl-NL" w:eastAsia="nl-NL"/>
+              </w:rPr>
+              <w:t>5</w:t>
+            </w:r>
+          </w:p>
+        </w:tc>
+        <w:tc>
+          <w:tcPr>
+            <w:tcW w:w="1330" w:type="dxa"/>
+            <w:noWrap/>
+          </w:tcPr>
+          <w:p>
+            <w:pPr>
+              <w:jc w:val="right"/>
+              <w:cnfStyle w:val="100000000000" w:firstRow="1" w:lastRow="0" w:firstColumn="0" w:lastColumn="0" w:oddVBand="0" w:evenVBand="0" w:oddHBand="0" w:evenHBand="0" w:firstRowFirstColumn="0" w:firstRowLastColumn="0" w:lastRowFirstColumn="0" w:lastRowLastColumn="0"/>
+              <w:rPr>
+                <w:rFonts w:ascii="Calibri" w:eastAsia="Times New Roman" w:hAnsi="Calibri" w:cs="Calibri"/>
+                <w:color w:val="000000"/>
+                <w:sz w:val="22"/>
+                <w:lang w:val="nl-NL" w:eastAsia="nl-NL"/>
+              </w:rPr>
+            </w:pPr>
+            <w:r>
+              <w:rPr>
+                <w:rFonts w:ascii="Calibri" w:eastAsia="Times New Roman" w:hAnsi="Calibri" w:cs="Calibri"/>
+                <w:color w:val="000000"/>
+                <w:sz w:val="22"/>
+                <w:lang w:val="nl-NL" w:eastAsia="nl-NL"/>
+              </w:rPr>
+              <w:t xml:space="preserve">Gemiddelde </w:t>
+            </w:r>
+          </w:p>
+        </w:tc>
+        <w:tc>
+          <w:tcPr>
+            <w:tcW w:w="796" w:type="dxa"/>
+          </w:tcPr>
+          <w:p>
+            <w:pPr>
+              <w:jc w:val="right"/>
+              <w:cnfStyle w:val="100000000000" w:firstRow="1" w:lastRow="0" w:firstColumn="0" w:lastColumn="0" w:oddVBand="0" w:evenVBand="0" w:oddHBand="0" w:evenHBand="0" w:firstRowFirstColumn="0" w:firstRowLastColumn="0" w:lastRowFirstColumn="0" w:lastRowLastColumn="0"/>
+              <w:rPr>
+                <w:rFonts w:ascii="Calibri" w:eastAsia="Times New Roman" w:hAnsi="Calibri" w:cs="Calibri"/>
+                <w:color w:val="000000"/>
+                <w:sz w:val="22"/>
+                <w:lang w:val="nl-NL" w:eastAsia="nl-NL"/>
+              </w:rPr>
+            </w:pPr>
+            <w:r>
+              <w:rPr>
+                <w:rFonts w:ascii="Calibri" w:eastAsia="Times New Roman" w:hAnsi="Calibri" w:cs="Calibri"/>
+                <w:color w:val="000000"/>
+                <w:sz w:val="22"/>
+                <w:lang w:val="nl-NL" w:eastAsia="nl-NL"/>
+              </w:rPr>
+              <w:t>In sec</w:t>
+            </w:r>
+          </w:p>
+        </w:tc>
+      </w:tr>
+      <w:tr>
+        <w:trPr>
+          <w:cnfStyle w:val="000000100000" w:firstRow="0" w:lastRow="0" w:firstColumn="0" w:lastColumn="0" w:oddVBand="0" w:evenVBand="0" w:oddHBand="1" w:evenHBand="0" w:firstRowFirstColumn="0" w:firstRowLastColumn="0" w:lastRowFirstColumn="0" w:lastRowLastColumn="0"/>
+          <w:trHeight w:val="486"/>
+        </w:trPr>
+        <w:tc>
+          <w:tcPr>
+            <w:cnfStyle w:val="001000000000" w:firstRow="0" w:lastRow="0" w:firstColumn="1" w:lastColumn="0" w:oddVBand="0" w:evenVBand="0" w:oddHBand="0" w:evenHBand="0" w:firstRowFirstColumn="0" w:firstRowLastColumn="0" w:lastRowFirstColumn="0" w:lastRowLastColumn="0"/>
+            <w:tcW w:w="2802" w:type="dxa"/>
+          </w:tcPr>
+          <w:p>
+            <w:pPr>
+              <w:jc w:val="left"/>
+              <w:rPr>
+                <w:rFonts w:ascii="Calibri" w:eastAsia="Times New Roman" w:hAnsi="Calibri" w:cs="Calibri"/>
+                <w:color w:val="000000"/>
+                <w:sz w:val="22"/>
+                <w:lang w:val="nl-NL" w:eastAsia="nl-NL"/>
+              </w:rPr>
+            </w:pPr>
+            <w:proofErr w:type="gramStart"/>
+            <w:r>
+              <w:rPr>
+                <w:rFonts w:ascii="Calibri" w:eastAsia="Times New Roman" w:hAnsi="Calibri" w:cs="Calibri"/>
+                <w:color w:val="000000"/>
+                <w:sz w:val="22"/>
+                <w:lang w:val="nl-NL" w:eastAsia="nl-NL"/>
+              </w:rPr>
+              <w:t>implementatie</w:t>
+            </w:r>
+            <w:proofErr w:type="gramEnd"/>
+            <w:r>
+              <w:rPr>
+                <w:rFonts w:ascii="Calibri" w:eastAsia="Times New Roman" w:hAnsi="Calibri" w:cs="Calibri"/>
+                <w:color w:val="000000"/>
+                <w:sz w:val="22"/>
+                <w:lang w:val="nl-NL" w:eastAsia="nl-NL"/>
+              </w:rPr>
+              <w:t xml:space="preserve"> van Tim en Jip gray </w:t>
+            </w:r>
+            <w:proofErr w:type="spellStart"/>
+            <w:r>
+              <w:rPr>
+                <w:rFonts w:ascii="Calibri" w:eastAsia="Times New Roman" w:hAnsi="Calibri" w:cs="Calibri"/>
+                <w:color w:val="000000"/>
+                <w:sz w:val="22"/>
+                <w:lang w:val="nl-NL" w:eastAsia="nl-NL"/>
+              </w:rPr>
+              <w:t>conversion</w:t>
+            </w:r>
+            <w:proofErr w:type="spellEnd"/>
+            <w:r>
+              <w:rPr>
+                <w:rFonts w:ascii="Calibri" w:eastAsia="Times New Roman" w:hAnsi="Calibri" w:cs="Calibri"/>
+                <w:color w:val="000000"/>
+                <w:sz w:val="22"/>
+                <w:lang w:val="nl-NL" w:eastAsia="nl-NL"/>
+              </w:rPr>
+              <w:t xml:space="preserve"> ‘</w:t>
+            </w:r>
+            <w:proofErr w:type="spellStart"/>
+            <w:r>
+              <w:rPr>
+                <w:rFonts w:ascii="Calibri" w:eastAsia="Times New Roman" w:hAnsi="Calibri" w:cs="Calibri"/>
+                <w:color w:val="000000"/>
+                <w:sz w:val="22"/>
+                <w:lang w:val="nl-NL" w:eastAsia="nl-NL"/>
+              </w:rPr>
+              <w:t>Lumiance</w:t>
+            </w:r>
+            <w:proofErr w:type="spellEnd"/>
+            <w:r>
+              <w:rPr>
+                <w:rFonts w:ascii="Calibri" w:eastAsia="Times New Roman" w:hAnsi="Calibri" w:cs="Calibri"/>
+                <w:color w:val="000000"/>
+                <w:sz w:val="22"/>
+                <w:lang w:val="nl-NL" w:eastAsia="nl-NL"/>
+              </w:rPr>
+              <w:t>'</w:t>
+            </w:r>
+          </w:p>
+        </w:tc>
+        <w:tc>
+          <w:tcPr>
+            <w:tcW w:w="992" w:type="dxa"/>
+            <w:noWrap/>
+            <w:hideMark/>
+          </w:tcPr>
+          <w:p>
+            <w:pPr>
+              <w:jc w:val="right"/>
+              <w:cnfStyle w:val="000000100000" w:firstRow="0" w:lastRow="0" w:firstColumn="0" w:lastColumn="0" w:oddVBand="0" w:evenVBand="0" w:oddHBand="1" w:evenHBand="0" w:firstRowFirstColumn="0" w:firstRowLastColumn="0" w:lastRowFirstColumn="0" w:lastRowLastColumn="0"/>
+              <w:rPr>
+                <w:rFonts w:ascii="Calibri" w:eastAsia="Times New Roman" w:hAnsi="Calibri" w:cs="Calibri"/>
+                <w:color w:val="000000"/>
+                <w:sz w:val="22"/>
+                <w:lang w:val="nl-NL" w:eastAsia="nl-NL"/>
+              </w:rPr>
+            </w:pPr>
+            <w:r>
+              <w:rPr>
+                <w:rFonts w:ascii="Calibri" w:eastAsia="Times New Roman" w:hAnsi="Calibri" w:cs="Calibri"/>
+                <w:color w:val="000000"/>
+                <w:sz w:val="22"/>
+                <w:lang w:val="nl-NL" w:eastAsia="nl-NL"/>
+              </w:rPr>
+              <w:t>11897,3</w:t>
+            </w:r>
+          </w:p>
+        </w:tc>
+        <w:tc>
+          <w:tcPr>
+            <w:tcW w:w="992" w:type="dxa"/>
+            <w:noWrap/>
+            <w:hideMark/>
+          </w:tcPr>
+          <w:p>
+            <w:pPr>
+              <w:jc w:val="right"/>
+              <w:cnfStyle w:val="000000100000" w:firstRow="0" w:lastRow="0" w:firstColumn="0" w:lastColumn="0" w:oddVBand="0" w:evenVBand="0" w:oddHBand="1" w:evenHBand="0" w:firstRowFirstColumn="0" w:firstRowLastColumn="0" w:lastRowFirstColumn="0" w:lastRowLastColumn="0"/>
+              <w:rPr>
+                <w:rFonts w:ascii="Calibri" w:eastAsia="Times New Roman" w:hAnsi="Calibri" w:cs="Calibri"/>
+                <w:color w:val="000000"/>
+                <w:sz w:val="22"/>
+                <w:lang w:val="nl-NL" w:eastAsia="nl-NL"/>
+              </w:rPr>
+            </w:pPr>
+            <w:r>
+              <w:rPr>
+                <w:rFonts w:ascii="Calibri" w:eastAsia="Times New Roman" w:hAnsi="Calibri" w:cs="Calibri"/>
+                <w:color w:val="000000"/>
+                <w:sz w:val="22"/>
+                <w:lang w:val="nl-NL" w:eastAsia="nl-NL"/>
+              </w:rPr>
+              <w:t>11522,7</w:t>
+            </w:r>
+          </w:p>
+        </w:tc>
+        <w:tc>
+          <w:tcPr>
+            <w:tcW w:w="992" w:type="dxa"/>
+            <w:noWrap/>
+            <w:hideMark/>
+          </w:tcPr>
+          <w:p>
+            <w:pPr>
+              <w:jc w:val="right"/>
+              <w:cnfStyle w:val="000000100000" w:firstRow="0" w:lastRow="0" w:firstColumn="0" w:lastColumn="0" w:oddVBand="0" w:evenVBand="0" w:oddHBand="1" w:evenHBand="0" w:firstRowFirstColumn="0" w:firstRowLastColumn="0" w:lastRowFirstColumn="0" w:lastRowLastColumn="0"/>
+              <w:rPr>
+                <w:rFonts w:ascii="Calibri" w:eastAsia="Times New Roman" w:hAnsi="Calibri" w:cs="Calibri"/>
+                <w:color w:val="000000"/>
+                <w:sz w:val="22"/>
+                <w:lang w:val="nl-NL" w:eastAsia="nl-NL"/>
+              </w:rPr>
+            </w:pPr>
+            <w:r>
+              <w:rPr>
+                <w:rFonts w:ascii="Calibri" w:eastAsia="Times New Roman" w:hAnsi="Calibri" w:cs="Calibri"/>
+                <w:color w:val="000000"/>
+                <w:sz w:val="22"/>
+                <w:lang w:val="nl-NL" w:eastAsia="nl-NL"/>
+              </w:rPr>
+              <w:t>13794</w:t>
+            </w:r>
+          </w:p>
+        </w:tc>
+        <w:tc>
+          <w:tcPr>
+            <w:tcW w:w="993" w:type="dxa"/>
+            <w:noWrap/>
+            <w:hideMark/>
+          </w:tcPr>
+          <w:p>
+            <w:pPr>
+              <w:jc w:val="right"/>
+              <w:cnfStyle w:val="000000100000" w:firstRow="0" w:lastRow="0" w:firstColumn="0" w:lastColumn="0" w:oddVBand="0" w:evenVBand="0" w:oddHBand="1" w:evenHBand="0" w:firstRowFirstColumn="0" w:firstRowLastColumn="0" w:lastRowFirstColumn="0" w:lastRowLastColumn="0"/>
+              <w:rPr>
+                <w:rFonts w:ascii="Calibri" w:eastAsia="Times New Roman" w:hAnsi="Calibri" w:cs="Calibri"/>
+                <w:color w:val="000000"/>
+                <w:sz w:val="22"/>
+                <w:lang w:val="nl-NL" w:eastAsia="nl-NL"/>
+              </w:rPr>
+            </w:pPr>
+            <w:r>
+              <w:rPr>
+                <w:rFonts w:ascii="Calibri" w:eastAsia="Times New Roman" w:hAnsi="Calibri" w:cs="Calibri"/>
+                <w:color w:val="000000"/>
+                <w:sz w:val="22"/>
+                <w:lang w:val="nl-NL" w:eastAsia="nl-NL"/>
+              </w:rPr>
+              <w:t>13949</w:t>
+            </w:r>
+          </w:p>
+        </w:tc>
+        <w:tc>
+          <w:tcPr>
+            <w:tcW w:w="1134" w:type="dxa"/>
+            <w:noWrap/>
+            <w:hideMark/>
+          </w:tcPr>
+          <w:p>
+            <w:pPr>
+              <w:jc w:val="right"/>
+              <w:cnfStyle w:val="000000100000" w:firstRow="0" w:lastRow="0" w:firstColumn="0" w:lastColumn="0" w:oddVBand="0" w:evenVBand="0" w:oddHBand="1" w:evenHBand="0" w:firstRowFirstColumn="0" w:firstRowLastColumn="0" w:lastRowFirstColumn="0" w:lastRowLastColumn="0"/>
+              <w:rPr>
+                <w:rFonts w:ascii="Calibri" w:eastAsia="Times New Roman" w:hAnsi="Calibri" w:cs="Calibri"/>
+                <w:color w:val="000000"/>
+                <w:sz w:val="22"/>
+                <w:lang w:val="nl-NL" w:eastAsia="nl-NL"/>
+              </w:rPr>
+            </w:pPr>
+            <w:r>
+              <w:rPr>
+                <w:rFonts w:ascii="Calibri" w:eastAsia="Times New Roman" w:hAnsi="Calibri" w:cs="Calibri"/>
+                <w:color w:val="000000"/>
+                <w:sz w:val="22"/>
+                <w:lang w:val="nl-NL" w:eastAsia="nl-NL"/>
+              </w:rPr>
+              <w:t>14138,6</w:t>
+            </w:r>
+          </w:p>
+        </w:tc>
+        <w:tc>
+          <w:tcPr>
+            <w:tcW w:w="1330" w:type="dxa"/>
+            <w:noWrap/>
+            <w:hideMark/>
+          </w:tcPr>
+          <w:p>
+            <w:pPr>
+              <w:jc w:val="right"/>
+              <w:cnfStyle w:val="000000100000" w:firstRow="0" w:lastRow="0" w:firstColumn="0" w:lastColumn="0" w:oddVBand="0" w:evenVBand="0" w:oddHBand="1" w:evenHBand="0" w:firstRowFirstColumn="0" w:firstRowLastColumn="0" w:lastRowFirstColumn="0" w:lastRowLastColumn="0"/>
+              <w:rPr>
+                <w:rFonts w:ascii="Calibri" w:eastAsia="Times New Roman" w:hAnsi="Calibri" w:cs="Calibri"/>
+                <w:color w:val="000000"/>
+                <w:sz w:val="22"/>
+                <w:lang w:val="nl-NL" w:eastAsia="nl-NL"/>
+              </w:rPr>
+            </w:pPr>
+            <w:r>
+              <w:rPr>
+                <w:rFonts w:ascii="Calibri" w:eastAsia="Times New Roman" w:hAnsi="Calibri" w:cs="Calibri"/>
+                <w:color w:val="000000"/>
+                <w:sz w:val="22"/>
+                <w:lang w:val="nl-NL" w:eastAsia="nl-NL"/>
+              </w:rPr>
+              <w:t>13060,32</w:t>
+            </w:r>
+          </w:p>
+        </w:tc>
+        <w:tc>
+          <w:tcPr>
+            <w:tcW w:w="796" w:type="dxa"/>
+          </w:tcPr>
+          <w:p>
+            <w:pPr>
+              <w:jc w:val="right"/>
+              <w:cnfStyle w:val="000000100000" w:firstRow="0" w:lastRow="0" w:firstColumn="0" w:lastColumn="0" w:oddVBand="0" w:evenVBand="0" w:oddHBand="1" w:evenHBand="0" w:firstRowFirstColumn="0" w:firstRowLastColumn="0" w:lastRowFirstColumn="0" w:lastRowLastColumn="0"/>
+              <w:rPr>
+                <w:rFonts w:ascii="Calibri" w:eastAsia="Times New Roman" w:hAnsi="Calibri" w:cs="Calibri"/>
+                <w:color w:val="000000"/>
+                <w:sz w:val="22"/>
+                <w:lang w:val="nl-NL" w:eastAsia="nl-NL"/>
+              </w:rPr>
+            </w:pPr>
+            <w:r>
+              <w:rPr>
+                <w:rFonts w:ascii="Calibri" w:eastAsia="Times New Roman" w:hAnsi="Calibri" w:cs="Calibri"/>
+                <w:color w:val="000000"/>
+                <w:sz w:val="22"/>
+                <w:lang w:val="nl-NL" w:eastAsia="nl-NL"/>
+              </w:rPr>
+              <w:t>0,013</w:t>
+            </w:r>
+          </w:p>
+        </w:tc>
+      </w:tr>
+      <w:tr>
+        <w:trPr>
+          <w:trHeight w:val="486"/>
+        </w:trPr>
+        <w:tc>
+          <w:tcPr>
+            <w:cnfStyle w:val="001000000000" w:firstRow="0" w:lastRow="0" w:firstColumn="1" w:lastColumn="0" w:oddVBand="0" w:evenVBand="0" w:oddHBand="0" w:evenHBand="0" w:firstRowFirstColumn="0" w:firstRowLastColumn="0" w:lastRowFirstColumn="0" w:lastRowLastColumn="0"/>
+            <w:tcW w:w="2802" w:type="dxa"/>
+          </w:tcPr>
+          <w:p>
+            <w:pPr>
+              <w:jc w:val="left"/>
+              <w:rPr>
+                <w:rFonts w:ascii="Calibri" w:eastAsia="Times New Roman" w:hAnsi="Calibri" w:cs="Calibri"/>
+                <w:color w:val="000000"/>
+                <w:sz w:val="22"/>
+                <w:lang w:val="nl-NL" w:eastAsia="nl-NL"/>
+              </w:rPr>
+            </w:pPr>
+            <w:proofErr w:type="gramStart"/>
+            <w:r>
+              <w:rPr>
+                <w:rFonts w:ascii="Calibri" w:eastAsia="Times New Roman" w:hAnsi="Calibri" w:cs="Calibri"/>
+                <w:color w:val="000000"/>
+                <w:sz w:val="22"/>
+                <w:lang w:val="nl-NL" w:eastAsia="nl-NL"/>
+              </w:rPr>
+              <w:t>implementatie</w:t>
+            </w:r>
+            <w:proofErr w:type="gramEnd"/>
+            <w:r>
+              <w:rPr>
+                <w:rFonts w:ascii="Calibri" w:eastAsia="Times New Roman" w:hAnsi="Calibri" w:cs="Calibri"/>
+                <w:color w:val="000000"/>
+                <w:sz w:val="22"/>
+                <w:lang w:val="nl-NL" w:eastAsia="nl-NL"/>
+              </w:rPr>
+              <w:t xml:space="preserve"> van Tim en Jip gray </w:t>
+            </w:r>
+            <w:proofErr w:type="spellStart"/>
+            <w:r>
+              <w:rPr>
+                <w:rFonts w:ascii="Calibri" w:eastAsia="Times New Roman" w:hAnsi="Calibri" w:cs="Calibri"/>
+                <w:color w:val="000000"/>
+                <w:sz w:val="22"/>
+                <w:lang w:val="nl-NL" w:eastAsia="nl-NL"/>
+              </w:rPr>
+              <w:t>conversion</w:t>
+            </w:r>
+            <w:proofErr w:type="spellEnd"/>
+            <w:r>
+              <w:rPr>
+                <w:rFonts w:ascii="Calibri" w:eastAsia="Times New Roman" w:hAnsi="Calibri" w:cs="Calibri"/>
+                <w:color w:val="000000"/>
+                <w:sz w:val="22"/>
+                <w:lang w:val="nl-NL" w:eastAsia="nl-NL"/>
+              </w:rPr>
+              <w:t xml:space="preserve"> g</w:t>
+            </w:r>
+            <w:r>
+              <w:rPr>
+                <w:rFonts w:ascii="Calibri" w:eastAsia="Times New Roman" w:hAnsi="Calibri" w:cs="Calibri"/>
+                <w:color w:val="000000"/>
+                <w:sz w:val="22"/>
+                <w:lang w:val="nl-NL" w:eastAsia="nl-NL"/>
+              </w:rPr>
+              <w:t xml:space="preserve">emiddelde </w:t>
+            </w:r>
+          </w:p>
+        </w:tc>
+        <w:tc>
+          <w:tcPr>
+            <w:tcW w:w="992" w:type="dxa"/>
+            <w:noWrap/>
+            <w:hideMark/>
+          </w:tcPr>
+          <w:p>
+            <w:pPr>
+              <w:jc w:val="right"/>
+              <w:cnfStyle w:val="000000000000" w:firstRow="0" w:lastRow="0" w:firstColumn="0" w:lastColumn="0" w:oddVBand="0" w:evenVBand="0" w:oddHBand="0" w:evenHBand="0" w:firstRowFirstColumn="0" w:firstRowLastColumn="0" w:lastRowFirstColumn="0" w:lastRowLastColumn="0"/>
+              <w:rPr>
+                <w:rFonts w:ascii="Calibri" w:eastAsia="Times New Roman" w:hAnsi="Calibri" w:cs="Calibri"/>
+                <w:color w:val="000000"/>
+                <w:sz w:val="22"/>
+                <w:lang w:val="nl-NL" w:eastAsia="nl-NL"/>
+              </w:rPr>
+            </w:pPr>
+            <w:r>
+              <w:rPr>
+                <w:rFonts w:ascii="Calibri" w:eastAsia="Times New Roman" w:hAnsi="Calibri" w:cs="Calibri"/>
+                <w:color w:val="000000"/>
+                <w:sz w:val="22"/>
+                <w:lang w:val="nl-NL" w:eastAsia="nl-NL"/>
+              </w:rPr>
+              <w:t>13026,8</w:t>
+            </w:r>
+          </w:p>
+        </w:tc>
+        <w:tc>
+          <w:tcPr>
+            <w:tcW w:w="992" w:type="dxa"/>
+            <w:noWrap/>
+            <w:hideMark/>
+          </w:tcPr>
+          <w:p>
+            <w:pPr>
+              <w:jc w:val="right"/>
+              <w:cnfStyle w:val="000000000000" w:firstRow="0" w:lastRow="0" w:firstColumn="0" w:lastColumn="0" w:oddVBand="0" w:evenVBand="0" w:oddHBand="0" w:evenHBand="0" w:firstRowFirstColumn="0" w:firstRowLastColumn="0" w:lastRowFirstColumn="0" w:lastRowLastColumn="0"/>
+              <w:rPr>
+                <w:rFonts w:ascii="Calibri" w:eastAsia="Times New Roman" w:hAnsi="Calibri" w:cs="Calibri"/>
+                <w:color w:val="000000"/>
+                <w:sz w:val="22"/>
+                <w:lang w:val="nl-NL" w:eastAsia="nl-NL"/>
+              </w:rPr>
+            </w:pPr>
+            <w:r>
+              <w:rPr>
+                <w:rFonts w:ascii="Calibri" w:eastAsia="Times New Roman" w:hAnsi="Calibri" w:cs="Calibri"/>
+                <w:color w:val="000000"/>
+                <w:sz w:val="22"/>
+                <w:lang w:val="nl-NL" w:eastAsia="nl-NL"/>
+              </w:rPr>
+              <w:t>13889,3</w:t>
+            </w:r>
+          </w:p>
+        </w:tc>
+        <w:tc>
+          <w:tcPr>
+            <w:tcW w:w="992" w:type="dxa"/>
+            <w:noWrap/>
+            <w:hideMark/>
+          </w:tcPr>
+          <w:p>
+            <w:pPr>
+              <w:jc w:val="right"/>
+              <w:cnfStyle w:val="000000000000" w:firstRow="0" w:lastRow="0" w:firstColumn="0" w:lastColumn="0" w:oddVBand="0" w:evenVBand="0" w:oddHBand="0" w:evenHBand="0" w:firstRowFirstColumn="0" w:firstRowLastColumn="0" w:lastRowFirstColumn="0" w:lastRowLastColumn="0"/>
+              <w:rPr>
+                <w:rFonts w:ascii="Calibri" w:eastAsia="Times New Roman" w:hAnsi="Calibri" w:cs="Calibri"/>
+                <w:color w:val="000000"/>
+                <w:sz w:val="22"/>
+                <w:lang w:val="nl-NL" w:eastAsia="nl-NL"/>
+              </w:rPr>
+            </w:pPr>
+            <w:r>
+              <w:rPr>
+                <w:rFonts w:ascii="Calibri" w:eastAsia="Times New Roman" w:hAnsi="Calibri" w:cs="Calibri"/>
+                <w:color w:val="000000"/>
+                <w:sz w:val="22"/>
+                <w:lang w:val="nl-NL" w:eastAsia="nl-NL"/>
+              </w:rPr>
+              <w:t>13740,1</w:t>
+            </w:r>
+          </w:p>
+        </w:tc>
+        <w:tc>
+          <w:tcPr>
+            <w:tcW w:w="993" w:type="dxa"/>
+            <w:noWrap/>
+            <w:hideMark/>
+          </w:tcPr>
+          <w:p>
+            <w:pPr>
+              <w:jc w:val="right"/>
+              <w:cnfStyle w:val="000000000000" w:firstRow="0" w:lastRow="0" w:firstColumn="0" w:lastColumn="0" w:oddVBand="0" w:evenVBand="0" w:oddHBand="0" w:evenHBand="0" w:firstRowFirstColumn="0" w:firstRowLastColumn="0" w:lastRowFirstColumn="0" w:lastRowLastColumn="0"/>
+              <w:rPr>
+                <w:rFonts w:ascii="Calibri" w:eastAsia="Times New Roman" w:hAnsi="Calibri" w:cs="Calibri"/>
+                <w:color w:val="000000"/>
+                <w:sz w:val="22"/>
+                <w:lang w:val="nl-NL" w:eastAsia="nl-NL"/>
+              </w:rPr>
+            </w:pPr>
+            <w:r>
+              <w:rPr>
+                <w:rFonts w:ascii="Calibri" w:eastAsia="Times New Roman" w:hAnsi="Calibri" w:cs="Calibri"/>
+                <w:color w:val="000000"/>
+                <w:sz w:val="22"/>
+                <w:lang w:val="nl-NL" w:eastAsia="nl-NL"/>
+              </w:rPr>
+              <w:t>14030,9</w:t>
+            </w:r>
+          </w:p>
+        </w:tc>
+        <w:tc>
+          <w:tcPr>
+            <w:tcW w:w="1134" w:type="dxa"/>
+            <w:noWrap/>
+            <w:hideMark/>
+          </w:tcPr>
+          <w:p>
+            <w:pPr>
+              <w:jc w:val="right"/>
+              <w:cnfStyle w:val="000000000000" w:firstRow="0" w:lastRow="0" w:firstColumn="0" w:lastColumn="0" w:oddVBand="0" w:evenVBand="0" w:oddHBand="0" w:evenHBand="0" w:firstRowFirstColumn="0" w:firstRowLastColumn="0" w:lastRowFirstColumn="0" w:lastRowLastColumn="0"/>
+              <w:rPr>
+                <w:rFonts w:ascii="Calibri" w:eastAsia="Times New Roman" w:hAnsi="Calibri" w:cs="Calibri"/>
+                <w:color w:val="000000"/>
+                <w:sz w:val="22"/>
+                <w:lang w:val="nl-NL" w:eastAsia="nl-NL"/>
+              </w:rPr>
+            </w:pPr>
+            <w:r>
+              <w:rPr>
+                <w:rFonts w:ascii="Calibri" w:eastAsia="Times New Roman" w:hAnsi="Calibri" w:cs="Calibri"/>
+                <w:color w:val="000000"/>
+                <w:sz w:val="22"/>
+                <w:lang w:val="nl-NL" w:eastAsia="nl-NL"/>
+              </w:rPr>
+              <w:t>14141</w:t>
+            </w:r>
+          </w:p>
+        </w:tc>
+        <w:tc>
+          <w:tcPr>
+            <w:tcW w:w="1330" w:type="dxa"/>
+            <w:noWrap/>
+            <w:hideMark/>
+          </w:tcPr>
+          <w:p>
+            <w:pPr>
+              <w:jc w:val="right"/>
+              <w:cnfStyle w:val="000000000000" w:firstRow="0" w:lastRow="0" w:firstColumn="0" w:lastColumn="0" w:oddVBand="0" w:evenVBand="0" w:oddHBand="0" w:evenHBand="0" w:firstRowFirstColumn="0" w:firstRowLastColumn="0" w:lastRowFirstColumn="0" w:lastRowLastColumn="0"/>
+              <w:rPr>
+                <w:rFonts w:ascii="Calibri" w:eastAsia="Times New Roman" w:hAnsi="Calibri" w:cs="Calibri"/>
+                <w:color w:val="000000"/>
+                <w:sz w:val="22"/>
+                <w:lang w:val="nl-NL" w:eastAsia="nl-NL"/>
+              </w:rPr>
+            </w:pPr>
+            <w:r>
+              <w:rPr>
+                <w:rFonts w:ascii="Calibri" w:eastAsia="Times New Roman" w:hAnsi="Calibri" w:cs="Calibri"/>
+                <w:color w:val="000000"/>
+                <w:sz w:val="22"/>
+                <w:lang w:val="nl-NL" w:eastAsia="nl-NL"/>
+              </w:rPr>
+              <w:t>13765,62</w:t>
+            </w:r>
+          </w:p>
+        </w:tc>
+        <w:tc>
+          <w:tcPr>
+            <w:tcW w:w="796" w:type="dxa"/>
+          </w:tcPr>
+          <w:p>
+            <w:pPr>
+              <w:jc w:val="right"/>
+              <w:cnfStyle w:val="000000000000" w:firstRow="0" w:lastRow="0" w:firstColumn="0" w:lastColumn="0" w:oddVBand="0" w:evenVBand="0" w:oddHBand="0" w:evenHBand="0" w:firstRowFirstColumn="0" w:firstRowLastColumn="0" w:lastRowFirstColumn="0" w:lastRowLastColumn="0"/>
+              <w:rPr>
+                <w:rFonts w:ascii="Calibri" w:eastAsia="Times New Roman" w:hAnsi="Calibri" w:cs="Calibri"/>
+                <w:color w:val="000000"/>
+                <w:sz w:val="22"/>
+                <w:lang w:val="nl-NL" w:eastAsia="nl-NL"/>
+              </w:rPr>
+            </w:pPr>
+            <w:r>
+              <w:rPr>
+                <w:rFonts w:ascii="Calibri" w:eastAsia="Times New Roman" w:hAnsi="Calibri" w:cs="Calibri"/>
+                <w:color w:val="000000"/>
+                <w:sz w:val="22"/>
+                <w:lang w:val="nl-NL" w:eastAsia="nl-NL"/>
+              </w:rPr>
+              <w:t>0,014</w:t>
+            </w:r>
+          </w:p>
+        </w:tc>
+      </w:tr>
+      <w:tr>
+        <w:trPr>
+          <w:cnfStyle w:val="000000100000" w:firstRow="0" w:lastRow="0" w:firstColumn="0" w:lastColumn="0" w:oddVBand="0" w:evenVBand="0" w:oddHBand="1" w:evenHBand="0" w:firstRowFirstColumn="0" w:firstRowLastColumn="0" w:lastRowFirstColumn="0" w:lastRowLastColumn="0"/>
+          <w:trHeight w:val="486"/>
+        </w:trPr>
+        <w:tc>
+          <w:tcPr>
+            <w:cnfStyle w:val="001000000000" w:firstRow="0" w:lastRow="0" w:firstColumn="1" w:lastColumn="0" w:oddVBand="0" w:evenVBand="0" w:oddHBand="0" w:evenHBand="0" w:firstRowFirstColumn="0" w:firstRowLastColumn="0" w:lastRowFirstColumn="0" w:lastRowLastColumn="0"/>
+            <w:tcW w:w="2802" w:type="dxa"/>
+          </w:tcPr>
+          <w:p>
+            <w:pPr>
+              <w:jc w:val="left"/>
+              <w:rPr>
+                <w:rFonts w:ascii="Calibri" w:eastAsia="Times New Roman" w:hAnsi="Calibri" w:cs="Calibri"/>
+                <w:color w:val="000000"/>
+                <w:sz w:val="22"/>
+                <w:lang w:val="nl-NL" w:eastAsia="nl-NL"/>
+              </w:rPr>
+            </w:pPr>
+            <w:proofErr w:type="gramStart"/>
+            <w:r>
+              <w:rPr>
+                <w:rFonts w:ascii="Calibri" w:eastAsia="Times New Roman" w:hAnsi="Calibri" w:cs="Calibri"/>
+                <w:color w:val="000000"/>
+                <w:sz w:val="22"/>
+                <w:lang w:val="nl-NL" w:eastAsia="nl-NL"/>
+              </w:rPr>
+              <w:t>implementatie</w:t>
+            </w:r>
+            <w:proofErr w:type="gramEnd"/>
+            <w:r>
+              <w:rPr>
+                <w:rFonts w:ascii="Calibri" w:eastAsia="Times New Roman" w:hAnsi="Calibri" w:cs="Calibri"/>
+                <w:color w:val="000000"/>
+                <w:sz w:val="22"/>
+                <w:lang w:val="nl-NL" w:eastAsia="nl-NL"/>
+              </w:rPr>
+              <w:t xml:space="preserve"> van Tim en Jip gray </w:t>
+            </w:r>
+            <w:proofErr w:type="spellStart"/>
+            <w:r>
+              <w:rPr>
+                <w:rFonts w:ascii="Calibri" w:eastAsia="Times New Roman" w:hAnsi="Calibri" w:cs="Calibri"/>
+                <w:color w:val="000000"/>
+                <w:sz w:val="22"/>
+                <w:lang w:val="nl-NL" w:eastAsia="nl-NL"/>
+              </w:rPr>
+              <w:t>conversion</w:t>
+            </w:r>
+            <w:proofErr w:type="spellEnd"/>
+            <w:r>
+              <w:rPr>
+                <w:rFonts w:ascii="Calibri" w:eastAsia="Times New Roman" w:hAnsi="Calibri" w:cs="Calibri"/>
+                <w:color w:val="000000"/>
+                <w:sz w:val="22"/>
+                <w:lang w:val="nl-NL" w:eastAsia="nl-NL"/>
+              </w:rPr>
+              <w:t xml:space="preserve"> single channel  </w:t>
+            </w:r>
+          </w:p>
+        </w:tc>
+        <w:tc>
+          <w:tcPr>
+            <w:tcW w:w="992" w:type="dxa"/>
+            <w:noWrap/>
+            <w:hideMark/>
+          </w:tcPr>
+          <w:p>
+            <w:pPr>
+              <w:jc w:val="right"/>
+              <w:cnfStyle w:val="000000100000" w:firstRow="0" w:lastRow="0" w:firstColumn="0" w:lastColumn="0" w:oddVBand="0" w:evenVBand="0" w:oddHBand="1" w:evenHBand="0" w:firstRowFirstColumn="0" w:firstRowLastColumn="0" w:lastRowFirstColumn="0" w:lastRowLastColumn="0"/>
+              <w:rPr>
+                <w:rFonts w:ascii="Calibri" w:eastAsia="Times New Roman" w:hAnsi="Calibri" w:cs="Calibri"/>
+                <w:color w:val="000000"/>
+                <w:sz w:val="22"/>
+                <w:lang w:val="nl-NL" w:eastAsia="nl-NL"/>
+              </w:rPr>
+            </w:pPr>
+            <w:r>
+              <w:rPr>
+                <w:rFonts w:ascii="Calibri" w:eastAsia="Times New Roman" w:hAnsi="Calibri" w:cs="Calibri"/>
+                <w:color w:val="000000"/>
+                <w:sz w:val="22"/>
+                <w:lang w:val="nl-NL" w:eastAsia="nl-NL"/>
+              </w:rPr>
+              <w:t>10965,8</w:t>
+            </w:r>
+          </w:p>
+        </w:tc>
+        <w:tc>
+          <w:tcPr>
+            <w:tcW w:w="992" w:type="dxa"/>
+            <w:noWrap/>
+            <w:hideMark/>
+          </w:tcPr>
+          <w:p>
+            <w:pPr>
+              <w:jc w:val="right"/>
+              <w:cnfStyle w:val="000000100000" w:firstRow="0" w:lastRow="0" w:firstColumn="0" w:lastColumn="0" w:oddVBand="0" w:evenVBand="0" w:oddHBand="1" w:evenHBand="0" w:firstRowFirstColumn="0" w:firstRowLastColumn="0" w:lastRowFirstColumn="0" w:lastRowLastColumn="0"/>
+              <w:rPr>
+                <w:rFonts w:ascii="Calibri" w:eastAsia="Times New Roman" w:hAnsi="Calibri" w:cs="Calibri"/>
+                <w:color w:val="000000"/>
+                <w:sz w:val="22"/>
+                <w:lang w:val="nl-NL" w:eastAsia="nl-NL"/>
+              </w:rPr>
+            </w:pPr>
+            <w:r>
+              <w:rPr>
+                <w:rFonts w:ascii="Calibri" w:eastAsia="Times New Roman" w:hAnsi="Calibri" w:cs="Calibri"/>
+                <w:color w:val="000000"/>
+                <w:sz w:val="22"/>
+                <w:lang w:val="nl-NL" w:eastAsia="nl-NL"/>
+              </w:rPr>
+              <w:t>13431,8</w:t>
+            </w:r>
+          </w:p>
+        </w:tc>
+        <w:tc>
+          <w:tcPr>
+            <w:tcW w:w="992" w:type="dxa"/>
+            <w:noWrap/>
+            <w:hideMark/>
+          </w:tcPr>
+          <w:p>
+            <w:pPr>
+              <w:jc w:val="right"/>
+              <w:cnfStyle w:val="000000100000" w:firstRow="0" w:lastRow="0" w:firstColumn="0" w:lastColumn="0" w:oddVBand="0" w:evenVBand="0" w:oddHBand="1" w:evenHBand="0" w:firstRowFirstColumn="0" w:firstRowLastColumn="0" w:lastRowFirstColumn="0" w:lastRowLastColumn="0"/>
+              <w:rPr>
+                <w:rFonts w:ascii="Calibri" w:eastAsia="Times New Roman" w:hAnsi="Calibri" w:cs="Calibri"/>
+                <w:color w:val="000000"/>
+                <w:sz w:val="22"/>
+                <w:lang w:val="nl-NL" w:eastAsia="nl-NL"/>
+              </w:rPr>
+            </w:pPr>
+            <w:r>
+              <w:rPr>
+                <w:rFonts w:ascii="Calibri" w:eastAsia="Times New Roman" w:hAnsi="Calibri" w:cs="Calibri"/>
+                <w:color w:val="000000"/>
+                <w:sz w:val="22"/>
+                <w:lang w:val="nl-NL" w:eastAsia="nl-NL"/>
+              </w:rPr>
+              <w:t>14317</w:t>
+            </w:r>
+          </w:p>
+        </w:tc>
+        <w:tc>
+          <w:tcPr>
+            <w:tcW w:w="993" w:type="dxa"/>
+            <w:noWrap/>
+            <w:hideMark/>
+          </w:tcPr>
+          <w:p>
+            <w:pPr>
+              <w:jc w:val="right"/>
+              <w:cnfStyle w:val="000000100000" w:firstRow="0" w:lastRow="0" w:firstColumn="0" w:lastColumn="0" w:oddVBand="0" w:evenVBand="0" w:oddHBand="1" w:evenHBand="0" w:firstRowFirstColumn="0" w:firstRowLastColumn="0" w:lastRowFirstColumn="0" w:lastRowLastColumn="0"/>
+              <w:rPr>
+                <w:rFonts w:ascii="Calibri" w:eastAsia="Times New Roman" w:hAnsi="Calibri" w:cs="Calibri"/>
+                <w:color w:val="000000"/>
+                <w:sz w:val="22"/>
+                <w:lang w:val="nl-NL" w:eastAsia="nl-NL"/>
+              </w:rPr>
+            </w:pPr>
+            <w:r>
+              <w:rPr>
+                <w:rFonts w:ascii="Calibri" w:eastAsia="Times New Roman" w:hAnsi="Calibri" w:cs="Calibri"/>
+                <w:color w:val="000000"/>
+                <w:sz w:val="22"/>
+                <w:lang w:val="nl-NL" w:eastAsia="nl-NL"/>
+              </w:rPr>
+              <w:t>13389,4</w:t>
+            </w:r>
+          </w:p>
+        </w:tc>
+        <w:tc>
+          <w:tcPr>
+            <w:tcW w:w="1134" w:type="dxa"/>
+            <w:noWrap/>
+            <w:hideMark/>
+          </w:tcPr>
+          <w:p>
+            <w:pPr>
+              <w:jc w:val="right"/>
+              <w:cnfStyle w:val="000000100000" w:firstRow="0" w:lastRow="0" w:firstColumn="0" w:lastColumn="0" w:oddVBand="0" w:evenVBand="0" w:oddHBand="1" w:evenHBand="0" w:firstRowFirstColumn="0" w:firstRowLastColumn="0" w:lastRowFirstColumn="0" w:lastRowLastColumn="0"/>
+              <w:rPr>
+                <w:rFonts w:ascii="Calibri" w:eastAsia="Times New Roman" w:hAnsi="Calibri" w:cs="Calibri"/>
+                <w:color w:val="000000"/>
+                <w:sz w:val="22"/>
+                <w:lang w:val="nl-NL" w:eastAsia="nl-NL"/>
+              </w:rPr>
+            </w:pPr>
+            <w:r>
+              <w:rPr>
+                <w:rFonts w:ascii="Calibri" w:eastAsia="Times New Roman" w:hAnsi="Calibri" w:cs="Calibri"/>
+                <w:color w:val="000000"/>
+                <w:sz w:val="22"/>
+                <w:lang w:val="nl-NL" w:eastAsia="nl-NL"/>
+              </w:rPr>
+              <w:t>13262,3</w:t>
+            </w:r>
+          </w:p>
+        </w:tc>
+        <w:tc>
+          <w:tcPr>
+            <w:tcW w:w="1330" w:type="dxa"/>
+            <w:noWrap/>
+            <w:hideMark/>
+          </w:tcPr>
+          <w:p>
+            <w:pPr>
+              <w:jc w:val="right"/>
+              <w:cnfStyle w:val="000000100000" w:firstRow="0" w:lastRow="0" w:firstColumn="0" w:lastColumn="0" w:oddVBand="0" w:evenVBand="0" w:oddHBand="1" w:evenHBand="0" w:firstRowFirstColumn="0" w:firstRowLastColumn="0" w:lastRowFirstColumn="0" w:lastRowLastColumn="0"/>
+              <w:rPr>
+                <w:rFonts w:ascii="Calibri" w:eastAsia="Times New Roman" w:hAnsi="Calibri" w:cs="Calibri"/>
+                <w:color w:val="000000"/>
+                <w:sz w:val="22"/>
+                <w:lang w:val="nl-NL" w:eastAsia="nl-NL"/>
+              </w:rPr>
+            </w:pPr>
+            <w:r>
+              <w:rPr>
+                <w:rFonts w:ascii="Calibri" w:eastAsia="Times New Roman" w:hAnsi="Calibri" w:cs="Calibri"/>
+                <w:color w:val="000000"/>
+                <w:sz w:val="22"/>
+                <w:lang w:val="nl-NL" w:eastAsia="nl-NL"/>
+              </w:rPr>
+              <w:t>13073,26</w:t>
+            </w:r>
+          </w:p>
+        </w:tc>
+        <w:tc>
+          <w:tcPr>
+            <w:tcW w:w="796" w:type="dxa"/>
+          </w:tcPr>
+          <w:p>
+            <w:pPr>
+              <w:jc w:val="right"/>
+              <w:cnfStyle w:val="000000100000" w:firstRow="0" w:lastRow="0" w:firstColumn="0" w:lastColumn="0" w:oddVBand="0" w:evenVBand="0" w:oddHBand="1" w:evenHBand="0" w:firstRowFirstColumn="0" w:firstRowLastColumn="0" w:lastRowFirstColumn="0" w:lastRowLastColumn="0"/>
+              <w:rPr>
+                <w:rFonts w:ascii="Calibri" w:eastAsia="Times New Roman" w:hAnsi="Calibri" w:cs="Calibri"/>
+                <w:color w:val="000000"/>
+                <w:sz w:val="22"/>
+                <w:lang w:val="nl-NL" w:eastAsia="nl-NL"/>
+              </w:rPr>
+            </w:pPr>
+            <w:r>
+              <w:rPr>
+                <w:rFonts w:ascii="Calibri" w:eastAsia="Times New Roman" w:hAnsi="Calibri" w:cs="Calibri"/>
+                <w:color w:val="000000"/>
+                <w:sz w:val="22"/>
+                <w:lang w:val="nl-NL" w:eastAsia="nl-NL"/>
+              </w:rPr>
+              <w:t>0,013</w:t>
+            </w:r>
+          </w:p>
+        </w:tc>
+      </w:tr>
+      <w:tr>
+        <w:trPr>
+          <w:trHeight w:val="486"/>
+        </w:trPr>
+        <w:tc>
+          <w:tcPr>
+            <w:cnfStyle w:val="001000000000" w:firstRow="0" w:lastRow="0" w:firstColumn="1" w:lastColumn="0" w:oddVBand="0" w:evenVBand="0" w:oddHBand="0" w:evenHBand="0" w:firstRowFirstColumn="0" w:firstRowLastColumn="0" w:lastRowFirstColumn="0" w:lastRowLastColumn="0"/>
+            <w:tcW w:w="2802" w:type="dxa"/>
+          </w:tcPr>
+          <w:p>
+            <w:pPr>
+              <w:jc w:val="left"/>
+              <w:rPr>
+                <w:rFonts w:ascii="Calibri" w:eastAsia="Times New Roman" w:hAnsi="Calibri" w:cs="Calibri"/>
+                <w:color w:val="000000"/>
+                <w:sz w:val="22"/>
+                <w:lang w:val="nl-NL" w:eastAsia="nl-NL"/>
+              </w:rPr>
+            </w:pPr>
+            <w:r>
+              <w:rPr>
+                <w:rFonts w:ascii="Calibri" w:eastAsia="Times New Roman" w:hAnsi="Calibri" w:cs="Calibri"/>
+                <w:color w:val="000000"/>
+                <w:sz w:val="22"/>
+                <w:lang w:val="nl-NL" w:eastAsia="nl-NL"/>
+              </w:rPr>
+              <w:t xml:space="preserve"> </w:t>
+            </w:r>
+            <w:proofErr w:type="gramStart"/>
+            <w:r>
+              <w:rPr>
+                <w:rFonts w:ascii="Calibri" w:eastAsia="Times New Roman" w:hAnsi="Calibri" w:cs="Calibri"/>
+                <w:color w:val="000000"/>
+                <w:sz w:val="22"/>
+                <w:lang w:val="nl-NL" w:eastAsia="nl-NL"/>
+              </w:rPr>
+              <w:t>implementatie</w:t>
+            </w:r>
+            <w:proofErr w:type="gramEnd"/>
+            <w:r>
+              <w:rPr>
+                <w:rFonts w:ascii="Calibri" w:eastAsia="Times New Roman" w:hAnsi="Calibri" w:cs="Calibri"/>
+                <w:color w:val="000000"/>
+                <w:sz w:val="22"/>
+                <w:lang w:val="nl-NL" w:eastAsia="nl-NL"/>
+              </w:rPr>
+              <w:t xml:space="preserve"> van Ti</w:t>
+            </w:r>
+            <w:r>
+              <w:rPr>
+                <w:rFonts w:ascii="Calibri" w:eastAsia="Times New Roman" w:hAnsi="Calibri" w:cs="Calibri"/>
+                <w:color w:val="000000"/>
+                <w:sz w:val="22"/>
+                <w:lang w:val="nl-NL" w:eastAsia="nl-NL"/>
+              </w:rPr>
+              <w:t xml:space="preserve">m en Jip gray </w:t>
+            </w:r>
+            <w:proofErr w:type="spellStart"/>
+            <w:r>
+              <w:rPr>
+                <w:rFonts w:ascii="Calibri" w:eastAsia="Times New Roman" w:hAnsi="Calibri" w:cs="Calibri"/>
+                <w:color w:val="000000"/>
+                <w:sz w:val="22"/>
+                <w:lang w:val="nl-NL" w:eastAsia="nl-NL"/>
+              </w:rPr>
+              <w:t>conversion</w:t>
+            </w:r>
+            <w:proofErr w:type="spellEnd"/>
+            <w:r>
+              <w:rPr>
+                <w:rFonts w:ascii="Calibri" w:eastAsia="Times New Roman" w:hAnsi="Calibri" w:cs="Calibri"/>
+                <w:color w:val="000000"/>
+                <w:sz w:val="22"/>
+                <w:lang w:val="nl-NL" w:eastAsia="nl-NL"/>
+              </w:rPr>
+              <w:t xml:space="preserve"> </w:t>
+            </w:r>
+            <w:proofErr w:type="spellStart"/>
+            <w:r>
+              <w:rPr>
+                <w:rFonts w:ascii="Calibri" w:eastAsia="Times New Roman" w:hAnsi="Calibri" w:cs="Calibri"/>
+                <w:color w:val="000000"/>
+                <w:sz w:val="22"/>
+                <w:lang w:val="nl-NL" w:eastAsia="nl-NL"/>
+              </w:rPr>
+              <w:t>decompo</w:t>
+            </w:r>
+            <w:r>
+              <w:rPr>
+                <w:rFonts w:ascii="Calibri" w:eastAsia="Times New Roman" w:hAnsi="Calibri" w:cs="Calibri"/>
+                <w:color w:val="000000"/>
+                <w:sz w:val="22"/>
+                <w:lang w:val="nl-NL" w:eastAsia="nl-NL"/>
+              </w:rPr>
+              <w:t>sition</w:t>
+            </w:r>
+            <w:proofErr w:type="spellEnd"/>
+          </w:p>
+        </w:tc>
+        <w:tc>
+          <w:tcPr>
+            <w:tcW w:w="992" w:type="dxa"/>
+            <w:noWrap/>
+            <w:hideMark/>
+          </w:tcPr>
+          <w:p>
+            <w:pPr>
+              <w:jc w:val="right"/>
+              <w:cnfStyle w:val="000000000000" w:firstRow="0" w:lastRow="0" w:firstColumn="0" w:lastColumn="0" w:oddVBand="0" w:evenVBand="0" w:oddHBand="0" w:evenHBand="0" w:firstRowFirstColumn="0" w:firstRowLastColumn="0" w:lastRowFirstColumn="0" w:lastRowLastColumn="0"/>
+              <w:rPr>
+                <w:rFonts w:ascii="Calibri" w:eastAsia="Times New Roman" w:hAnsi="Calibri" w:cs="Calibri"/>
+                <w:color w:val="000000"/>
+                <w:sz w:val="22"/>
+                <w:lang w:val="nl-NL" w:eastAsia="nl-NL"/>
+              </w:rPr>
+            </w:pPr>
+            <w:r>
+              <w:rPr>
+                <w:rFonts w:ascii="Calibri" w:eastAsia="Times New Roman" w:hAnsi="Calibri" w:cs="Calibri"/>
+                <w:color w:val="000000"/>
+                <w:sz w:val="22"/>
+                <w:lang w:val="nl-NL" w:eastAsia="nl-NL"/>
+              </w:rPr>
+              <w:t>11069,8</w:t>
+            </w:r>
+          </w:p>
+        </w:tc>
+        <w:tc>
+          <w:tcPr>
+            <w:tcW w:w="992" w:type="dxa"/>
+            <w:noWrap/>
+            <w:hideMark/>
+          </w:tcPr>
+          <w:p>
+            <w:pPr>
+              <w:jc w:val="right"/>
+              <w:cnfStyle w:val="000000000000" w:firstRow="0" w:lastRow="0" w:firstColumn="0" w:lastColumn="0" w:oddVBand="0" w:evenVBand="0" w:oddHBand="0" w:evenHBand="0" w:firstRowFirstColumn="0" w:firstRowLastColumn="0" w:lastRowFirstColumn="0" w:lastRowLastColumn="0"/>
+              <w:rPr>
+                <w:rFonts w:ascii="Calibri" w:eastAsia="Times New Roman" w:hAnsi="Calibri" w:cs="Calibri"/>
+                <w:color w:val="000000"/>
+                <w:sz w:val="22"/>
+                <w:lang w:val="nl-NL" w:eastAsia="nl-NL"/>
+              </w:rPr>
+            </w:pPr>
+            <w:r>
+              <w:rPr>
+                <w:rFonts w:ascii="Calibri" w:eastAsia="Times New Roman" w:hAnsi="Calibri" w:cs="Calibri"/>
+                <w:color w:val="000000"/>
+                <w:sz w:val="22"/>
+                <w:lang w:val="nl-NL" w:eastAsia="nl-NL"/>
+              </w:rPr>
+              <w:t>11589,3</w:t>
+            </w:r>
+          </w:p>
+        </w:tc>
+        <w:tc>
+          <w:tcPr>
+            <w:tcW w:w="992" w:type="dxa"/>
+            <w:noWrap/>
+            <w:hideMark/>
+          </w:tcPr>
+          <w:p>
+            <w:pPr>
+              <w:jc w:val="right"/>
+              <w:cnfStyle w:val="000000000000" w:firstRow="0" w:lastRow="0" w:firstColumn="0" w:lastColumn="0" w:oddVBand="0" w:evenVBand="0" w:oddHBand="0" w:evenHBand="0" w:firstRowFirstColumn="0" w:firstRowLastColumn="0" w:lastRowFirstColumn="0" w:lastRowLastColumn="0"/>
+              <w:rPr>
+                <w:rFonts w:ascii="Calibri" w:eastAsia="Times New Roman" w:hAnsi="Calibri" w:cs="Calibri"/>
+                <w:color w:val="000000"/>
+                <w:sz w:val="22"/>
+                <w:lang w:val="nl-NL" w:eastAsia="nl-NL"/>
+              </w:rPr>
+            </w:pPr>
+            <w:r>
+              <w:rPr>
+                <w:rFonts w:ascii="Calibri" w:eastAsia="Times New Roman" w:hAnsi="Calibri" w:cs="Calibri"/>
+                <w:color w:val="000000"/>
+                <w:sz w:val="22"/>
+                <w:lang w:val="nl-NL" w:eastAsia="nl-NL"/>
+              </w:rPr>
+              <w:t>10944</w:t>
+            </w:r>
+          </w:p>
+        </w:tc>
+        <w:tc>
+          <w:tcPr>
+            <w:tcW w:w="993" w:type="dxa"/>
+            <w:noWrap/>
+            <w:hideMark/>
+          </w:tcPr>
+          <w:p>
+            <w:pPr>
+              <w:jc w:val="right"/>
+              <w:cnfStyle w:val="000000000000" w:firstRow="0" w:lastRow="0" w:firstColumn="0" w:lastColumn="0" w:oddVBand="0" w:evenVBand="0" w:oddHBand="0" w:evenHBand="0" w:firstRowFirstColumn="0" w:firstRowLastColumn="0" w:lastRowFirstColumn="0" w:lastRowLastColumn="0"/>
+              <w:rPr>
+                <w:rFonts w:ascii="Calibri" w:eastAsia="Times New Roman" w:hAnsi="Calibri" w:cs="Calibri"/>
+                <w:color w:val="000000"/>
+                <w:sz w:val="22"/>
+                <w:lang w:val="nl-NL" w:eastAsia="nl-NL"/>
+              </w:rPr>
+            </w:pPr>
+            <w:r>
+              <w:rPr>
+                <w:rFonts w:ascii="Calibri" w:eastAsia="Times New Roman" w:hAnsi="Calibri" w:cs="Calibri"/>
+                <w:color w:val="000000"/>
+                <w:sz w:val="22"/>
+                <w:lang w:val="nl-NL" w:eastAsia="nl-NL"/>
+              </w:rPr>
+              <w:t>11208</w:t>
+            </w:r>
+          </w:p>
+        </w:tc>
+        <w:tc>
+          <w:tcPr>
+            <w:tcW w:w="1134" w:type="dxa"/>
+            <w:noWrap/>
+            <w:hideMark/>
+          </w:tcPr>
+          <w:p>
+            <w:pPr>
+              <w:jc w:val="right"/>
+              <w:cnfStyle w:val="000000000000" w:firstRow="0" w:lastRow="0" w:firstColumn="0" w:lastColumn="0" w:oddVBand="0" w:evenVBand="0" w:oddHBand="0" w:evenHBand="0" w:firstRowFirstColumn="0" w:firstRowLastColumn="0" w:lastRowFirstColumn="0" w:lastRowLastColumn="0"/>
+              <w:rPr>
+                <w:rFonts w:ascii="Calibri" w:eastAsia="Times New Roman" w:hAnsi="Calibri" w:cs="Calibri"/>
+                <w:color w:val="000000"/>
+                <w:sz w:val="22"/>
+                <w:lang w:val="nl-NL" w:eastAsia="nl-NL"/>
+              </w:rPr>
+            </w:pPr>
+            <w:r>
+              <w:rPr>
+                <w:rFonts w:ascii="Calibri" w:eastAsia="Times New Roman" w:hAnsi="Calibri" w:cs="Calibri"/>
+                <w:color w:val="000000"/>
+                <w:sz w:val="22"/>
+                <w:lang w:val="nl-NL" w:eastAsia="nl-NL"/>
+              </w:rPr>
+              <w:t>11019,8</w:t>
+            </w:r>
+          </w:p>
+        </w:tc>
+        <w:tc>
+          <w:tcPr>
+            <w:tcW w:w="1330" w:type="dxa"/>
+            <w:noWrap/>
+            <w:hideMark/>
+          </w:tcPr>
+          <w:p>
+            <w:pPr>
+              <w:jc w:val="right"/>
+              <w:cnfStyle w:val="000000000000" w:firstRow="0" w:lastRow="0" w:firstColumn="0" w:lastColumn="0" w:oddVBand="0" w:evenVBand="0" w:oddHBand="0" w:evenHBand="0" w:firstRowFirstColumn="0" w:firstRowLastColumn="0" w:lastRowFirstColumn="0" w:lastRowLastColumn="0"/>
+              <w:rPr>
+                <w:rFonts w:ascii="Calibri" w:eastAsia="Times New Roman" w:hAnsi="Calibri" w:cs="Calibri"/>
+                <w:color w:val="000000"/>
+                <w:sz w:val="22"/>
+                <w:lang w:val="nl-NL" w:eastAsia="nl-NL"/>
+              </w:rPr>
+            </w:pPr>
+            <w:r>
+              <w:rPr>
+                <w:rFonts w:ascii="Calibri" w:eastAsia="Times New Roman" w:hAnsi="Calibri" w:cs="Calibri"/>
+                <w:color w:val="000000"/>
+                <w:sz w:val="22"/>
+                <w:lang w:val="nl-NL" w:eastAsia="nl-NL"/>
+              </w:rPr>
+              <w:t>11166,18</w:t>
+            </w:r>
+          </w:p>
+        </w:tc>
+        <w:tc>
+          <w:tcPr>
+            <w:tcW w:w="796" w:type="dxa"/>
+          </w:tcPr>
+          <w:p>
+            <w:pPr>
+              <w:jc w:val="right"/>
+              <w:cnfStyle w:val="000000000000" w:firstRow="0" w:lastRow="0" w:firstColumn="0" w:lastColumn="0" w:oddVBand="0" w:evenVBand="0" w:oddHBand="0" w:evenHBand="0" w:firstRowFirstColumn="0" w:firstRowLastColumn="0" w:lastRowFirstColumn="0" w:lastRowLastColumn="0"/>
+              <w:rPr>
+                <w:rFonts w:ascii="Calibri" w:eastAsia="Times New Roman" w:hAnsi="Calibri" w:cs="Calibri"/>
+                <w:color w:val="000000"/>
+                <w:sz w:val="22"/>
+                <w:lang w:val="nl-NL" w:eastAsia="nl-NL"/>
+              </w:rPr>
+            </w:pPr>
+            <w:r>
+              <w:rPr>
+                <w:rFonts w:ascii="Calibri" w:eastAsia="Times New Roman" w:hAnsi="Calibri" w:cs="Calibri"/>
+                <w:color w:val="000000"/>
+                <w:sz w:val="22"/>
+                <w:lang w:val="nl-NL" w:eastAsia="nl-NL"/>
+              </w:rPr>
+              <w:t>0,011</w:t>
+            </w:r>
+          </w:p>
+        </w:tc>
+      </w:tr>
+    </w:tbl>
+    <w:p>
+      <w:pPr>
+        <w:rPr>
+          <w:lang w:val="nl-NL"/>
+        </w:rPr>
+      </w:pPr>
+    </w:p>
+    <w:p>
+      <w:pPr>
         <w:pStyle w:val="Kop2"/>
         <w:rPr>
           <w:lang w:val="nl-NL"/>
@@ -493,6 +3230,127 @@
         <w:rPr>
           <w:lang w:val="nl-NL"/>
         </w:rPr>
+        <w:t>V</w:t>
+      </w:r>
+      <w:r>
+        <w:rPr>
+          <w:lang w:val="nl-NL"/>
+        </w:rPr>
+        <w:t>erwerking</w:t>
+      </w:r>
+    </w:p>
+    <w:p>
+      <w:pPr>
+        <w:rPr>
+          <w:b/>
+          <w:lang w:val="nl-NL"/>
+        </w:rPr>
+      </w:pPr>
+      <w:r>
+        <w:rPr>
+          <w:lang w:val="nl-NL"/>
+        </w:rPr>
+        <w:t>Laat zien hoe je de meetresultaten verwerkt om een conclusie te kunnen trekken. Het is niet nodig om alle berekeningen op te schrijven, als je bijvoorbeeld maar laat zien welke formule(s) je gebruikt voor het verwerken van de meetresultaten en daar zo nodig één voorbeeldberekening aan toevoegt</w:t>
+      </w:r>
+      <w:proofErr w:type="gramStart"/>
+      <w:r>
+        <w:rPr>
+          <w:lang w:val="nl-NL"/>
+        </w:rPr>
+        <w:t>.</w:t>
+      </w:r>
+      <w:r>
+        <w:rPr>
+          <w:lang w:val="nl-NL"/>
+        </w:rPr>
+        <w:t xml:space="preserve"> </w:t>
+      </w:r>
+      <w:r>
+        <w:rPr>
+          <w:b/>
+          <w:lang w:val="nl-NL"/>
+        </w:rPr>
+        <w:t>???</w:t>
+      </w:r>
+      <w:proofErr w:type="gramEnd"/>
+      <w:r>
+        <w:rPr>
+          <w:b/>
+          <w:lang w:val="nl-NL"/>
+        </w:rPr>
+        <w:t xml:space="preserve"> Even vragen. </w:t>
+      </w:r>
+    </w:p>
+    <w:p>
+      <w:pPr>
+        <w:pStyle w:val="Kop2"/>
+        <w:rPr>
+          <w:lang w:val="nl-NL"/>
+        </w:rPr>
+      </w:pPr>
+      <w:r>
+        <w:rPr>
+          <w:lang w:val="nl-NL"/>
+        </w:rPr>
+        <w:t>C</w:t>
+      </w:r>
+      <w:r>
+        <w:rPr>
+          <w:lang w:val="nl-NL"/>
+        </w:rPr>
+        <w:t>onclusie</w:t>
+      </w:r>
+    </w:p>
+    <w:p>
+      <w:pPr>
+        <w:rPr>
+          <w:lang w:val="nl-NL"/>
+        </w:rPr>
+      </w:pPr>
+      <w:r>
+        <w:rPr>
+          <w:lang w:val="nl-NL"/>
+        </w:rPr>
+        <w:t>Het blijkt dus uit beide resultaten dat decomposition</w:t>
+      </w:r>
+      <w:r>
+        <w:rPr>
+          <w:lang w:val="nl-NL"/>
+        </w:rPr>
+        <w:t>.</w:t>
+      </w:r>
+      <w:r>
+        <w:rPr>
+          <w:lang w:val="nl-NL"/>
+        </w:rPr>
+        <w:t xml:space="preserve">de snelste methode is. Ook al is er een relatief groot verschil bij de verschillende timers, beide geven al resultaat dat </w:t>
+      </w:r>
+      <w:proofErr w:type="spellStart"/>
+      <w:r>
+        <w:rPr>
+          <w:lang w:val="nl-NL"/>
+        </w:rPr>
+        <w:t>decomposition</w:t>
+      </w:r>
+      <w:proofErr w:type="spellEnd"/>
+      <w:r>
+        <w:rPr>
+          <w:lang w:val="nl-NL"/>
+        </w:rPr>
+        <w:t xml:space="preserve"> het snelst is. </w:t>
+      </w:r>
+    </w:p>
+    <w:p>
+      <w:pPr>
+        <w:pStyle w:val="Kop2"/>
+        <w:rPr>
+          <w:lang w:val="nl-NL"/>
+        </w:rPr>
+      </w:pPr>
+      <w:r>
+        <w:rPr>
+          <w:lang w:val="nl-NL"/>
+        </w:rPr>
         <w:t>E</w:t>
       </w:r>
       <w:r>
@@ -501,6 +3359,162 @@
         </w:rPr>
         <w:t>valuatie</w:t>
       </w:r>
+    </w:p>
+    <w:p>
+      <w:pPr>
+        <w:rPr>
+          <w:lang w:val="nl-NL"/>
+        </w:rPr>
+      </w:pPr>
+      <w:r>
+        <w:rPr>
+          <w:lang w:val="nl-NL"/>
+        </w:rPr>
+        <w:t>Het doel van dit experiment was om te meten welke gray-</w:t>
+      </w:r>
+      <w:proofErr w:type="spellStart"/>
+      <w:r>
+        <w:rPr>
+          <w:lang w:val="nl-NL"/>
+        </w:rPr>
+        <w:t>conversion</w:t>
+      </w:r>
+      <w:proofErr w:type="spellEnd"/>
+      <w:r>
+        <w:rPr>
+          <w:lang w:val="nl-NL"/>
+        </w:rPr>
+        <w:t xml:space="preserve"> het snelst was</w:t>
+      </w:r>
+      <w:r>
+        <w:rPr>
+          <w:lang w:val="nl-NL"/>
+        </w:rPr>
+        <w:t xml:space="preserve">. In eerste instantie dachten </w:t>
+      </w:r>
+      <w:r>
+        <w:rPr>
+          <w:lang w:val="nl-NL"/>
+        </w:rPr>
+        <w:t xml:space="preserve">wij </w:t>
+      </w:r>
+      <w:r>
+        <w:rPr>
+          <w:lang w:val="nl-NL"/>
+        </w:rPr>
+        <w:t>da</w:t>
+      </w:r>
+      <w:r>
+        <w:rPr>
+          <w:lang w:val="nl-NL"/>
+        </w:rPr>
+        <w:t>t dit single</w:t>
+      </w:r>
+      <w:r>
+        <w:rPr>
+          <w:lang w:val="nl-NL"/>
+        </w:rPr>
+        <w:t xml:space="preserve"> channel ging zijn, dit bleek echter niet het geval. (</w:t>
+      </w:r>
+      <w:r>
+        <w:rPr>
+          <w:b/>
+          <w:lang w:val="nl-NL"/>
+        </w:rPr>
+        <w:t xml:space="preserve">Iets over </w:t>
+      </w:r>
+      <w:r>
+        <w:rPr>
+          <w:b/>
+          <w:lang w:val="nl-NL"/>
+        </w:rPr>
+        <w:t>hypothese?</w:t>
+      </w:r>
+      <w:r>
+        <w:rPr>
+          <w:lang w:val="nl-NL"/>
+        </w:rPr>
+        <w:t>)</w:t>
+      </w:r>
+      <w:r>
+        <w:rPr>
+          <w:lang w:val="nl-NL"/>
+        </w:rPr>
+        <w:t xml:space="preserve"> </w:t>
+      </w:r>
+    </w:p>
+    <w:p>
+      <w:pPr>
+        <w:rPr>
+          <w:lang w:val="nl-NL"/>
+        </w:rPr>
+      </w:pPr>
+    </w:p>
+    <w:p>
+      <w:pPr>
+        <w:rPr>
+          <w:lang w:val="nl-NL"/>
+        </w:rPr>
+      </w:pPr>
+      <w:r>
+        <w:rPr>
+          <w:lang w:val="nl-NL"/>
+        </w:rPr>
+        <w:lastRenderedPageBreak/>
+        <w:t xml:space="preserve">De inconsequentie van de timer kan voor veel meetonzekerheid zorgen. Mogelijkheden om </w:t>
+      </w:r>
+      <w:r>
+        <w:rPr>
+          <w:lang w:val="nl-NL"/>
+        </w:rPr>
+        <w:t xml:space="preserve">het experiment eventueel beter te doen kunnen bijvoorbeeld zijn: </w:t>
+      </w:r>
+      <w:r>
+        <w:rPr>
+          <w:lang w:val="nl-NL"/>
+        </w:rPr>
+        <w:t>Meer metingen die. Hierbij kan echt gedacht worden aan een paar tientallen metingen per conversie</w:t>
+      </w:r>
+      <w:r>
+        <w:rPr>
+          <w:lang w:val="nl-NL"/>
+        </w:rPr>
+        <w:t xml:space="preserve">. Daarnaast kan de tijdmeting uitgevoerd worden </w:t>
+      </w:r>
+      <w:r>
+        <w:rPr>
+          <w:lang w:val="nl-NL"/>
+        </w:rPr>
+        <w:t xml:space="preserve">in een kleiner kader, nu hebben we ook de Preprocessing functie meegenomen dit kan voor eventuele vertragingen hebben gezorgd. </w:t>
+      </w:r>
+      <w:bookmarkStart w:id="0" w:name="_GoBack"/>
+      <w:bookmarkEnd w:id="0"/>
+    </w:p>
+    <w:p>
+      <w:pPr>
+        <w:pStyle w:val="Lijstalinea"/>
+        <w:numPr>
+          <w:ilvl w:val="0"/>
+          <w:numId w:val="4"/>
+        </w:numPr>
+        <w:rPr>
+          <w:lang w:val="nl-NL"/>
+        </w:rPr>
+      </w:pPr>
+    </w:p>
+    <w:p>
+      <w:pPr>
+        <w:rPr>
+          <w:lang w:val="nl-NL"/>
+        </w:rPr>
+      </w:pPr>
+    </w:p>
+    <w:p>
+      <w:pPr>
+        <w:rPr>
+          <w:lang w:val="nl-NL"/>
+        </w:rPr>
+      </w:pPr>
     </w:p>
     <w:p>
       <w:pPr>
@@ -1842,6 +4856,82 @@
       <w:u w:val="single"/>
     </w:rPr>
   </w:style>
+  <w:style w:type="table" w:styleId="Rastertabel4-Accent1">
+    <w:name w:val="Grid Table 4 Accent 1"/>
+    <w:basedOn w:val="Standaardtabel"/>
+    <w:uiPriority w:val="49"/>
+    <w:rsid w:val="00AE2F22"/>
+    <w:pPr>
+      <w:spacing w:after="0" w:line="240" w:lineRule="auto"/>
+    </w:pPr>
+    <w:tblPr>
+      <w:tblStyleRowBandSize w:val="1"/>
+      <w:tblStyleColBandSize w:val="1"/>
+      <w:tblBorders>
+        <w:top w:val="single" w:sz="4" w:space="0" w:color="95B3D7" w:themeColor="accent1" w:themeTint="99"/>
+        <w:left w:val="single" w:sz="4" w:space="0" w:color="95B3D7" w:themeColor="accent1" w:themeTint="99"/>
+        <w:bottom w:val="single" w:sz="4" w:space="0" w:color="95B3D7" w:themeColor="accent1" w:themeTint="99"/>
+        <w:right w:val="single" w:sz="4" w:space="0" w:color="95B3D7" w:themeColor="accent1" w:themeTint="99"/>
+        <w:insideH w:val="single" w:sz="4" w:space="0" w:color="95B3D7" w:themeColor="accent1" w:themeTint="99"/>
+        <w:insideV w:val="single" w:sz="4" w:space="0" w:color="95B3D7" w:themeColor="accent1" w:themeTint="99"/>
+      </w:tblBorders>
+    </w:tblPr>
+    <w:tblStylePr w:type="firstRow">
+      <w:rPr>
+        <w:b/>
+        <w:bCs/>
+        <w:color w:val="FFFFFF" w:themeColor="background1"/>
+      </w:rPr>
+      <w:tblPr/>
+      <w:tcPr>
+        <w:tcBorders>
+          <w:top w:val="single" w:sz="4" w:space="0" w:color="4F81BD" w:themeColor="accent1"/>
+          <w:left w:val="single" w:sz="4" w:space="0" w:color="4F81BD" w:themeColor="accent1"/>
+          <w:bottom w:val="single" w:sz="4" w:space="0" w:color="4F81BD" w:themeColor="accent1"/>
+          <w:right w:val="single" w:sz="4" w:space="0" w:color="4F81BD" w:themeColor="accent1"/>
+          <w:insideH w:val="nil"/>
+          <w:insideV w:val="nil"/>
+        </w:tcBorders>
+        <w:shd w:val="clear" w:color="auto" w:fill="4F81BD" w:themeFill="accent1"/>
+      </w:tcPr>
+    </w:tblStylePr>
+    <w:tblStylePr w:type="lastRow">
+      <w:rPr>
+        <w:b/>
+        <w:bCs/>
+      </w:rPr>
+      <w:tblPr/>
+      <w:tcPr>
+        <w:tcBorders>
+          <w:top w:val="double" w:sz="4" w:space="0" w:color="4F81BD" w:themeColor="accent1"/>
+        </w:tcBorders>
+      </w:tcPr>
+    </w:tblStylePr>
+    <w:tblStylePr w:type="firstCol">
+      <w:rPr>
+        <w:b/>
+        <w:bCs/>
+      </w:rPr>
+    </w:tblStylePr>
+    <w:tblStylePr w:type="lastCol">
+      <w:rPr>
+        <w:b/>
+        <w:bCs/>
+      </w:rPr>
+    </w:tblStylePr>
+    <w:tblStylePr w:type="band1Vert">
+      <w:tblPr/>
+      <w:tcPr>
+        <w:shd w:val="clear" w:color="auto" w:fill="DBE5F1" w:themeFill="accent1" w:themeFillTint="33"/>
+      </w:tcPr>
+    </w:tblStylePr>
+    <w:tblStylePr w:type="band1Horz">
+      <w:tblPr/>
+      <w:tcPr>
+        <w:shd w:val="clear" w:color="auto" w:fill="DBE5F1" w:themeFill="accent1" w:themeFillTint="33"/>
+      </w:tcPr>
+    </w:tblStylePr>
+  </w:style>
 </w:styles>
 </file>
 

</xml_diff>

<commit_message>
Changed measurements in a rapport
</commit_message>
<xml_diff>
--- a/meetrapporten/working/Grijstint snelheid.docx
+++ b/meetrapporten/working/Grijstint snelheid.docx
@@ -1,6 +1,6 @@
 
 <file path=word/document.xml><?xml version="1.0" encoding="utf-8"?>
-<w:document xmlns:wpc="http://schemas.microsoft.com/office/word/2010/wordprocessingCanvas" xmlns:cx="http://schemas.microsoft.com/office/drawing/2014/chartex" xmlns:cx1="http://schemas.microsoft.com/office/drawing/2015/9/8/chartex" xmlns:cx2="http://schemas.microsoft.com/office/drawing/2015/10/21/chartex" xmlns:cx3="http://schemas.microsoft.com/office/drawing/2016/5/9/chartex" xmlns:cx4="http://schemas.microsoft.com/office/drawing/2016/5/10/chartex" xmlns:cx5="http://schemas.microsoft.com/office/drawing/2016/5/11/chartex" xmlns:mc="http://schemas.openxmlformats.org/markup-compatibility/2006" xmlns:o="urn:schemas-microsoft-com:office:office" xmlns:r="http://schemas.openxmlformats.org/officeDocument/2006/relationships" xmlns:m="http://schemas.openxmlformats.org/officeDocument/2006/math" xmlns:v="urn:schemas-microsoft-com:vml" xmlns:wp14="http://schemas.microsoft.com/office/word/2010/wordprocessingDrawing" xmlns:wp="http://schemas.openxmlformats.org/drawingml/2006/wordprocessingDrawing" xmlns:w10="urn:schemas-microsoft-com:office:word" xmlns:w="http://schemas.openxmlformats.org/wordprocessingml/2006/main" xmlns:w14="http://schemas.microsoft.com/office/word/2010/wordml" xmlns:w15="http://schemas.microsoft.com/office/word/2012/wordml" xmlns:w16se="http://schemas.microsoft.com/office/word/2015/wordml/symex" xmlns:wpg="http://schemas.microsoft.com/office/word/2010/wordprocessingGroup" xmlns:wpi="http://schemas.microsoft.com/office/word/2010/wordprocessingInk" xmlns:wne="http://schemas.microsoft.com/office/word/2006/wordml" xmlns:wps="http://schemas.microsoft.com/office/word/2010/wordprocessingShape" mc:Ignorable="w14 w15 w16se wp14">
+<w:document xmlns:wpc="http://schemas.microsoft.com/office/word/2010/wordprocessingCanvas" xmlns:mo="http://schemas.microsoft.com/office/mac/office/2008/main" xmlns:mc="http://schemas.openxmlformats.org/markup-compatibility/2006" xmlns:mv="urn:schemas-microsoft-com:mac:vml" xmlns:o="urn:schemas-microsoft-com:office:office" xmlns:r="http://schemas.openxmlformats.org/officeDocument/2006/relationships" xmlns:m="http://schemas.openxmlformats.org/officeDocument/2006/math" xmlns:v="urn:schemas-microsoft-com:vml" xmlns:wp14="http://schemas.microsoft.com/office/word/2010/wordprocessingDrawing" xmlns:wp="http://schemas.openxmlformats.org/drawingml/2006/wordprocessingDrawing" xmlns:w10="urn:schemas-microsoft-com:office:word" xmlns:w="http://schemas.openxmlformats.org/wordprocessingml/2006/main" xmlns:w14="http://schemas.microsoft.com/office/word/2010/wordml" xmlns:w15="http://schemas.microsoft.com/office/word/2012/wordml" xmlns:wpg="http://schemas.microsoft.com/office/word/2010/wordprocessingGroup" xmlns:wpi="http://schemas.microsoft.com/office/word/2010/wordprocessingInk" xmlns:wne="http://schemas.microsoft.com/office/word/2006/wordml" xmlns:wps="http://schemas.microsoft.com/office/word/2010/wordprocessingShape" mc:Ignorable="w14 w15 wp14">
   <w:body>
     <w:p>
       <w:pPr>
@@ -493,7 +493,7 @@
     </w:p>
     <w:tbl>
       <w:tblPr>
-        <w:tblStyle w:val="Rastertabel4-Accent1"/>
+        <w:tblStyle w:val="Rastertabel4-accent1"/>
         <w:tblW w:w="8937" w:type="dxa"/>
         <w:tblLook w:val="04A0" w:firstRow="1" w:lastRow="0" w:firstColumn="1" w:lastColumn="0" w:noHBand="0" w:noVBand="1"/>
       </w:tblPr>
@@ -839,11 +839,10 @@
             </w:pPr>
             <w:r>
               <w:rPr>
-                <w:rFonts w:ascii="Calibri" w:hAnsi="Calibri" w:cs="Calibri"/>
-                <w:color w:val="000000"/>
-                <w:sz w:val="22"/>
-              </w:rPr>
-              <w:t>14018</w:t>
+                <w:rFonts w:ascii="Calibri" w:eastAsia="Times New Roman" w:hAnsi="Calibri"/>
+                <w:color w:val="000000"/>
+              </w:rPr>
+              <w:t>6062</w:t>
             </w:r>
           </w:p>
         </w:tc>
@@ -867,11 +866,10 @@
             </w:pPr>
             <w:r>
               <w:rPr>
-                <w:rFonts w:ascii="Calibri" w:hAnsi="Calibri" w:cs="Calibri"/>
-                <w:color w:val="000000"/>
-                <w:sz w:val="22"/>
-              </w:rPr>
-              <w:t>9901</w:t>
+                <w:rFonts w:ascii="Calibri" w:eastAsia="Times New Roman" w:hAnsi="Calibri"/>
+                <w:color w:val="000000"/>
+              </w:rPr>
+              <w:t>6070</w:t>
             </w:r>
           </w:p>
         </w:tc>
@@ -895,11 +893,10 @@
             </w:pPr>
             <w:r>
               <w:rPr>
-                <w:rFonts w:ascii="Calibri" w:hAnsi="Calibri" w:cs="Calibri"/>
-                <w:color w:val="000000"/>
-                <w:sz w:val="22"/>
-              </w:rPr>
-              <w:t>14949</w:t>
+                <w:rFonts w:ascii="Calibri" w:eastAsia="Times New Roman" w:hAnsi="Calibri"/>
+                <w:color w:val="000000"/>
+              </w:rPr>
+              <w:t>6114</w:t>
             </w:r>
           </w:p>
         </w:tc>
@@ -923,11 +920,10 @@
             </w:pPr>
             <w:r>
               <w:rPr>
-                <w:rFonts w:ascii="Calibri" w:hAnsi="Calibri" w:cs="Calibri"/>
-                <w:color w:val="000000"/>
-                <w:sz w:val="22"/>
-              </w:rPr>
-              <w:t>14840</w:t>
+                <w:rFonts w:ascii="Calibri" w:eastAsia="Times New Roman" w:hAnsi="Calibri"/>
+                <w:color w:val="000000"/>
+              </w:rPr>
+              <w:t>6110</w:t>
             </w:r>
           </w:p>
         </w:tc>
@@ -951,11 +947,10 @@
             </w:pPr>
             <w:r>
               <w:rPr>
-                <w:rFonts w:ascii="Calibri" w:hAnsi="Calibri" w:cs="Calibri"/>
-                <w:color w:val="000000"/>
-                <w:sz w:val="22"/>
-              </w:rPr>
-              <w:t>14742</w:t>
+                <w:rFonts w:ascii="Calibri" w:eastAsia="Times New Roman" w:hAnsi="Calibri"/>
+                <w:color w:val="000000"/>
+              </w:rPr>
+              <w:t>6205</w:t>
             </w:r>
           </w:p>
         </w:tc>
@@ -979,11 +974,10 @@
             </w:pPr>
             <w:r>
               <w:rPr>
-                <w:rFonts w:ascii="Calibri" w:hAnsi="Calibri" w:cs="Calibri"/>
-                <w:color w:val="000000"/>
-                <w:sz w:val="22"/>
-              </w:rPr>
-              <w:t>13690</w:t>
+                <w:rFonts w:ascii="Calibri" w:eastAsia="Times New Roman" w:hAnsi="Calibri"/>
+                <w:color w:val="000000"/>
+              </w:rPr>
+              <w:t>6112,2</w:t>
             </w:r>
           </w:p>
         </w:tc>
@@ -995,7 +989,7 @@
           </w:tcPr>
           <w:p>
             <w:pPr>
-              <w:jc w:val="right"/>
+              <w:jc w:val="center"/>
               <w:cnfStyle w:val="000000100000" w:firstRow="0" w:lastRow="0" w:firstColumn="0" w:lastColumn="0" w:oddVBand="0" w:evenVBand="0" w:oddHBand="1" w:evenHBand="0" w:firstRowFirstColumn="0" w:firstRowLastColumn="0" w:lastRowFirstColumn="0" w:lastRowLastColumn="0"/>
               <w:rPr>
                 <w:rFonts w:ascii="Calibri" w:eastAsia="Times New Roman" w:hAnsi="Calibri" w:cs="Calibri"/>
@@ -1004,15 +998,6 @@
                 <w:lang w:val="nl-NL" w:eastAsia="nl-NL"/>
               </w:rPr>
             </w:pPr>
-            <w:r>
-              <w:rPr>
-                <w:rFonts w:ascii="Calibri" w:eastAsia="Times New Roman" w:hAnsi="Calibri" w:cs="Calibri"/>
-                <w:color w:val="000000"/>
-                <w:sz w:val="22"/>
-                <w:lang w:val="nl-NL" w:eastAsia="nl-NL"/>
-              </w:rPr>
-              <w:t>0,014</w:t>
-            </w:r>
           </w:p>
         </w:tc>
       </w:tr>
@@ -1087,11 +1072,10 @@
             </w:pPr>
             <w:r>
               <w:rPr>
-                <w:rFonts w:ascii="Calibri" w:hAnsi="Calibri" w:cs="Calibri"/>
-                <w:color w:val="000000"/>
-                <w:sz w:val="22"/>
-              </w:rPr>
-              <w:t>14774</w:t>
+                <w:rFonts w:ascii="Calibri" w:eastAsia="Times New Roman" w:hAnsi="Calibri"/>
+                <w:color w:val="000000"/>
+              </w:rPr>
+              <w:t>6103</w:t>
             </w:r>
           </w:p>
         </w:tc>
@@ -1115,11 +1099,10 @@
             </w:pPr>
             <w:r>
               <w:rPr>
-                <w:rFonts w:ascii="Calibri" w:hAnsi="Calibri" w:cs="Calibri"/>
-                <w:color w:val="000000"/>
-                <w:sz w:val="22"/>
-              </w:rPr>
-              <w:t>14227</w:t>
+                <w:rFonts w:ascii="Calibri" w:eastAsia="Times New Roman" w:hAnsi="Calibri"/>
+                <w:color w:val="000000"/>
+              </w:rPr>
+              <w:t>6137</w:t>
             </w:r>
           </w:p>
         </w:tc>
@@ -1143,11 +1126,10 @@
             </w:pPr>
             <w:r>
               <w:rPr>
-                <w:rFonts w:ascii="Calibri" w:hAnsi="Calibri" w:cs="Calibri"/>
-                <w:color w:val="000000"/>
-                <w:sz w:val="22"/>
-              </w:rPr>
-              <w:t>15225</w:t>
+                <w:rFonts w:ascii="Calibri" w:eastAsia="Times New Roman" w:hAnsi="Calibri"/>
+                <w:color w:val="000000"/>
+              </w:rPr>
+              <w:t>6128</w:t>
             </w:r>
           </w:p>
         </w:tc>
@@ -1171,11 +1153,10 @@
             </w:pPr>
             <w:r>
               <w:rPr>
-                <w:rFonts w:ascii="Calibri" w:hAnsi="Calibri" w:cs="Calibri"/>
-                <w:color w:val="000000"/>
-                <w:sz w:val="22"/>
-              </w:rPr>
-              <w:t>12383</w:t>
+                <w:rFonts w:ascii="Calibri" w:eastAsia="Times New Roman" w:hAnsi="Calibri"/>
+                <w:color w:val="000000"/>
+              </w:rPr>
+              <w:t>6127</w:t>
             </w:r>
           </w:p>
         </w:tc>
@@ -1199,11 +1180,10 @@
             </w:pPr>
             <w:r>
               <w:rPr>
-                <w:rFonts w:ascii="Calibri" w:hAnsi="Calibri" w:cs="Calibri"/>
-                <w:color w:val="000000"/>
-                <w:sz w:val="22"/>
-              </w:rPr>
-              <w:t>14751</w:t>
+                <w:rFonts w:ascii="Calibri" w:eastAsia="Times New Roman" w:hAnsi="Calibri"/>
+                <w:color w:val="000000"/>
+              </w:rPr>
+              <w:t>6235</w:t>
             </w:r>
           </w:p>
         </w:tc>
@@ -1227,11 +1207,10 @@
             </w:pPr>
             <w:r>
               <w:rPr>
-                <w:rFonts w:ascii="Calibri" w:hAnsi="Calibri" w:cs="Calibri"/>
-                <w:color w:val="000000"/>
-                <w:sz w:val="22"/>
-              </w:rPr>
-              <w:t>14272</w:t>
+                <w:rFonts w:ascii="Calibri" w:eastAsia="Times New Roman" w:hAnsi="Calibri"/>
+                <w:color w:val="000000"/>
+              </w:rPr>
+              <w:t>6146</w:t>
             </w:r>
           </w:p>
         </w:tc>
@@ -1252,33 +1231,6 @@
                 <w:lang w:val="nl-NL" w:eastAsia="nl-NL"/>
               </w:rPr>
             </w:pPr>
-            <w:r>
-              <w:rPr>
-                <w:rFonts w:ascii="Calibri" w:eastAsia="Times New Roman" w:hAnsi="Calibri" w:cs="Calibri"/>
-                <w:color w:val="000000"/>
-                <w:sz w:val="22"/>
-                <w:lang w:val="nl-NL" w:eastAsia="nl-NL"/>
-              </w:rPr>
-              <w:t>0,</w:t>
-            </w:r>
-            <w:r>
-              <w:rPr>
-                <w:rFonts w:ascii="Calibri" w:eastAsia="Times New Roman" w:hAnsi="Calibri" w:cs="Calibri"/>
-                <w:color w:val="000000"/>
-                <w:sz w:val="22"/>
-                <w:lang w:val="nl-NL" w:eastAsia="nl-NL"/>
-              </w:rPr>
-              <w:t>0</w:t>
-            </w:r>
-            <w:r>
-              <w:rPr>
-                <w:rFonts w:ascii="Calibri" w:eastAsia="Times New Roman" w:hAnsi="Calibri" w:cs="Calibri"/>
-                <w:color w:val="000000"/>
-                <w:sz w:val="22"/>
-                <w:lang w:val="nl-NL" w:eastAsia="nl-NL"/>
-              </w:rPr>
-              <w:t>14</w:t>
-            </w:r>
           </w:p>
         </w:tc>
       </w:tr>
@@ -1330,7 +1282,27 @@
                 <w:sz w:val="22"/>
                 <w:lang w:val="nl-NL" w:eastAsia="nl-NL"/>
               </w:rPr>
-              <w:t xml:space="preserve"> single channel  </w:t>
+              <w:t xml:space="preserve"> single </w:t>
+            </w:r>
+            <w:proofErr w:type="spellStart"/>
+            <w:r>
+              <w:rPr>
+                <w:rFonts w:ascii="Calibri" w:eastAsia="Times New Roman" w:hAnsi="Calibri" w:cs="Calibri"/>
+                <w:color w:val="000000"/>
+                <w:sz w:val="22"/>
+                <w:lang w:val="nl-NL" w:eastAsia="nl-NL"/>
+              </w:rPr>
+              <w:t>channel</w:t>
+            </w:r>
+            <w:proofErr w:type="spellEnd"/>
+            <w:r>
+              <w:rPr>
+                <w:rFonts w:ascii="Calibri" w:eastAsia="Times New Roman" w:hAnsi="Calibri" w:cs="Calibri"/>
+                <w:color w:val="000000"/>
+                <w:sz w:val="22"/>
+                <w:lang w:val="nl-NL" w:eastAsia="nl-NL"/>
+              </w:rPr>
+              <w:t xml:space="preserve">  </w:t>
             </w:r>
           </w:p>
         </w:tc>
@@ -1354,11 +1326,10 @@
             </w:pPr>
             <w:r>
               <w:rPr>
-                <w:rFonts w:ascii="Calibri" w:hAnsi="Calibri" w:cs="Calibri"/>
-                <w:color w:val="000000"/>
-                <w:sz w:val="22"/>
-              </w:rPr>
-              <w:t>13797</w:t>
+                <w:rFonts w:ascii="Calibri" w:eastAsia="Times New Roman" w:hAnsi="Calibri"/>
+                <w:color w:val="000000"/>
+              </w:rPr>
+              <w:t>5981</w:t>
             </w:r>
           </w:p>
         </w:tc>
@@ -1382,11 +1353,10 @@
             </w:pPr>
             <w:r>
               <w:rPr>
-                <w:rFonts w:ascii="Calibri" w:hAnsi="Calibri" w:cs="Calibri"/>
-                <w:color w:val="000000"/>
-                <w:sz w:val="22"/>
-              </w:rPr>
-              <w:t>13994</w:t>
+                <w:rFonts w:ascii="Calibri" w:eastAsia="Times New Roman" w:hAnsi="Calibri"/>
+                <w:color w:val="000000"/>
+              </w:rPr>
+              <w:t>5875</w:t>
             </w:r>
           </w:p>
         </w:tc>
@@ -1410,11 +1380,10 @@
             </w:pPr>
             <w:r>
               <w:rPr>
-                <w:rFonts w:ascii="Calibri" w:hAnsi="Calibri" w:cs="Calibri"/>
-                <w:color w:val="000000"/>
-                <w:sz w:val="22"/>
-              </w:rPr>
-              <w:t>13521</w:t>
+                <w:rFonts w:ascii="Calibri" w:eastAsia="Times New Roman" w:hAnsi="Calibri"/>
+                <w:color w:val="000000"/>
+              </w:rPr>
+              <w:t>5943</w:t>
             </w:r>
           </w:p>
         </w:tc>
@@ -1438,11 +1407,10 @@
             </w:pPr>
             <w:r>
               <w:rPr>
-                <w:rFonts w:ascii="Calibri" w:hAnsi="Calibri" w:cs="Calibri"/>
-                <w:color w:val="000000"/>
-                <w:sz w:val="22"/>
-              </w:rPr>
-              <w:t>13276</w:t>
+                <w:rFonts w:ascii="Calibri" w:eastAsia="Times New Roman" w:hAnsi="Calibri"/>
+                <w:color w:val="000000"/>
+              </w:rPr>
+              <w:t>5885</w:t>
             </w:r>
           </w:p>
         </w:tc>
@@ -1466,11 +1434,10 @@
             </w:pPr>
             <w:r>
               <w:rPr>
-                <w:rFonts w:ascii="Calibri" w:hAnsi="Calibri" w:cs="Calibri"/>
-                <w:color w:val="000000"/>
-                <w:sz w:val="22"/>
-              </w:rPr>
-              <w:t>11729</w:t>
+                <w:rFonts w:ascii="Calibri" w:eastAsia="Times New Roman" w:hAnsi="Calibri"/>
+                <w:color w:val="000000"/>
+              </w:rPr>
+              <w:t>6143</w:t>
             </w:r>
           </w:p>
         </w:tc>
@@ -1494,11 +1461,10 @@
             </w:pPr>
             <w:r>
               <w:rPr>
-                <w:rFonts w:ascii="Calibri" w:hAnsi="Calibri" w:cs="Calibri"/>
-                <w:color w:val="000000"/>
-                <w:sz w:val="22"/>
-              </w:rPr>
-              <w:t>13263,4</w:t>
+                <w:rFonts w:ascii="Calibri" w:eastAsia="Times New Roman" w:hAnsi="Calibri"/>
+                <w:color w:val="000000"/>
+              </w:rPr>
+              <w:t>5965,4</w:t>
             </w:r>
           </w:p>
         </w:tc>
@@ -1519,33 +1485,6 @@
                 <w:lang w:val="nl-NL" w:eastAsia="nl-NL"/>
               </w:rPr>
             </w:pPr>
-            <w:r>
-              <w:rPr>
-                <w:rFonts w:ascii="Calibri" w:eastAsia="Times New Roman" w:hAnsi="Calibri" w:cs="Calibri"/>
-                <w:color w:val="000000"/>
-                <w:sz w:val="22"/>
-                <w:lang w:val="nl-NL" w:eastAsia="nl-NL"/>
-              </w:rPr>
-              <w:t>0,</w:t>
-            </w:r>
-            <w:r>
-              <w:rPr>
-                <w:rFonts w:ascii="Calibri" w:eastAsia="Times New Roman" w:hAnsi="Calibri" w:cs="Calibri"/>
-                <w:color w:val="000000"/>
-                <w:sz w:val="22"/>
-                <w:lang w:val="nl-NL" w:eastAsia="nl-NL"/>
-              </w:rPr>
-              <w:t>0</w:t>
-            </w:r>
-            <w:r>
-              <w:rPr>
-                <w:rFonts w:ascii="Calibri" w:eastAsia="Times New Roman" w:hAnsi="Calibri" w:cs="Calibri"/>
-                <w:color w:val="000000"/>
-                <w:sz w:val="22"/>
-                <w:lang w:val="nl-NL" w:eastAsia="nl-NL"/>
-              </w:rPr>
-              <w:t>13</w:t>
-            </w:r>
           </w:p>
         </w:tc>
       </w:tr>
@@ -1631,11 +1570,10 @@
             </w:pPr>
             <w:r>
               <w:rPr>
-                <w:rFonts w:ascii="Calibri" w:hAnsi="Calibri" w:cs="Calibri"/>
-                <w:color w:val="000000"/>
-                <w:sz w:val="22"/>
-              </w:rPr>
-              <w:t>10974</w:t>
+                <w:rFonts w:ascii="Calibri" w:eastAsia="Times New Roman" w:hAnsi="Calibri"/>
+                <w:color w:val="000000"/>
+              </w:rPr>
+              <w:t>5934</w:t>
             </w:r>
           </w:p>
         </w:tc>
@@ -1659,11 +1597,10 @@
             </w:pPr>
             <w:r>
               <w:rPr>
-                <w:rFonts w:ascii="Calibri" w:hAnsi="Calibri" w:cs="Calibri"/>
-                <w:color w:val="000000"/>
-                <w:sz w:val="22"/>
-              </w:rPr>
-              <w:t>11491</w:t>
+                <w:rFonts w:ascii="Calibri" w:eastAsia="Times New Roman" w:hAnsi="Calibri"/>
+                <w:color w:val="000000"/>
+              </w:rPr>
+              <w:t>6050</w:t>
             </w:r>
           </w:p>
         </w:tc>
@@ -1687,11 +1624,10 @@
             </w:pPr>
             <w:r>
               <w:rPr>
-                <w:rFonts w:ascii="Calibri" w:hAnsi="Calibri" w:cs="Calibri"/>
-                <w:color w:val="000000"/>
-                <w:sz w:val="22"/>
-              </w:rPr>
-              <w:t>11184</w:t>
+                <w:rFonts w:ascii="Calibri" w:eastAsia="Times New Roman" w:hAnsi="Calibri"/>
+                <w:color w:val="000000"/>
+              </w:rPr>
+              <w:t>6101</w:t>
             </w:r>
           </w:p>
         </w:tc>
@@ -1715,11 +1651,10 @@
             </w:pPr>
             <w:r>
               <w:rPr>
-                <w:rFonts w:ascii="Calibri" w:hAnsi="Calibri" w:cs="Calibri"/>
-                <w:color w:val="000000"/>
-                <w:sz w:val="22"/>
-              </w:rPr>
-              <w:t>10052</w:t>
+                <w:rFonts w:ascii="Calibri" w:eastAsia="Times New Roman" w:hAnsi="Calibri"/>
+                <w:color w:val="000000"/>
+              </w:rPr>
+              <w:t>6045</w:t>
             </w:r>
           </w:p>
         </w:tc>
@@ -1743,11 +1678,10 @@
             </w:pPr>
             <w:r>
               <w:rPr>
-                <w:rFonts w:ascii="Calibri" w:hAnsi="Calibri" w:cs="Calibri"/>
-                <w:color w:val="000000"/>
-                <w:sz w:val="22"/>
-              </w:rPr>
-              <w:t>10778</w:t>
+                <w:rFonts w:ascii="Calibri" w:eastAsia="Times New Roman" w:hAnsi="Calibri"/>
+                <w:color w:val="000000"/>
+              </w:rPr>
+              <w:t>6042</w:t>
             </w:r>
           </w:p>
         </w:tc>
@@ -1771,11 +1705,10 @@
             </w:pPr>
             <w:r>
               <w:rPr>
-                <w:rFonts w:ascii="Calibri" w:hAnsi="Calibri" w:cs="Calibri"/>
-                <w:color w:val="000000"/>
-                <w:sz w:val="22"/>
-              </w:rPr>
-              <w:t>10895,8</w:t>
+                <w:rFonts w:ascii="Calibri" w:eastAsia="Times New Roman" w:hAnsi="Calibri"/>
+                <w:color w:val="000000"/>
+              </w:rPr>
+              <w:t>6034,4</w:t>
             </w:r>
           </w:p>
         </w:tc>
@@ -1796,33 +1729,6 @@
                 <w:lang w:val="nl-NL" w:eastAsia="nl-NL"/>
               </w:rPr>
             </w:pPr>
-            <w:r>
-              <w:rPr>
-                <w:rFonts w:ascii="Calibri" w:eastAsia="Times New Roman" w:hAnsi="Calibri" w:cs="Calibri"/>
-                <w:color w:val="000000"/>
-                <w:sz w:val="22"/>
-                <w:lang w:val="nl-NL" w:eastAsia="nl-NL"/>
-              </w:rPr>
-              <w:t>0,</w:t>
-            </w:r>
-            <w:r>
-              <w:rPr>
-                <w:rFonts w:ascii="Calibri" w:eastAsia="Times New Roman" w:hAnsi="Calibri" w:cs="Calibri"/>
-                <w:color w:val="000000"/>
-                <w:sz w:val="22"/>
-                <w:lang w:val="nl-NL" w:eastAsia="nl-NL"/>
-              </w:rPr>
-              <w:t>0</w:t>
-            </w:r>
-            <w:r>
-              <w:rPr>
-                <w:rFonts w:ascii="Calibri" w:eastAsia="Times New Roman" w:hAnsi="Calibri" w:cs="Calibri"/>
-                <w:color w:val="000000"/>
-                <w:sz w:val="22"/>
-                <w:lang w:val="nl-NL" w:eastAsia="nl-NL"/>
-              </w:rPr>
-              <w:t>11</w:t>
-            </w:r>
           </w:p>
         </w:tc>
       </w:tr>
@@ -1833,1373 +1739,8 @@
           <w:lang w:val="nl-NL"/>
         </w:rPr>
       </w:pPr>
-      <w:r>
-        <w:rPr>
-          <w:lang w:val="nl-NL"/>
-        </w:rPr>
-        <w:t xml:space="preserve">We vonden deze timer </w:t>
-      </w:r>
-      <w:r>
-        <w:rPr>
-          <w:lang w:val="nl-NL"/>
-        </w:rPr>
-        <w:t>enigszins</w:t>
-      </w:r>
-      <w:r>
-        <w:rPr>
-          <w:lang w:val="nl-NL"/>
-        </w:rPr>
-        <w:t xml:space="preserve"> inconsequent en hebben dus even met een andere</w:t>
-      </w:r>
-      <w:r>
-        <w:rPr>
-          <w:lang w:val="nl-NL"/>
-        </w:rPr>
-        <w:t xml:space="preserve"> timer gekeken hoe dit eruit za</w:t>
-      </w:r>
-      <w:r>
-        <w:rPr>
-          <w:lang w:val="nl-NL"/>
-        </w:rPr>
-        <w:t>g. Hieronder zijn daarvan de resultaten weergeven</w:t>
-      </w:r>
-    </w:p>
-    <w:tbl>
-      <w:tblPr>
-        <w:tblStyle w:val="Rastertabel4-Accent1"/>
-        <w:tblW w:w="10031" w:type="dxa"/>
-        <w:tblLook w:val="04A0" w:firstRow="1" w:lastRow="0" w:firstColumn="1" w:lastColumn="0" w:noHBand="0" w:noVBand="1"/>
-      </w:tblPr>
-      <w:tblGrid>
-        <w:gridCol w:w="2802"/>
-        <w:gridCol w:w="992"/>
-        <w:gridCol w:w="992"/>
-        <w:gridCol w:w="992"/>
-        <w:gridCol w:w="993"/>
-        <w:gridCol w:w="1134"/>
-        <w:gridCol w:w="1330"/>
-        <w:gridCol w:w="796"/>
-      </w:tblGrid>
-      <w:tr>
-        <w:trPr>
-          <w:cnfStyle w:val="100000000000" w:firstRow="1" w:lastRow="0" w:firstColumn="0" w:lastColumn="0" w:oddVBand="0" w:evenVBand="0" w:oddHBand="0" w:evenHBand="0" w:firstRowFirstColumn="0" w:firstRowLastColumn="0" w:lastRowFirstColumn="0" w:lastRowLastColumn="0"/>
-          <w:trHeight w:val="486"/>
-        </w:trPr>
-        <w:tc>
-          <w:tcPr>
-            <w:cnfStyle w:val="001000000000" w:firstRow="0" w:lastRow="0" w:firstColumn="1" w:lastColumn="0" w:oddVBand="0" w:evenVBand="0" w:oddHBand="0" w:evenHBand="0" w:firstRowFirstColumn="0" w:firstRowLastColumn="0" w:lastRowFirstColumn="0" w:lastRowLastColumn="0"/>
-            <w:tcW w:w="2802" w:type="dxa"/>
-          </w:tcPr>
-          <w:p>
-            <w:pPr>
-              <w:jc w:val="left"/>
-              <w:rPr>
-                <w:rFonts w:ascii="Calibri" w:eastAsia="Times New Roman" w:hAnsi="Calibri" w:cs="Calibri"/>
-                <w:color w:val="000000"/>
-                <w:sz w:val="22"/>
-                <w:lang w:val="nl-NL" w:eastAsia="nl-NL"/>
-              </w:rPr>
-            </w:pPr>
-            <w:r>
-              <w:rPr>
-                <w:rFonts w:ascii="Calibri" w:eastAsia="Times New Roman" w:hAnsi="Calibri" w:cs="Calibri"/>
-                <w:color w:val="000000"/>
-                <w:sz w:val="22"/>
-                <w:lang w:val="nl-NL" w:eastAsia="nl-NL"/>
-              </w:rPr>
-              <w:t>Meting (in microseconde)</w:t>
-            </w:r>
-          </w:p>
-        </w:tc>
-        <w:tc>
-          <w:tcPr>
-            <w:tcW w:w="992" w:type="dxa"/>
-            <w:noWrap/>
-          </w:tcPr>
-          <w:p>
-            <w:pPr>
-              <w:jc w:val="right"/>
-              <w:cnfStyle w:val="100000000000" w:firstRow="1" w:lastRow="0" w:firstColumn="0" w:lastColumn="0" w:oddVBand="0" w:evenVBand="0" w:oddHBand="0" w:evenHBand="0" w:firstRowFirstColumn="0" w:firstRowLastColumn="0" w:lastRowFirstColumn="0" w:lastRowLastColumn="0"/>
-              <w:rPr>
-                <w:rFonts w:ascii="Calibri" w:eastAsia="Times New Roman" w:hAnsi="Calibri" w:cs="Calibri"/>
-                <w:color w:val="000000"/>
-                <w:sz w:val="22"/>
-                <w:lang w:val="nl-NL" w:eastAsia="nl-NL"/>
-              </w:rPr>
-            </w:pPr>
-            <w:r>
-              <w:rPr>
-                <w:rFonts w:ascii="Calibri" w:eastAsia="Times New Roman" w:hAnsi="Calibri" w:cs="Calibri"/>
-                <w:color w:val="000000"/>
-                <w:sz w:val="22"/>
-                <w:lang w:val="nl-NL" w:eastAsia="nl-NL"/>
-              </w:rPr>
-              <w:t>1</w:t>
-            </w:r>
-          </w:p>
-        </w:tc>
-        <w:tc>
-          <w:tcPr>
-            <w:tcW w:w="992" w:type="dxa"/>
-            <w:noWrap/>
-          </w:tcPr>
-          <w:p>
-            <w:pPr>
-              <w:jc w:val="right"/>
-              <w:cnfStyle w:val="100000000000" w:firstRow="1" w:lastRow="0" w:firstColumn="0" w:lastColumn="0" w:oddVBand="0" w:evenVBand="0" w:oddHBand="0" w:evenHBand="0" w:firstRowFirstColumn="0" w:firstRowLastColumn="0" w:lastRowFirstColumn="0" w:lastRowLastColumn="0"/>
-              <w:rPr>
-                <w:rFonts w:ascii="Calibri" w:eastAsia="Times New Roman" w:hAnsi="Calibri" w:cs="Calibri"/>
-                <w:color w:val="000000"/>
-                <w:sz w:val="22"/>
-                <w:lang w:val="nl-NL" w:eastAsia="nl-NL"/>
-              </w:rPr>
-            </w:pPr>
-            <w:r>
-              <w:rPr>
-                <w:rFonts w:ascii="Calibri" w:eastAsia="Times New Roman" w:hAnsi="Calibri" w:cs="Calibri"/>
-                <w:color w:val="000000"/>
-                <w:sz w:val="22"/>
-                <w:lang w:val="nl-NL" w:eastAsia="nl-NL"/>
-              </w:rPr>
-              <w:t>2</w:t>
-            </w:r>
-          </w:p>
-        </w:tc>
-        <w:tc>
-          <w:tcPr>
-            <w:tcW w:w="992" w:type="dxa"/>
-            <w:noWrap/>
-          </w:tcPr>
-          <w:p>
-            <w:pPr>
-              <w:jc w:val="right"/>
-              <w:cnfStyle w:val="100000000000" w:firstRow="1" w:lastRow="0" w:firstColumn="0" w:lastColumn="0" w:oddVBand="0" w:evenVBand="0" w:oddHBand="0" w:evenHBand="0" w:firstRowFirstColumn="0" w:firstRowLastColumn="0" w:lastRowFirstColumn="0" w:lastRowLastColumn="0"/>
-              <w:rPr>
-                <w:rFonts w:ascii="Calibri" w:eastAsia="Times New Roman" w:hAnsi="Calibri" w:cs="Calibri"/>
-                <w:color w:val="000000"/>
-                <w:sz w:val="22"/>
-                <w:lang w:val="nl-NL" w:eastAsia="nl-NL"/>
-              </w:rPr>
-            </w:pPr>
-            <w:r>
-              <w:rPr>
-                <w:rFonts w:ascii="Calibri" w:eastAsia="Times New Roman" w:hAnsi="Calibri" w:cs="Calibri"/>
-                <w:color w:val="000000"/>
-                <w:sz w:val="22"/>
-                <w:lang w:val="nl-NL" w:eastAsia="nl-NL"/>
-              </w:rPr>
-              <w:t>3</w:t>
-            </w:r>
-          </w:p>
-        </w:tc>
-        <w:tc>
-          <w:tcPr>
-            <w:tcW w:w="993" w:type="dxa"/>
-            <w:noWrap/>
-          </w:tcPr>
-          <w:p>
-            <w:pPr>
-              <w:jc w:val="right"/>
-              <w:cnfStyle w:val="100000000000" w:firstRow="1" w:lastRow="0" w:firstColumn="0" w:lastColumn="0" w:oddVBand="0" w:evenVBand="0" w:oddHBand="0" w:evenHBand="0" w:firstRowFirstColumn="0" w:firstRowLastColumn="0" w:lastRowFirstColumn="0" w:lastRowLastColumn="0"/>
-              <w:rPr>
-                <w:rFonts w:ascii="Calibri" w:eastAsia="Times New Roman" w:hAnsi="Calibri" w:cs="Calibri"/>
-                <w:color w:val="000000"/>
-                <w:sz w:val="22"/>
-                <w:lang w:val="nl-NL" w:eastAsia="nl-NL"/>
-              </w:rPr>
-            </w:pPr>
-            <w:r>
-              <w:rPr>
-                <w:rFonts w:ascii="Calibri" w:eastAsia="Times New Roman" w:hAnsi="Calibri" w:cs="Calibri"/>
-                <w:color w:val="000000"/>
-                <w:sz w:val="22"/>
-                <w:lang w:val="nl-NL" w:eastAsia="nl-NL"/>
-              </w:rPr>
-              <w:t>4</w:t>
-            </w:r>
-          </w:p>
-        </w:tc>
-        <w:tc>
-          <w:tcPr>
-            <w:tcW w:w="1134" w:type="dxa"/>
-            <w:noWrap/>
-          </w:tcPr>
-          <w:p>
-            <w:pPr>
-              <w:jc w:val="right"/>
-              <w:cnfStyle w:val="100000000000" w:firstRow="1" w:lastRow="0" w:firstColumn="0" w:lastColumn="0" w:oddVBand="0" w:evenVBand="0" w:oddHBand="0" w:evenHBand="0" w:firstRowFirstColumn="0" w:firstRowLastColumn="0" w:lastRowFirstColumn="0" w:lastRowLastColumn="0"/>
-              <w:rPr>
-                <w:rFonts w:ascii="Calibri" w:eastAsia="Times New Roman" w:hAnsi="Calibri" w:cs="Calibri"/>
-                <w:color w:val="000000"/>
-                <w:sz w:val="22"/>
-                <w:lang w:val="nl-NL" w:eastAsia="nl-NL"/>
-              </w:rPr>
-            </w:pPr>
-            <w:r>
-              <w:rPr>
-                <w:rFonts w:ascii="Calibri" w:eastAsia="Times New Roman" w:hAnsi="Calibri" w:cs="Calibri"/>
-                <w:color w:val="000000"/>
-                <w:sz w:val="22"/>
-                <w:lang w:val="nl-NL" w:eastAsia="nl-NL"/>
-              </w:rPr>
-              <w:t>5</w:t>
-            </w:r>
-          </w:p>
-        </w:tc>
-        <w:tc>
-          <w:tcPr>
-            <w:tcW w:w="1330" w:type="dxa"/>
-            <w:noWrap/>
-          </w:tcPr>
-          <w:p>
-            <w:pPr>
-              <w:jc w:val="right"/>
-              <w:cnfStyle w:val="100000000000" w:firstRow="1" w:lastRow="0" w:firstColumn="0" w:lastColumn="0" w:oddVBand="0" w:evenVBand="0" w:oddHBand="0" w:evenHBand="0" w:firstRowFirstColumn="0" w:firstRowLastColumn="0" w:lastRowFirstColumn="0" w:lastRowLastColumn="0"/>
-              <w:rPr>
-                <w:rFonts w:ascii="Calibri" w:eastAsia="Times New Roman" w:hAnsi="Calibri" w:cs="Calibri"/>
-                <w:color w:val="000000"/>
-                <w:sz w:val="22"/>
-                <w:lang w:val="nl-NL" w:eastAsia="nl-NL"/>
-              </w:rPr>
-            </w:pPr>
-            <w:r>
-              <w:rPr>
-                <w:rFonts w:ascii="Calibri" w:eastAsia="Times New Roman" w:hAnsi="Calibri" w:cs="Calibri"/>
-                <w:color w:val="000000"/>
-                <w:sz w:val="22"/>
-                <w:lang w:val="nl-NL" w:eastAsia="nl-NL"/>
-              </w:rPr>
-              <w:t xml:space="preserve">Gemiddelde </w:t>
-            </w:r>
-          </w:p>
-        </w:tc>
-        <w:tc>
-          <w:tcPr>
-            <w:tcW w:w="796" w:type="dxa"/>
-          </w:tcPr>
-          <w:p>
-            <w:pPr>
-              <w:jc w:val="right"/>
-              <w:cnfStyle w:val="100000000000" w:firstRow="1" w:lastRow="0" w:firstColumn="0" w:lastColumn="0" w:oddVBand="0" w:evenVBand="0" w:oddHBand="0" w:evenHBand="0" w:firstRowFirstColumn="0" w:firstRowLastColumn="0" w:lastRowFirstColumn="0" w:lastRowLastColumn="0"/>
-              <w:rPr>
-                <w:rFonts w:ascii="Calibri" w:eastAsia="Times New Roman" w:hAnsi="Calibri" w:cs="Calibri"/>
-                <w:color w:val="000000"/>
-                <w:sz w:val="22"/>
-                <w:lang w:val="nl-NL" w:eastAsia="nl-NL"/>
-              </w:rPr>
-            </w:pPr>
-            <w:r>
-              <w:rPr>
-                <w:rFonts w:ascii="Calibri" w:eastAsia="Times New Roman" w:hAnsi="Calibri" w:cs="Calibri"/>
-                <w:color w:val="000000"/>
-                <w:sz w:val="22"/>
-                <w:lang w:val="nl-NL" w:eastAsia="nl-NL"/>
-              </w:rPr>
-              <w:t>In sec</w:t>
-            </w:r>
-          </w:p>
-        </w:tc>
-      </w:tr>
-      <w:tr>
-        <w:trPr>
-          <w:cnfStyle w:val="000000100000" w:firstRow="0" w:lastRow="0" w:firstColumn="0" w:lastColumn="0" w:oddVBand="0" w:evenVBand="0" w:oddHBand="1" w:evenHBand="0" w:firstRowFirstColumn="0" w:firstRowLastColumn="0" w:lastRowFirstColumn="0" w:lastRowLastColumn="0"/>
-          <w:trHeight w:val="486"/>
-        </w:trPr>
-        <w:tc>
-          <w:tcPr>
-            <w:cnfStyle w:val="001000000000" w:firstRow="0" w:lastRow="0" w:firstColumn="1" w:lastColumn="0" w:oddVBand="0" w:evenVBand="0" w:oddHBand="0" w:evenHBand="0" w:firstRowFirstColumn="0" w:firstRowLastColumn="0" w:lastRowFirstColumn="0" w:lastRowLastColumn="0"/>
-            <w:tcW w:w="2802" w:type="dxa"/>
-          </w:tcPr>
-          <w:p>
-            <w:pPr>
-              <w:jc w:val="left"/>
-              <w:rPr>
-                <w:rFonts w:ascii="Calibri" w:eastAsia="Times New Roman" w:hAnsi="Calibri" w:cs="Calibri"/>
-                <w:color w:val="000000"/>
-                <w:sz w:val="22"/>
-                <w:lang w:val="nl-NL" w:eastAsia="nl-NL"/>
-              </w:rPr>
-            </w:pPr>
-            <w:proofErr w:type="gramStart"/>
-            <w:r>
-              <w:rPr>
-                <w:rFonts w:ascii="Calibri" w:eastAsia="Times New Roman" w:hAnsi="Calibri" w:cs="Calibri"/>
-                <w:color w:val="000000"/>
-                <w:sz w:val="22"/>
-                <w:lang w:val="nl-NL" w:eastAsia="nl-NL"/>
-              </w:rPr>
-              <w:t>implementatie</w:t>
-            </w:r>
-            <w:proofErr w:type="gramEnd"/>
-            <w:r>
-              <w:rPr>
-                <w:rFonts w:ascii="Calibri" w:eastAsia="Times New Roman" w:hAnsi="Calibri" w:cs="Calibri"/>
-                <w:color w:val="000000"/>
-                <w:sz w:val="22"/>
-                <w:lang w:val="nl-NL" w:eastAsia="nl-NL"/>
-              </w:rPr>
-              <w:t xml:space="preserve"> van Tim en Jip gray </w:t>
-            </w:r>
-            <w:proofErr w:type="spellStart"/>
-            <w:r>
-              <w:rPr>
-                <w:rFonts w:ascii="Calibri" w:eastAsia="Times New Roman" w:hAnsi="Calibri" w:cs="Calibri"/>
-                <w:color w:val="000000"/>
-                <w:sz w:val="22"/>
-                <w:lang w:val="nl-NL" w:eastAsia="nl-NL"/>
-              </w:rPr>
-              <w:t>conversion</w:t>
-            </w:r>
-            <w:proofErr w:type="spellEnd"/>
-            <w:r>
-              <w:rPr>
-                <w:rFonts w:ascii="Calibri" w:eastAsia="Times New Roman" w:hAnsi="Calibri" w:cs="Calibri"/>
-                <w:color w:val="000000"/>
-                <w:sz w:val="22"/>
-                <w:lang w:val="nl-NL" w:eastAsia="nl-NL"/>
-              </w:rPr>
-              <w:t xml:space="preserve"> ‘</w:t>
-            </w:r>
-            <w:proofErr w:type="spellStart"/>
-            <w:r>
-              <w:rPr>
-                <w:rFonts w:ascii="Calibri" w:eastAsia="Times New Roman" w:hAnsi="Calibri" w:cs="Calibri"/>
-                <w:color w:val="000000"/>
-                <w:sz w:val="22"/>
-                <w:lang w:val="nl-NL" w:eastAsia="nl-NL"/>
-              </w:rPr>
-              <w:t>Lumiance</w:t>
-            </w:r>
-            <w:proofErr w:type="spellEnd"/>
-            <w:r>
-              <w:rPr>
-                <w:rFonts w:ascii="Calibri" w:eastAsia="Times New Roman" w:hAnsi="Calibri" w:cs="Calibri"/>
-                <w:color w:val="000000"/>
-                <w:sz w:val="22"/>
-                <w:lang w:val="nl-NL" w:eastAsia="nl-NL"/>
-              </w:rPr>
-              <w:t>'</w:t>
-            </w:r>
-          </w:p>
-        </w:tc>
-        <w:tc>
-          <w:tcPr>
-            <w:tcW w:w="992" w:type="dxa"/>
-            <w:noWrap/>
-            <w:hideMark/>
-          </w:tcPr>
-          <w:p>
-            <w:pPr>
-              <w:jc w:val="right"/>
-              <w:cnfStyle w:val="000000100000" w:firstRow="0" w:lastRow="0" w:firstColumn="0" w:lastColumn="0" w:oddVBand="0" w:evenVBand="0" w:oddHBand="1" w:evenHBand="0" w:firstRowFirstColumn="0" w:firstRowLastColumn="0" w:lastRowFirstColumn="0" w:lastRowLastColumn="0"/>
-              <w:rPr>
-                <w:rFonts w:ascii="Calibri" w:eastAsia="Times New Roman" w:hAnsi="Calibri" w:cs="Calibri"/>
-                <w:color w:val="000000"/>
-                <w:sz w:val="22"/>
-                <w:lang w:val="nl-NL" w:eastAsia="nl-NL"/>
-              </w:rPr>
-            </w:pPr>
-            <w:r>
-              <w:rPr>
-                <w:rFonts w:ascii="Calibri" w:eastAsia="Times New Roman" w:hAnsi="Calibri" w:cs="Calibri"/>
-                <w:color w:val="000000"/>
-                <w:sz w:val="22"/>
-                <w:lang w:val="nl-NL" w:eastAsia="nl-NL"/>
-              </w:rPr>
-              <w:t>11897,3</w:t>
-            </w:r>
-          </w:p>
-        </w:tc>
-        <w:tc>
-          <w:tcPr>
-            <w:tcW w:w="992" w:type="dxa"/>
-            <w:noWrap/>
-            <w:hideMark/>
-          </w:tcPr>
-          <w:p>
-            <w:pPr>
-              <w:jc w:val="right"/>
-              <w:cnfStyle w:val="000000100000" w:firstRow="0" w:lastRow="0" w:firstColumn="0" w:lastColumn="0" w:oddVBand="0" w:evenVBand="0" w:oddHBand="1" w:evenHBand="0" w:firstRowFirstColumn="0" w:firstRowLastColumn="0" w:lastRowFirstColumn="0" w:lastRowLastColumn="0"/>
-              <w:rPr>
-                <w:rFonts w:ascii="Calibri" w:eastAsia="Times New Roman" w:hAnsi="Calibri" w:cs="Calibri"/>
-                <w:color w:val="000000"/>
-                <w:sz w:val="22"/>
-                <w:lang w:val="nl-NL" w:eastAsia="nl-NL"/>
-              </w:rPr>
-            </w:pPr>
-            <w:r>
-              <w:rPr>
-                <w:rFonts w:ascii="Calibri" w:eastAsia="Times New Roman" w:hAnsi="Calibri" w:cs="Calibri"/>
-                <w:color w:val="000000"/>
-                <w:sz w:val="22"/>
-                <w:lang w:val="nl-NL" w:eastAsia="nl-NL"/>
-              </w:rPr>
-              <w:t>11522,7</w:t>
-            </w:r>
-          </w:p>
-        </w:tc>
-        <w:tc>
-          <w:tcPr>
-            <w:tcW w:w="992" w:type="dxa"/>
-            <w:noWrap/>
-            <w:hideMark/>
-          </w:tcPr>
-          <w:p>
-            <w:pPr>
-              <w:jc w:val="right"/>
-              <w:cnfStyle w:val="000000100000" w:firstRow="0" w:lastRow="0" w:firstColumn="0" w:lastColumn="0" w:oddVBand="0" w:evenVBand="0" w:oddHBand="1" w:evenHBand="0" w:firstRowFirstColumn="0" w:firstRowLastColumn="0" w:lastRowFirstColumn="0" w:lastRowLastColumn="0"/>
-              <w:rPr>
-                <w:rFonts w:ascii="Calibri" w:eastAsia="Times New Roman" w:hAnsi="Calibri" w:cs="Calibri"/>
-                <w:color w:val="000000"/>
-                <w:sz w:val="22"/>
-                <w:lang w:val="nl-NL" w:eastAsia="nl-NL"/>
-              </w:rPr>
-            </w:pPr>
-            <w:r>
-              <w:rPr>
-                <w:rFonts w:ascii="Calibri" w:eastAsia="Times New Roman" w:hAnsi="Calibri" w:cs="Calibri"/>
-                <w:color w:val="000000"/>
-                <w:sz w:val="22"/>
-                <w:lang w:val="nl-NL" w:eastAsia="nl-NL"/>
-              </w:rPr>
-              <w:t>13794</w:t>
-            </w:r>
-          </w:p>
-        </w:tc>
-        <w:tc>
-          <w:tcPr>
-            <w:tcW w:w="993" w:type="dxa"/>
-            <w:noWrap/>
-            <w:hideMark/>
-          </w:tcPr>
-          <w:p>
-            <w:pPr>
-              <w:jc w:val="right"/>
-              <w:cnfStyle w:val="000000100000" w:firstRow="0" w:lastRow="0" w:firstColumn="0" w:lastColumn="0" w:oddVBand="0" w:evenVBand="0" w:oddHBand="1" w:evenHBand="0" w:firstRowFirstColumn="0" w:firstRowLastColumn="0" w:lastRowFirstColumn="0" w:lastRowLastColumn="0"/>
-              <w:rPr>
-                <w:rFonts w:ascii="Calibri" w:eastAsia="Times New Roman" w:hAnsi="Calibri" w:cs="Calibri"/>
-                <w:color w:val="000000"/>
-                <w:sz w:val="22"/>
-                <w:lang w:val="nl-NL" w:eastAsia="nl-NL"/>
-              </w:rPr>
-            </w:pPr>
-            <w:r>
-              <w:rPr>
-                <w:rFonts w:ascii="Calibri" w:eastAsia="Times New Roman" w:hAnsi="Calibri" w:cs="Calibri"/>
-                <w:color w:val="000000"/>
-                <w:sz w:val="22"/>
-                <w:lang w:val="nl-NL" w:eastAsia="nl-NL"/>
-              </w:rPr>
-              <w:t>13949</w:t>
-            </w:r>
-          </w:p>
-        </w:tc>
-        <w:tc>
-          <w:tcPr>
-            <w:tcW w:w="1134" w:type="dxa"/>
-            <w:noWrap/>
-            <w:hideMark/>
-          </w:tcPr>
-          <w:p>
-            <w:pPr>
-              <w:jc w:val="right"/>
-              <w:cnfStyle w:val="000000100000" w:firstRow="0" w:lastRow="0" w:firstColumn="0" w:lastColumn="0" w:oddVBand="0" w:evenVBand="0" w:oddHBand="1" w:evenHBand="0" w:firstRowFirstColumn="0" w:firstRowLastColumn="0" w:lastRowFirstColumn="0" w:lastRowLastColumn="0"/>
-              <w:rPr>
-                <w:rFonts w:ascii="Calibri" w:eastAsia="Times New Roman" w:hAnsi="Calibri" w:cs="Calibri"/>
-                <w:color w:val="000000"/>
-                <w:sz w:val="22"/>
-                <w:lang w:val="nl-NL" w:eastAsia="nl-NL"/>
-              </w:rPr>
-            </w:pPr>
-            <w:r>
-              <w:rPr>
-                <w:rFonts w:ascii="Calibri" w:eastAsia="Times New Roman" w:hAnsi="Calibri" w:cs="Calibri"/>
-                <w:color w:val="000000"/>
-                <w:sz w:val="22"/>
-                <w:lang w:val="nl-NL" w:eastAsia="nl-NL"/>
-              </w:rPr>
-              <w:t>14138,6</w:t>
-            </w:r>
-          </w:p>
-        </w:tc>
-        <w:tc>
-          <w:tcPr>
-            <w:tcW w:w="1330" w:type="dxa"/>
-            <w:noWrap/>
-            <w:hideMark/>
-          </w:tcPr>
-          <w:p>
-            <w:pPr>
-              <w:jc w:val="right"/>
-              <w:cnfStyle w:val="000000100000" w:firstRow="0" w:lastRow="0" w:firstColumn="0" w:lastColumn="0" w:oddVBand="0" w:evenVBand="0" w:oddHBand="1" w:evenHBand="0" w:firstRowFirstColumn="0" w:firstRowLastColumn="0" w:lastRowFirstColumn="0" w:lastRowLastColumn="0"/>
-              <w:rPr>
-                <w:rFonts w:ascii="Calibri" w:eastAsia="Times New Roman" w:hAnsi="Calibri" w:cs="Calibri"/>
-                <w:color w:val="000000"/>
-                <w:sz w:val="22"/>
-                <w:lang w:val="nl-NL" w:eastAsia="nl-NL"/>
-              </w:rPr>
-            </w:pPr>
-            <w:r>
-              <w:rPr>
-                <w:rFonts w:ascii="Calibri" w:eastAsia="Times New Roman" w:hAnsi="Calibri" w:cs="Calibri"/>
-                <w:color w:val="000000"/>
-                <w:sz w:val="22"/>
-                <w:lang w:val="nl-NL" w:eastAsia="nl-NL"/>
-              </w:rPr>
-              <w:t>13060,32</w:t>
-            </w:r>
-          </w:p>
-        </w:tc>
-        <w:tc>
-          <w:tcPr>
-            <w:tcW w:w="796" w:type="dxa"/>
-          </w:tcPr>
-          <w:p>
-            <w:pPr>
-              <w:jc w:val="right"/>
-              <w:cnfStyle w:val="000000100000" w:firstRow="0" w:lastRow="0" w:firstColumn="0" w:lastColumn="0" w:oddVBand="0" w:evenVBand="0" w:oddHBand="1" w:evenHBand="0" w:firstRowFirstColumn="0" w:firstRowLastColumn="0" w:lastRowFirstColumn="0" w:lastRowLastColumn="0"/>
-              <w:rPr>
-                <w:rFonts w:ascii="Calibri" w:eastAsia="Times New Roman" w:hAnsi="Calibri" w:cs="Calibri"/>
-                <w:color w:val="000000"/>
-                <w:sz w:val="22"/>
-                <w:lang w:val="nl-NL" w:eastAsia="nl-NL"/>
-              </w:rPr>
-            </w:pPr>
-            <w:r>
-              <w:rPr>
-                <w:rFonts w:ascii="Calibri" w:eastAsia="Times New Roman" w:hAnsi="Calibri" w:cs="Calibri"/>
-                <w:color w:val="000000"/>
-                <w:sz w:val="22"/>
-                <w:lang w:val="nl-NL" w:eastAsia="nl-NL"/>
-              </w:rPr>
-              <w:t>0,013</w:t>
-            </w:r>
-          </w:p>
-        </w:tc>
-      </w:tr>
-      <w:tr>
-        <w:trPr>
-          <w:trHeight w:val="486"/>
-        </w:trPr>
-        <w:tc>
-          <w:tcPr>
-            <w:cnfStyle w:val="001000000000" w:firstRow="0" w:lastRow="0" w:firstColumn="1" w:lastColumn="0" w:oddVBand="0" w:evenVBand="0" w:oddHBand="0" w:evenHBand="0" w:firstRowFirstColumn="0" w:firstRowLastColumn="0" w:lastRowFirstColumn="0" w:lastRowLastColumn="0"/>
-            <w:tcW w:w="2802" w:type="dxa"/>
-          </w:tcPr>
-          <w:p>
-            <w:pPr>
-              <w:jc w:val="left"/>
-              <w:rPr>
-                <w:rFonts w:ascii="Calibri" w:eastAsia="Times New Roman" w:hAnsi="Calibri" w:cs="Calibri"/>
-                <w:color w:val="000000"/>
-                <w:sz w:val="22"/>
-                <w:lang w:val="nl-NL" w:eastAsia="nl-NL"/>
-              </w:rPr>
-            </w:pPr>
-            <w:proofErr w:type="gramStart"/>
-            <w:r>
-              <w:rPr>
-                <w:rFonts w:ascii="Calibri" w:eastAsia="Times New Roman" w:hAnsi="Calibri" w:cs="Calibri"/>
-                <w:color w:val="000000"/>
-                <w:sz w:val="22"/>
-                <w:lang w:val="nl-NL" w:eastAsia="nl-NL"/>
-              </w:rPr>
-              <w:t>implementatie</w:t>
-            </w:r>
-            <w:proofErr w:type="gramEnd"/>
-            <w:r>
-              <w:rPr>
-                <w:rFonts w:ascii="Calibri" w:eastAsia="Times New Roman" w:hAnsi="Calibri" w:cs="Calibri"/>
-                <w:color w:val="000000"/>
-                <w:sz w:val="22"/>
-                <w:lang w:val="nl-NL" w:eastAsia="nl-NL"/>
-              </w:rPr>
-              <w:t xml:space="preserve"> van Tim en Jip gray </w:t>
-            </w:r>
-            <w:proofErr w:type="spellStart"/>
-            <w:r>
-              <w:rPr>
-                <w:rFonts w:ascii="Calibri" w:eastAsia="Times New Roman" w:hAnsi="Calibri" w:cs="Calibri"/>
-                <w:color w:val="000000"/>
-                <w:sz w:val="22"/>
-                <w:lang w:val="nl-NL" w:eastAsia="nl-NL"/>
-              </w:rPr>
-              <w:t>conversion</w:t>
-            </w:r>
-            <w:proofErr w:type="spellEnd"/>
-            <w:r>
-              <w:rPr>
-                <w:rFonts w:ascii="Calibri" w:eastAsia="Times New Roman" w:hAnsi="Calibri" w:cs="Calibri"/>
-                <w:color w:val="000000"/>
-                <w:sz w:val="22"/>
-                <w:lang w:val="nl-NL" w:eastAsia="nl-NL"/>
-              </w:rPr>
-              <w:t xml:space="preserve"> g</w:t>
-            </w:r>
-            <w:r>
-              <w:rPr>
-                <w:rFonts w:ascii="Calibri" w:eastAsia="Times New Roman" w:hAnsi="Calibri" w:cs="Calibri"/>
-                <w:color w:val="000000"/>
-                <w:sz w:val="22"/>
-                <w:lang w:val="nl-NL" w:eastAsia="nl-NL"/>
-              </w:rPr>
-              <w:t xml:space="preserve">emiddelde </w:t>
-            </w:r>
-          </w:p>
-        </w:tc>
-        <w:tc>
-          <w:tcPr>
-            <w:tcW w:w="992" w:type="dxa"/>
-            <w:noWrap/>
-            <w:hideMark/>
-          </w:tcPr>
-          <w:p>
-            <w:pPr>
-              <w:jc w:val="right"/>
-              <w:cnfStyle w:val="000000000000" w:firstRow="0" w:lastRow="0" w:firstColumn="0" w:lastColumn="0" w:oddVBand="0" w:evenVBand="0" w:oddHBand="0" w:evenHBand="0" w:firstRowFirstColumn="0" w:firstRowLastColumn="0" w:lastRowFirstColumn="0" w:lastRowLastColumn="0"/>
-              <w:rPr>
-                <w:rFonts w:ascii="Calibri" w:eastAsia="Times New Roman" w:hAnsi="Calibri" w:cs="Calibri"/>
-                <w:color w:val="000000"/>
-                <w:sz w:val="22"/>
-                <w:lang w:val="nl-NL" w:eastAsia="nl-NL"/>
-              </w:rPr>
-            </w:pPr>
-            <w:r>
-              <w:rPr>
-                <w:rFonts w:ascii="Calibri" w:eastAsia="Times New Roman" w:hAnsi="Calibri" w:cs="Calibri"/>
-                <w:color w:val="000000"/>
-                <w:sz w:val="22"/>
-                <w:lang w:val="nl-NL" w:eastAsia="nl-NL"/>
-              </w:rPr>
-              <w:t>13026,8</w:t>
-            </w:r>
-          </w:p>
-        </w:tc>
-        <w:tc>
-          <w:tcPr>
-            <w:tcW w:w="992" w:type="dxa"/>
-            <w:noWrap/>
-            <w:hideMark/>
-          </w:tcPr>
-          <w:p>
-            <w:pPr>
-              <w:jc w:val="right"/>
-              <w:cnfStyle w:val="000000000000" w:firstRow="0" w:lastRow="0" w:firstColumn="0" w:lastColumn="0" w:oddVBand="0" w:evenVBand="0" w:oddHBand="0" w:evenHBand="0" w:firstRowFirstColumn="0" w:firstRowLastColumn="0" w:lastRowFirstColumn="0" w:lastRowLastColumn="0"/>
-              <w:rPr>
-                <w:rFonts w:ascii="Calibri" w:eastAsia="Times New Roman" w:hAnsi="Calibri" w:cs="Calibri"/>
-                <w:color w:val="000000"/>
-                <w:sz w:val="22"/>
-                <w:lang w:val="nl-NL" w:eastAsia="nl-NL"/>
-              </w:rPr>
-            </w:pPr>
-            <w:r>
-              <w:rPr>
-                <w:rFonts w:ascii="Calibri" w:eastAsia="Times New Roman" w:hAnsi="Calibri" w:cs="Calibri"/>
-                <w:color w:val="000000"/>
-                <w:sz w:val="22"/>
-                <w:lang w:val="nl-NL" w:eastAsia="nl-NL"/>
-              </w:rPr>
-              <w:t>13889,3</w:t>
-            </w:r>
-          </w:p>
-        </w:tc>
-        <w:tc>
-          <w:tcPr>
-            <w:tcW w:w="992" w:type="dxa"/>
-            <w:noWrap/>
-            <w:hideMark/>
-          </w:tcPr>
-          <w:p>
-            <w:pPr>
-              <w:jc w:val="right"/>
-              <w:cnfStyle w:val="000000000000" w:firstRow="0" w:lastRow="0" w:firstColumn="0" w:lastColumn="0" w:oddVBand="0" w:evenVBand="0" w:oddHBand="0" w:evenHBand="0" w:firstRowFirstColumn="0" w:firstRowLastColumn="0" w:lastRowFirstColumn="0" w:lastRowLastColumn="0"/>
-              <w:rPr>
-                <w:rFonts w:ascii="Calibri" w:eastAsia="Times New Roman" w:hAnsi="Calibri" w:cs="Calibri"/>
-                <w:color w:val="000000"/>
-                <w:sz w:val="22"/>
-                <w:lang w:val="nl-NL" w:eastAsia="nl-NL"/>
-              </w:rPr>
-            </w:pPr>
-            <w:r>
-              <w:rPr>
-                <w:rFonts w:ascii="Calibri" w:eastAsia="Times New Roman" w:hAnsi="Calibri" w:cs="Calibri"/>
-                <w:color w:val="000000"/>
-                <w:sz w:val="22"/>
-                <w:lang w:val="nl-NL" w:eastAsia="nl-NL"/>
-              </w:rPr>
-              <w:t>13740,1</w:t>
-            </w:r>
-          </w:p>
-        </w:tc>
-        <w:tc>
-          <w:tcPr>
-            <w:tcW w:w="993" w:type="dxa"/>
-            <w:noWrap/>
-            <w:hideMark/>
-          </w:tcPr>
-          <w:p>
-            <w:pPr>
-              <w:jc w:val="right"/>
-              <w:cnfStyle w:val="000000000000" w:firstRow="0" w:lastRow="0" w:firstColumn="0" w:lastColumn="0" w:oddVBand="0" w:evenVBand="0" w:oddHBand="0" w:evenHBand="0" w:firstRowFirstColumn="0" w:firstRowLastColumn="0" w:lastRowFirstColumn="0" w:lastRowLastColumn="0"/>
-              <w:rPr>
-                <w:rFonts w:ascii="Calibri" w:eastAsia="Times New Roman" w:hAnsi="Calibri" w:cs="Calibri"/>
-                <w:color w:val="000000"/>
-                <w:sz w:val="22"/>
-                <w:lang w:val="nl-NL" w:eastAsia="nl-NL"/>
-              </w:rPr>
-            </w:pPr>
-            <w:r>
-              <w:rPr>
-                <w:rFonts w:ascii="Calibri" w:eastAsia="Times New Roman" w:hAnsi="Calibri" w:cs="Calibri"/>
-                <w:color w:val="000000"/>
-                <w:sz w:val="22"/>
-                <w:lang w:val="nl-NL" w:eastAsia="nl-NL"/>
-              </w:rPr>
-              <w:t>14030,9</w:t>
-            </w:r>
-          </w:p>
-        </w:tc>
-        <w:tc>
-          <w:tcPr>
-            <w:tcW w:w="1134" w:type="dxa"/>
-            <w:noWrap/>
-            <w:hideMark/>
-          </w:tcPr>
-          <w:p>
-            <w:pPr>
-              <w:jc w:val="right"/>
-              <w:cnfStyle w:val="000000000000" w:firstRow="0" w:lastRow="0" w:firstColumn="0" w:lastColumn="0" w:oddVBand="0" w:evenVBand="0" w:oddHBand="0" w:evenHBand="0" w:firstRowFirstColumn="0" w:firstRowLastColumn="0" w:lastRowFirstColumn="0" w:lastRowLastColumn="0"/>
-              <w:rPr>
-                <w:rFonts w:ascii="Calibri" w:eastAsia="Times New Roman" w:hAnsi="Calibri" w:cs="Calibri"/>
-                <w:color w:val="000000"/>
-                <w:sz w:val="22"/>
-                <w:lang w:val="nl-NL" w:eastAsia="nl-NL"/>
-              </w:rPr>
-            </w:pPr>
-            <w:r>
-              <w:rPr>
-                <w:rFonts w:ascii="Calibri" w:eastAsia="Times New Roman" w:hAnsi="Calibri" w:cs="Calibri"/>
-                <w:color w:val="000000"/>
-                <w:sz w:val="22"/>
-                <w:lang w:val="nl-NL" w:eastAsia="nl-NL"/>
-              </w:rPr>
-              <w:t>14141</w:t>
-            </w:r>
-          </w:p>
-        </w:tc>
-        <w:tc>
-          <w:tcPr>
-            <w:tcW w:w="1330" w:type="dxa"/>
-            <w:noWrap/>
-            <w:hideMark/>
-          </w:tcPr>
-          <w:p>
-            <w:pPr>
-              <w:jc w:val="right"/>
-              <w:cnfStyle w:val="000000000000" w:firstRow="0" w:lastRow="0" w:firstColumn="0" w:lastColumn="0" w:oddVBand="0" w:evenVBand="0" w:oddHBand="0" w:evenHBand="0" w:firstRowFirstColumn="0" w:firstRowLastColumn="0" w:lastRowFirstColumn="0" w:lastRowLastColumn="0"/>
-              <w:rPr>
-                <w:rFonts w:ascii="Calibri" w:eastAsia="Times New Roman" w:hAnsi="Calibri" w:cs="Calibri"/>
-                <w:color w:val="000000"/>
-                <w:sz w:val="22"/>
-                <w:lang w:val="nl-NL" w:eastAsia="nl-NL"/>
-              </w:rPr>
-            </w:pPr>
-            <w:r>
-              <w:rPr>
-                <w:rFonts w:ascii="Calibri" w:eastAsia="Times New Roman" w:hAnsi="Calibri" w:cs="Calibri"/>
-                <w:color w:val="000000"/>
-                <w:sz w:val="22"/>
-                <w:lang w:val="nl-NL" w:eastAsia="nl-NL"/>
-              </w:rPr>
-              <w:t>13765,62</w:t>
-            </w:r>
-          </w:p>
-        </w:tc>
-        <w:tc>
-          <w:tcPr>
-            <w:tcW w:w="796" w:type="dxa"/>
-          </w:tcPr>
-          <w:p>
-            <w:pPr>
-              <w:jc w:val="right"/>
-              <w:cnfStyle w:val="000000000000" w:firstRow="0" w:lastRow="0" w:firstColumn="0" w:lastColumn="0" w:oddVBand="0" w:evenVBand="0" w:oddHBand="0" w:evenHBand="0" w:firstRowFirstColumn="0" w:firstRowLastColumn="0" w:lastRowFirstColumn="0" w:lastRowLastColumn="0"/>
-              <w:rPr>
-                <w:rFonts w:ascii="Calibri" w:eastAsia="Times New Roman" w:hAnsi="Calibri" w:cs="Calibri"/>
-                <w:color w:val="000000"/>
-                <w:sz w:val="22"/>
-                <w:lang w:val="nl-NL" w:eastAsia="nl-NL"/>
-              </w:rPr>
-            </w:pPr>
-            <w:r>
-              <w:rPr>
-                <w:rFonts w:ascii="Calibri" w:eastAsia="Times New Roman" w:hAnsi="Calibri" w:cs="Calibri"/>
-                <w:color w:val="000000"/>
-                <w:sz w:val="22"/>
-                <w:lang w:val="nl-NL" w:eastAsia="nl-NL"/>
-              </w:rPr>
-              <w:t>0,014</w:t>
-            </w:r>
-          </w:p>
-        </w:tc>
-      </w:tr>
-      <w:tr>
-        <w:trPr>
-          <w:cnfStyle w:val="000000100000" w:firstRow="0" w:lastRow="0" w:firstColumn="0" w:lastColumn="0" w:oddVBand="0" w:evenVBand="0" w:oddHBand="1" w:evenHBand="0" w:firstRowFirstColumn="0" w:firstRowLastColumn="0" w:lastRowFirstColumn="0" w:lastRowLastColumn="0"/>
-          <w:trHeight w:val="486"/>
-        </w:trPr>
-        <w:tc>
-          <w:tcPr>
-            <w:cnfStyle w:val="001000000000" w:firstRow="0" w:lastRow="0" w:firstColumn="1" w:lastColumn="0" w:oddVBand="0" w:evenVBand="0" w:oddHBand="0" w:evenHBand="0" w:firstRowFirstColumn="0" w:firstRowLastColumn="0" w:lastRowFirstColumn="0" w:lastRowLastColumn="0"/>
-            <w:tcW w:w="2802" w:type="dxa"/>
-          </w:tcPr>
-          <w:p>
-            <w:pPr>
-              <w:jc w:val="left"/>
-              <w:rPr>
-                <w:rFonts w:ascii="Calibri" w:eastAsia="Times New Roman" w:hAnsi="Calibri" w:cs="Calibri"/>
-                <w:color w:val="000000"/>
-                <w:sz w:val="22"/>
-                <w:lang w:val="nl-NL" w:eastAsia="nl-NL"/>
-              </w:rPr>
-            </w:pPr>
-            <w:proofErr w:type="gramStart"/>
-            <w:r>
-              <w:rPr>
-                <w:rFonts w:ascii="Calibri" w:eastAsia="Times New Roman" w:hAnsi="Calibri" w:cs="Calibri"/>
-                <w:color w:val="000000"/>
-                <w:sz w:val="22"/>
-                <w:lang w:val="nl-NL" w:eastAsia="nl-NL"/>
-              </w:rPr>
-              <w:t>implementatie</w:t>
-            </w:r>
-            <w:proofErr w:type="gramEnd"/>
-            <w:r>
-              <w:rPr>
-                <w:rFonts w:ascii="Calibri" w:eastAsia="Times New Roman" w:hAnsi="Calibri" w:cs="Calibri"/>
-                <w:color w:val="000000"/>
-                <w:sz w:val="22"/>
-                <w:lang w:val="nl-NL" w:eastAsia="nl-NL"/>
-              </w:rPr>
-              <w:t xml:space="preserve"> van Tim en Jip gray </w:t>
-            </w:r>
-            <w:proofErr w:type="spellStart"/>
-            <w:r>
-              <w:rPr>
-                <w:rFonts w:ascii="Calibri" w:eastAsia="Times New Roman" w:hAnsi="Calibri" w:cs="Calibri"/>
-                <w:color w:val="000000"/>
-                <w:sz w:val="22"/>
-                <w:lang w:val="nl-NL" w:eastAsia="nl-NL"/>
-              </w:rPr>
-              <w:t>conversion</w:t>
-            </w:r>
-            <w:proofErr w:type="spellEnd"/>
-            <w:r>
-              <w:rPr>
-                <w:rFonts w:ascii="Calibri" w:eastAsia="Times New Roman" w:hAnsi="Calibri" w:cs="Calibri"/>
-                <w:color w:val="000000"/>
-                <w:sz w:val="22"/>
-                <w:lang w:val="nl-NL" w:eastAsia="nl-NL"/>
-              </w:rPr>
-              <w:t xml:space="preserve"> single channel  </w:t>
-            </w:r>
-          </w:p>
-        </w:tc>
-        <w:tc>
-          <w:tcPr>
-            <w:tcW w:w="992" w:type="dxa"/>
-            <w:noWrap/>
-            <w:hideMark/>
-          </w:tcPr>
-          <w:p>
-            <w:pPr>
-              <w:jc w:val="right"/>
-              <w:cnfStyle w:val="000000100000" w:firstRow="0" w:lastRow="0" w:firstColumn="0" w:lastColumn="0" w:oddVBand="0" w:evenVBand="0" w:oddHBand="1" w:evenHBand="0" w:firstRowFirstColumn="0" w:firstRowLastColumn="0" w:lastRowFirstColumn="0" w:lastRowLastColumn="0"/>
-              <w:rPr>
-                <w:rFonts w:ascii="Calibri" w:eastAsia="Times New Roman" w:hAnsi="Calibri" w:cs="Calibri"/>
-                <w:color w:val="000000"/>
-                <w:sz w:val="22"/>
-                <w:lang w:val="nl-NL" w:eastAsia="nl-NL"/>
-              </w:rPr>
-            </w:pPr>
-            <w:r>
-              <w:rPr>
-                <w:rFonts w:ascii="Calibri" w:eastAsia="Times New Roman" w:hAnsi="Calibri" w:cs="Calibri"/>
-                <w:color w:val="000000"/>
-                <w:sz w:val="22"/>
-                <w:lang w:val="nl-NL" w:eastAsia="nl-NL"/>
-              </w:rPr>
-              <w:t>10965,8</w:t>
-            </w:r>
-          </w:p>
-        </w:tc>
-        <w:tc>
-          <w:tcPr>
-            <w:tcW w:w="992" w:type="dxa"/>
-            <w:noWrap/>
-            <w:hideMark/>
-          </w:tcPr>
-          <w:p>
-            <w:pPr>
-              <w:jc w:val="right"/>
-              <w:cnfStyle w:val="000000100000" w:firstRow="0" w:lastRow="0" w:firstColumn="0" w:lastColumn="0" w:oddVBand="0" w:evenVBand="0" w:oddHBand="1" w:evenHBand="0" w:firstRowFirstColumn="0" w:firstRowLastColumn="0" w:lastRowFirstColumn="0" w:lastRowLastColumn="0"/>
-              <w:rPr>
-                <w:rFonts w:ascii="Calibri" w:eastAsia="Times New Roman" w:hAnsi="Calibri" w:cs="Calibri"/>
-                <w:color w:val="000000"/>
-                <w:sz w:val="22"/>
-                <w:lang w:val="nl-NL" w:eastAsia="nl-NL"/>
-              </w:rPr>
-            </w:pPr>
-            <w:r>
-              <w:rPr>
-                <w:rFonts w:ascii="Calibri" w:eastAsia="Times New Roman" w:hAnsi="Calibri" w:cs="Calibri"/>
-                <w:color w:val="000000"/>
-                <w:sz w:val="22"/>
-                <w:lang w:val="nl-NL" w:eastAsia="nl-NL"/>
-              </w:rPr>
-              <w:t>13431,8</w:t>
-            </w:r>
-          </w:p>
-        </w:tc>
-        <w:tc>
-          <w:tcPr>
-            <w:tcW w:w="992" w:type="dxa"/>
-            <w:noWrap/>
-            <w:hideMark/>
-          </w:tcPr>
-          <w:p>
-            <w:pPr>
-              <w:jc w:val="right"/>
-              <w:cnfStyle w:val="000000100000" w:firstRow="0" w:lastRow="0" w:firstColumn="0" w:lastColumn="0" w:oddVBand="0" w:evenVBand="0" w:oddHBand="1" w:evenHBand="0" w:firstRowFirstColumn="0" w:firstRowLastColumn="0" w:lastRowFirstColumn="0" w:lastRowLastColumn="0"/>
-              <w:rPr>
-                <w:rFonts w:ascii="Calibri" w:eastAsia="Times New Roman" w:hAnsi="Calibri" w:cs="Calibri"/>
-                <w:color w:val="000000"/>
-                <w:sz w:val="22"/>
-                <w:lang w:val="nl-NL" w:eastAsia="nl-NL"/>
-              </w:rPr>
-            </w:pPr>
-            <w:r>
-              <w:rPr>
-                <w:rFonts w:ascii="Calibri" w:eastAsia="Times New Roman" w:hAnsi="Calibri" w:cs="Calibri"/>
-                <w:color w:val="000000"/>
-                <w:sz w:val="22"/>
-                <w:lang w:val="nl-NL" w:eastAsia="nl-NL"/>
-              </w:rPr>
-              <w:t>14317</w:t>
-            </w:r>
-          </w:p>
-        </w:tc>
-        <w:tc>
-          <w:tcPr>
-            <w:tcW w:w="993" w:type="dxa"/>
-            <w:noWrap/>
-            <w:hideMark/>
-          </w:tcPr>
-          <w:p>
-            <w:pPr>
-              <w:jc w:val="right"/>
-              <w:cnfStyle w:val="000000100000" w:firstRow="0" w:lastRow="0" w:firstColumn="0" w:lastColumn="0" w:oddVBand="0" w:evenVBand="0" w:oddHBand="1" w:evenHBand="0" w:firstRowFirstColumn="0" w:firstRowLastColumn="0" w:lastRowFirstColumn="0" w:lastRowLastColumn="0"/>
-              <w:rPr>
-                <w:rFonts w:ascii="Calibri" w:eastAsia="Times New Roman" w:hAnsi="Calibri" w:cs="Calibri"/>
-                <w:color w:val="000000"/>
-                <w:sz w:val="22"/>
-                <w:lang w:val="nl-NL" w:eastAsia="nl-NL"/>
-              </w:rPr>
-            </w:pPr>
-            <w:r>
-              <w:rPr>
-                <w:rFonts w:ascii="Calibri" w:eastAsia="Times New Roman" w:hAnsi="Calibri" w:cs="Calibri"/>
-                <w:color w:val="000000"/>
-                <w:sz w:val="22"/>
-                <w:lang w:val="nl-NL" w:eastAsia="nl-NL"/>
-              </w:rPr>
-              <w:t>13389,4</w:t>
-            </w:r>
-          </w:p>
-        </w:tc>
-        <w:tc>
-          <w:tcPr>
-            <w:tcW w:w="1134" w:type="dxa"/>
-            <w:noWrap/>
-            <w:hideMark/>
-          </w:tcPr>
-          <w:p>
-            <w:pPr>
-              <w:jc w:val="right"/>
-              <w:cnfStyle w:val="000000100000" w:firstRow="0" w:lastRow="0" w:firstColumn="0" w:lastColumn="0" w:oddVBand="0" w:evenVBand="0" w:oddHBand="1" w:evenHBand="0" w:firstRowFirstColumn="0" w:firstRowLastColumn="0" w:lastRowFirstColumn="0" w:lastRowLastColumn="0"/>
-              <w:rPr>
-                <w:rFonts w:ascii="Calibri" w:eastAsia="Times New Roman" w:hAnsi="Calibri" w:cs="Calibri"/>
-                <w:color w:val="000000"/>
-                <w:sz w:val="22"/>
-                <w:lang w:val="nl-NL" w:eastAsia="nl-NL"/>
-              </w:rPr>
-            </w:pPr>
-            <w:r>
-              <w:rPr>
-                <w:rFonts w:ascii="Calibri" w:eastAsia="Times New Roman" w:hAnsi="Calibri" w:cs="Calibri"/>
-                <w:color w:val="000000"/>
-                <w:sz w:val="22"/>
-                <w:lang w:val="nl-NL" w:eastAsia="nl-NL"/>
-              </w:rPr>
-              <w:t>13262,3</w:t>
-            </w:r>
-          </w:p>
-        </w:tc>
-        <w:tc>
-          <w:tcPr>
-            <w:tcW w:w="1330" w:type="dxa"/>
-            <w:noWrap/>
-            <w:hideMark/>
-          </w:tcPr>
-          <w:p>
-            <w:pPr>
-              <w:jc w:val="right"/>
-              <w:cnfStyle w:val="000000100000" w:firstRow="0" w:lastRow="0" w:firstColumn="0" w:lastColumn="0" w:oddVBand="0" w:evenVBand="0" w:oddHBand="1" w:evenHBand="0" w:firstRowFirstColumn="0" w:firstRowLastColumn="0" w:lastRowFirstColumn="0" w:lastRowLastColumn="0"/>
-              <w:rPr>
-                <w:rFonts w:ascii="Calibri" w:eastAsia="Times New Roman" w:hAnsi="Calibri" w:cs="Calibri"/>
-                <w:color w:val="000000"/>
-                <w:sz w:val="22"/>
-                <w:lang w:val="nl-NL" w:eastAsia="nl-NL"/>
-              </w:rPr>
-            </w:pPr>
-            <w:r>
-              <w:rPr>
-                <w:rFonts w:ascii="Calibri" w:eastAsia="Times New Roman" w:hAnsi="Calibri" w:cs="Calibri"/>
-                <w:color w:val="000000"/>
-                <w:sz w:val="22"/>
-                <w:lang w:val="nl-NL" w:eastAsia="nl-NL"/>
-              </w:rPr>
-              <w:t>13073,26</w:t>
-            </w:r>
-          </w:p>
-        </w:tc>
-        <w:tc>
-          <w:tcPr>
-            <w:tcW w:w="796" w:type="dxa"/>
-          </w:tcPr>
-          <w:p>
-            <w:pPr>
-              <w:jc w:val="right"/>
-              <w:cnfStyle w:val="000000100000" w:firstRow="0" w:lastRow="0" w:firstColumn="0" w:lastColumn="0" w:oddVBand="0" w:evenVBand="0" w:oddHBand="1" w:evenHBand="0" w:firstRowFirstColumn="0" w:firstRowLastColumn="0" w:lastRowFirstColumn="0" w:lastRowLastColumn="0"/>
-              <w:rPr>
-                <w:rFonts w:ascii="Calibri" w:eastAsia="Times New Roman" w:hAnsi="Calibri" w:cs="Calibri"/>
-                <w:color w:val="000000"/>
-                <w:sz w:val="22"/>
-                <w:lang w:val="nl-NL" w:eastAsia="nl-NL"/>
-              </w:rPr>
-            </w:pPr>
-            <w:r>
-              <w:rPr>
-                <w:rFonts w:ascii="Calibri" w:eastAsia="Times New Roman" w:hAnsi="Calibri" w:cs="Calibri"/>
-                <w:color w:val="000000"/>
-                <w:sz w:val="22"/>
-                <w:lang w:val="nl-NL" w:eastAsia="nl-NL"/>
-              </w:rPr>
-              <w:t>0,013</w:t>
-            </w:r>
-          </w:p>
-        </w:tc>
-      </w:tr>
-      <w:tr>
-        <w:trPr>
-          <w:trHeight w:val="486"/>
-        </w:trPr>
-        <w:tc>
-          <w:tcPr>
-            <w:cnfStyle w:val="001000000000" w:firstRow="0" w:lastRow="0" w:firstColumn="1" w:lastColumn="0" w:oddVBand="0" w:evenVBand="0" w:oddHBand="0" w:evenHBand="0" w:firstRowFirstColumn="0" w:firstRowLastColumn="0" w:lastRowFirstColumn="0" w:lastRowLastColumn="0"/>
-            <w:tcW w:w="2802" w:type="dxa"/>
-          </w:tcPr>
-          <w:p>
-            <w:pPr>
-              <w:jc w:val="left"/>
-              <w:rPr>
-                <w:rFonts w:ascii="Calibri" w:eastAsia="Times New Roman" w:hAnsi="Calibri" w:cs="Calibri"/>
-                <w:color w:val="000000"/>
-                <w:sz w:val="22"/>
-                <w:lang w:val="nl-NL" w:eastAsia="nl-NL"/>
-              </w:rPr>
-            </w:pPr>
-            <w:r>
-              <w:rPr>
-                <w:rFonts w:ascii="Calibri" w:eastAsia="Times New Roman" w:hAnsi="Calibri" w:cs="Calibri"/>
-                <w:color w:val="000000"/>
-                <w:sz w:val="22"/>
-                <w:lang w:val="nl-NL" w:eastAsia="nl-NL"/>
-              </w:rPr>
-              <w:t xml:space="preserve"> </w:t>
-            </w:r>
-            <w:proofErr w:type="gramStart"/>
-            <w:r>
-              <w:rPr>
-                <w:rFonts w:ascii="Calibri" w:eastAsia="Times New Roman" w:hAnsi="Calibri" w:cs="Calibri"/>
-                <w:color w:val="000000"/>
-                <w:sz w:val="22"/>
-                <w:lang w:val="nl-NL" w:eastAsia="nl-NL"/>
-              </w:rPr>
-              <w:t>implementatie</w:t>
-            </w:r>
-            <w:proofErr w:type="gramEnd"/>
-            <w:r>
-              <w:rPr>
-                <w:rFonts w:ascii="Calibri" w:eastAsia="Times New Roman" w:hAnsi="Calibri" w:cs="Calibri"/>
-                <w:color w:val="000000"/>
-                <w:sz w:val="22"/>
-                <w:lang w:val="nl-NL" w:eastAsia="nl-NL"/>
-              </w:rPr>
-              <w:t xml:space="preserve"> van Ti</w:t>
-            </w:r>
-            <w:r>
-              <w:rPr>
-                <w:rFonts w:ascii="Calibri" w:eastAsia="Times New Roman" w:hAnsi="Calibri" w:cs="Calibri"/>
-                <w:color w:val="000000"/>
-                <w:sz w:val="22"/>
-                <w:lang w:val="nl-NL" w:eastAsia="nl-NL"/>
-              </w:rPr>
-              <w:t xml:space="preserve">m en Jip gray </w:t>
-            </w:r>
-            <w:proofErr w:type="spellStart"/>
-            <w:r>
-              <w:rPr>
-                <w:rFonts w:ascii="Calibri" w:eastAsia="Times New Roman" w:hAnsi="Calibri" w:cs="Calibri"/>
-                <w:color w:val="000000"/>
-                <w:sz w:val="22"/>
-                <w:lang w:val="nl-NL" w:eastAsia="nl-NL"/>
-              </w:rPr>
-              <w:t>conversion</w:t>
-            </w:r>
-            <w:proofErr w:type="spellEnd"/>
-            <w:r>
-              <w:rPr>
-                <w:rFonts w:ascii="Calibri" w:eastAsia="Times New Roman" w:hAnsi="Calibri" w:cs="Calibri"/>
-                <w:color w:val="000000"/>
-                <w:sz w:val="22"/>
-                <w:lang w:val="nl-NL" w:eastAsia="nl-NL"/>
-              </w:rPr>
-              <w:t xml:space="preserve"> </w:t>
-            </w:r>
-            <w:proofErr w:type="spellStart"/>
-            <w:r>
-              <w:rPr>
-                <w:rFonts w:ascii="Calibri" w:eastAsia="Times New Roman" w:hAnsi="Calibri" w:cs="Calibri"/>
-                <w:color w:val="000000"/>
-                <w:sz w:val="22"/>
-                <w:lang w:val="nl-NL" w:eastAsia="nl-NL"/>
-              </w:rPr>
-              <w:t>decompo</w:t>
-            </w:r>
-            <w:r>
-              <w:rPr>
-                <w:rFonts w:ascii="Calibri" w:eastAsia="Times New Roman" w:hAnsi="Calibri" w:cs="Calibri"/>
-                <w:color w:val="000000"/>
-                <w:sz w:val="22"/>
-                <w:lang w:val="nl-NL" w:eastAsia="nl-NL"/>
-              </w:rPr>
-              <w:t>sition</w:t>
-            </w:r>
-            <w:proofErr w:type="spellEnd"/>
-          </w:p>
-        </w:tc>
-        <w:tc>
-          <w:tcPr>
-            <w:tcW w:w="992" w:type="dxa"/>
-            <w:noWrap/>
-            <w:hideMark/>
-          </w:tcPr>
-          <w:p>
-            <w:pPr>
-              <w:jc w:val="right"/>
-              <w:cnfStyle w:val="000000000000" w:firstRow="0" w:lastRow="0" w:firstColumn="0" w:lastColumn="0" w:oddVBand="0" w:evenVBand="0" w:oddHBand="0" w:evenHBand="0" w:firstRowFirstColumn="0" w:firstRowLastColumn="0" w:lastRowFirstColumn="0" w:lastRowLastColumn="0"/>
-              <w:rPr>
-                <w:rFonts w:ascii="Calibri" w:eastAsia="Times New Roman" w:hAnsi="Calibri" w:cs="Calibri"/>
-                <w:color w:val="000000"/>
-                <w:sz w:val="22"/>
-                <w:lang w:val="nl-NL" w:eastAsia="nl-NL"/>
-              </w:rPr>
-            </w:pPr>
-            <w:r>
-              <w:rPr>
-                <w:rFonts w:ascii="Calibri" w:eastAsia="Times New Roman" w:hAnsi="Calibri" w:cs="Calibri"/>
-                <w:color w:val="000000"/>
-                <w:sz w:val="22"/>
-                <w:lang w:val="nl-NL" w:eastAsia="nl-NL"/>
-              </w:rPr>
-              <w:t>11069,8</w:t>
-            </w:r>
-          </w:p>
-        </w:tc>
-        <w:tc>
-          <w:tcPr>
-            <w:tcW w:w="992" w:type="dxa"/>
-            <w:noWrap/>
-            <w:hideMark/>
-          </w:tcPr>
-          <w:p>
-            <w:pPr>
-              <w:jc w:val="right"/>
-              <w:cnfStyle w:val="000000000000" w:firstRow="0" w:lastRow="0" w:firstColumn="0" w:lastColumn="0" w:oddVBand="0" w:evenVBand="0" w:oddHBand="0" w:evenHBand="0" w:firstRowFirstColumn="0" w:firstRowLastColumn="0" w:lastRowFirstColumn="0" w:lastRowLastColumn="0"/>
-              <w:rPr>
-                <w:rFonts w:ascii="Calibri" w:eastAsia="Times New Roman" w:hAnsi="Calibri" w:cs="Calibri"/>
-                <w:color w:val="000000"/>
-                <w:sz w:val="22"/>
-                <w:lang w:val="nl-NL" w:eastAsia="nl-NL"/>
-              </w:rPr>
-            </w:pPr>
-            <w:r>
-              <w:rPr>
-                <w:rFonts w:ascii="Calibri" w:eastAsia="Times New Roman" w:hAnsi="Calibri" w:cs="Calibri"/>
-                <w:color w:val="000000"/>
-                <w:sz w:val="22"/>
-                <w:lang w:val="nl-NL" w:eastAsia="nl-NL"/>
-              </w:rPr>
-              <w:t>11589,3</w:t>
-            </w:r>
-          </w:p>
-        </w:tc>
-        <w:tc>
-          <w:tcPr>
-            <w:tcW w:w="992" w:type="dxa"/>
-            <w:noWrap/>
-            <w:hideMark/>
-          </w:tcPr>
-          <w:p>
-            <w:pPr>
-              <w:jc w:val="right"/>
-              <w:cnfStyle w:val="000000000000" w:firstRow="0" w:lastRow="0" w:firstColumn="0" w:lastColumn="0" w:oddVBand="0" w:evenVBand="0" w:oddHBand="0" w:evenHBand="0" w:firstRowFirstColumn="0" w:firstRowLastColumn="0" w:lastRowFirstColumn="0" w:lastRowLastColumn="0"/>
-              <w:rPr>
-                <w:rFonts w:ascii="Calibri" w:eastAsia="Times New Roman" w:hAnsi="Calibri" w:cs="Calibri"/>
-                <w:color w:val="000000"/>
-                <w:sz w:val="22"/>
-                <w:lang w:val="nl-NL" w:eastAsia="nl-NL"/>
-              </w:rPr>
-            </w:pPr>
-            <w:r>
-              <w:rPr>
-                <w:rFonts w:ascii="Calibri" w:eastAsia="Times New Roman" w:hAnsi="Calibri" w:cs="Calibri"/>
-                <w:color w:val="000000"/>
-                <w:sz w:val="22"/>
-                <w:lang w:val="nl-NL" w:eastAsia="nl-NL"/>
-              </w:rPr>
-              <w:t>10944</w:t>
-            </w:r>
-          </w:p>
-        </w:tc>
-        <w:tc>
-          <w:tcPr>
-            <w:tcW w:w="993" w:type="dxa"/>
-            <w:noWrap/>
-            <w:hideMark/>
-          </w:tcPr>
-          <w:p>
-            <w:pPr>
-              <w:jc w:val="right"/>
-              <w:cnfStyle w:val="000000000000" w:firstRow="0" w:lastRow="0" w:firstColumn="0" w:lastColumn="0" w:oddVBand="0" w:evenVBand="0" w:oddHBand="0" w:evenHBand="0" w:firstRowFirstColumn="0" w:firstRowLastColumn="0" w:lastRowFirstColumn="0" w:lastRowLastColumn="0"/>
-              <w:rPr>
-                <w:rFonts w:ascii="Calibri" w:eastAsia="Times New Roman" w:hAnsi="Calibri" w:cs="Calibri"/>
-                <w:color w:val="000000"/>
-                <w:sz w:val="22"/>
-                <w:lang w:val="nl-NL" w:eastAsia="nl-NL"/>
-              </w:rPr>
-            </w:pPr>
-            <w:r>
-              <w:rPr>
-                <w:rFonts w:ascii="Calibri" w:eastAsia="Times New Roman" w:hAnsi="Calibri" w:cs="Calibri"/>
-                <w:color w:val="000000"/>
-                <w:sz w:val="22"/>
-                <w:lang w:val="nl-NL" w:eastAsia="nl-NL"/>
-              </w:rPr>
-              <w:t>11208</w:t>
-            </w:r>
-          </w:p>
-        </w:tc>
-        <w:tc>
-          <w:tcPr>
-            <w:tcW w:w="1134" w:type="dxa"/>
-            <w:noWrap/>
-            <w:hideMark/>
-          </w:tcPr>
-          <w:p>
-            <w:pPr>
-              <w:jc w:val="right"/>
-              <w:cnfStyle w:val="000000000000" w:firstRow="0" w:lastRow="0" w:firstColumn="0" w:lastColumn="0" w:oddVBand="0" w:evenVBand="0" w:oddHBand="0" w:evenHBand="0" w:firstRowFirstColumn="0" w:firstRowLastColumn="0" w:lastRowFirstColumn="0" w:lastRowLastColumn="0"/>
-              <w:rPr>
-                <w:rFonts w:ascii="Calibri" w:eastAsia="Times New Roman" w:hAnsi="Calibri" w:cs="Calibri"/>
-                <w:color w:val="000000"/>
-                <w:sz w:val="22"/>
-                <w:lang w:val="nl-NL" w:eastAsia="nl-NL"/>
-              </w:rPr>
-            </w:pPr>
-            <w:r>
-              <w:rPr>
-                <w:rFonts w:ascii="Calibri" w:eastAsia="Times New Roman" w:hAnsi="Calibri" w:cs="Calibri"/>
-                <w:color w:val="000000"/>
-                <w:sz w:val="22"/>
-                <w:lang w:val="nl-NL" w:eastAsia="nl-NL"/>
-              </w:rPr>
-              <w:t>11019,8</w:t>
-            </w:r>
-          </w:p>
-        </w:tc>
-        <w:tc>
-          <w:tcPr>
-            <w:tcW w:w="1330" w:type="dxa"/>
-            <w:noWrap/>
-            <w:hideMark/>
-          </w:tcPr>
-          <w:p>
-            <w:pPr>
-              <w:jc w:val="right"/>
-              <w:cnfStyle w:val="000000000000" w:firstRow="0" w:lastRow="0" w:firstColumn="0" w:lastColumn="0" w:oddVBand="0" w:evenVBand="0" w:oddHBand="0" w:evenHBand="0" w:firstRowFirstColumn="0" w:firstRowLastColumn="0" w:lastRowFirstColumn="0" w:lastRowLastColumn="0"/>
-              <w:rPr>
-                <w:rFonts w:ascii="Calibri" w:eastAsia="Times New Roman" w:hAnsi="Calibri" w:cs="Calibri"/>
-                <w:color w:val="000000"/>
-                <w:sz w:val="22"/>
-                <w:lang w:val="nl-NL" w:eastAsia="nl-NL"/>
-              </w:rPr>
-            </w:pPr>
-            <w:r>
-              <w:rPr>
-                <w:rFonts w:ascii="Calibri" w:eastAsia="Times New Roman" w:hAnsi="Calibri" w:cs="Calibri"/>
-                <w:color w:val="000000"/>
-                <w:sz w:val="22"/>
-                <w:lang w:val="nl-NL" w:eastAsia="nl-NL"/>
-              </w:rPr>
-              <w:t>11166,18</w:t>
-            </w:r>
-          </w:p>
-        </w:tc>
-        <w:tc>
-          <w:tcPr>
-            <w:tcW w:w="796" w:type="dxa"/>
-          </w:tcPr>
-          <w:p>
-            <w:pPr>
-              <w:jc w:val="right"/>
-              <w:cnfStyle w:val="000000000000" w:firstRow="0" w:lastRow="0" w:firstColumn="0" w:lastColumn="0" w:oddVBand="0" w:evenVBand="0" w:oddHBand="0" w:evenHBand="0" w:firstRowFirstColumn="0" w:firstRowLastColumn="0" w:lastRowFirstColumn="0" w:lastRowLastColumn="0"/>
-              <w:rPr>
-                <w:rFonts w:ascii="Calibri" w:eastAsia="Times New Roman" w:hAnsi="Calibri" w:cs="Calibri"/>
-                <w:color w:val="000000"/>
-                <w:sz w:val="22"/>
-                <w:lang w:val="nl-NL" w:eastAsia="nl-NL"/>
-              </w:rPr>
-            </w:pPr>
-            <w:r>
-              <w:rPr>
-                <w:rFonts w:ascii="Calibri" w:eastAsia="Times New Roman" w:hAnsi="Calibri" w:cs="Calibri"/>
-                <w:color w:val="000000"/>
-                <w:sz w:val="22"/>
-                <w:lang w:val="nl-NL" w:eastAsia="nl-NL"/>
-              </w:rPr>
-              <w:t>0,011</w:t>
-            </w:r>
-          </w:p>
-        </w:tc>
-      </w:tr>
-    </w:tbl>
-    <w:p>
-      <w:pPr>
-        <w:rPr>
-          <w:lang w:val="nl-NL"/>
-        </w:rPr>
-      </w:pPr>
+      <w:bookmarkStart w:id="0" w:name="_GoBack"/>
+      <w:bookmarkEnd w:id="0"/>
     </w:p>
     <w:p>
       <w:pPr>
@@ -3454,8 +1995,6 @@
         </w:rPr>
         <w:t xml:space="preserve">in een kleiner kader, nu hebben we ook de Preprocessing functie meegenomen dit kan voor eventuele vertragingen hebben gezorgd. </w:t>
       </w:r>
-      <w:bookmarkStart w:id="0" w:name="_GoBack"/>
-      <w:bookmarkEnd w:id="0"/>
     </w:p>
     <w:sectPr>
       <w:pgSz w:w="12240" w:h="15840"/>
@@ -3468,8 +2007,8 @@
 </file>
 
 <file path=word/numbering.xml><?xml version="1.0" encoding="utf-8"?>
-<w:numbering xmlns:wpc="http://schemas.microsoft.com/office/word/2010/wordprocessingCanvas" xmlns:cx="http://schemas.microsoft.com/office/drawing/2014/chartex" xmlns:cx1="http://schemas.microsoft.com/office/drawing/2015/9/8/chartex" xmlns:cx2="http://schemas.microsoft.com/office/drawing/2015/10/21/chartex" xmlns:cx3="http://schemas.microsoft.com/office/drawing/2016/5/9/chartex" xmlns:cx4="http://schemas.microsoft.com/office/drawing/2016/5/10/chartex" xmlns:cx5="http://schemas.microsoft.com/office/drawing/2016/5/11/chartex" xmlns:mc="http://schemas.openxmlformats.org/markup-compatibility/2006" xmlns:o="urn:schemas-microsoft-com:office:office" xmlns:r="http://schemas.openxmlformats.org/officeDocument/2006/relationships" xmlns:m="http://schemas.openxmlformats.org/officeDocument/2006/math" xmlns:v="urn:schemas-microsoft-com:vml" xmlns:wp14="http://schemas.microsoft.com/office/word/2010/wordprocessingDrawing" xmlns:wp="http://schemas.openxmlformats.org/drawingml/2006/wordprocessingDrawing" xmlns:w10="urn:schemas-microsoft-com:office:word" xmlns:w="http://schemas.openxmlformats.org/wordprocessingml/2006/main" xmlns:w14="http://schemas.microsoft.com/office/word/2010/wordml" xmlns:w15="http://schemas.microsoft.com/office/word/2012/wordml" xmlns:w16se="http://schemas.microsoft.com/office/word/2015/wordml/symex" xmlns:wpg="http://schemas.microsoft.com/office/word/2010/wordprocessingGroup" xmlns:wpi="http://schemas.microsoft.com/office/word/2010/wordprocessingInk" xmlns:wne="http://schemas.microsoft.com/office/word/2006/wordml" xmlns:wps="http://schemas.microsoft.com/office/word/2010/wordprocessingShape" mc:Ignorable="w14 w15 w16se wp14">
-  <w:abstractNum w:abstractNumId="0" w15:restartNumberingAfterBreak="0">
+<w:numbering xmlns:wpc="http://schemas.microsoft.com/office/word/2010/wordprocessingCanvas" xmlns:mo="http://schemas.microsoft.com/office/mac/office/2008/main" xmlns:mc="http://schemas.openxmlformats.org/markup-compatibility/2006" xmlns:mv="urn:schemas-microsoft-com:mac:vml" xmlns:o="urn:schemas-microsoft-com:office:office" xmlns:r="http://schemas.openxmlformats.org/officeDocument/2006/relationships" xmlns:m="http://schemas.openxmlformats.org/officeDocument/2006/math" xmlns:v="urn:schemas-microsoft-com:vml" xmlns:wp14="http://schemas.microsoft.com/office/word/2010/wordprocessingDrawing" xmlns:wp="http://schemas.openxmlformats.org/drawingml/2006/wordprocessingDrawing" xmlns:w10="urn:schemas-microsoft-com:office:word" xmlns:w="http://schemas.openxmlformats.org/wordprocessingml/2006/main" xmlns:w14="http://schemas.microsoft.com/office/word/2010/wordml" xmlns:w15="http://schemas.microsoft.com/office/word/2012/wordml" xmlns:wpg="http://schemas.microsoft.com/office/word/2010/wordprocessingGroup" xmlns:wpi="http://schemas.microsoft.com/office/word/2010/wordprocessingInk" xmlns:wne="http://schemas.microsoft.com/office/word/2006/wordml" xmlns:wps="http://schemas.microsoft.com/office/word/2010/wordprocessingShape" mc:Ignorable="w14 w15 wp14">
+  <w:abstractNum w:abstractNumId="0">
     <w:nsid w:val="268858BF"/>
     <w:multiLevelType w:val="multilevel"/>
     <w:tmpl w:val="110C3B44"/>
@@ -3584,7 +2123,7 @@
       </w:rPr>
     </w:lvl>
   </w:abstractNum>
-  <w:abstractNum w:abstractNumId="1" w15:restartNumberingAfterBreak="0">
+  <w:abstractNum w:abstractNumId="1">
     <w:nsid w:val="2FD95720"/>
     <w:multiLevelType w:val="hybridMultilevel"/>
     <w:tmpl w:val="5E3452C0"/>
@@ -3712,7 +2251,7 @@
 </file>
 
 <file path=word/styles.xml><?xml version="1.0" encoding="utf-8"?>
-<w:styles xmlns:mc="http://schemas.openxmlformats.org/markup-compatibility/2006" xmlns:r="http://schemas.openxmlformats.org/officeDocument/2006/relationships" xmlns:w="http://schemas.openxmlformats.org/wordprocessingml/2006/main" xmlns:w14="http://schemas.microsoft.com/office/word/2010/wordml" xmlns:w15="http://schemas.microsoft.com/office/word/2012/wordml" xmlns:w16se="http://schemas.microsoft.com/office/word/2015/wordml/symex" mc:Ignorable="w14 w15 w16se">
+<w:styles xmlns:mc="http://schemas.openxmlformats.org/markup-compatibility/2006" xmlns:r="http://schemas.openxmlformats.org/officeDocument/2006/relationships" xmlns:w="http://schemas.openxmlformats.org/wordprocessingml/2006/main" xmlns:w14="http://schemas.microsoft.com/office/word/2010/wordml" xmlns:w15="http://schemas.microsoft.com/office/word/2012/wordml" mc:Ignorable="w14 w15">
   <w:docDefaults>
     <w:rPrDefault>
       <w:rPr>
@@ -3728,7 +2267,7 @@
       </w:pPr>
     </w:pPrDefault>
   </w:docDefaults>
-  <w:latentStyles w:defLockedState="0" w:defUIPriority="99" w:defSemiHidden="0" w:defUnhideWhenUsed="0" w:defQFormat="0" w:count="374">
+  <w:latentStyles w:defLockedState="0" w:defUIPriority="99" w:defSemiHidden="0" w:defUnhideWhenUsed="0" w:defQFormat="0" w:count="382">
     <w:lsdException w:name="Normal" w:uiPriority="0" w:qFormat="1"/>
     <w:lsdException w:name="heading 1" w:uiPriority="9" w:qFormat="1"/>
     <w:lsdException w:name="heading 2" w:semiHidden="1" w:uiPriority="9" w:unhideWhenUsed="1" w:qFormat="1"/>
@@ -4119,7 +2658,7 @@
     <w:name w:val="heading 1"/>
     <w:basedOn w:val="Standaard"/>
     <w:next w:val="Standaard"/>
-    <w:link w:val="Kop1Char"/>
+    <w:link w:val="Kop1Teken"/>
     <w:uiPriority w:val="9"/>
     <w:qFormat/>
     <w:rsid w:val="00DE73A8"/>
@@ -4146,7 +2685,7 @@
     <w:name w:val="heading 2"/>
     <w:basedOn w:val="Standaard"/>
     <w:next w:val="Standaard"/>
-    <w:link w:val="Kop2Char"/>
+    <w:link w:val="Kop2Teken"/>
     <w:uiPriority w:val="9"/>
     <w:unhideWhenUsed/>
     <w:qFormat/>
@@ -4174,7 +2713,7 @@
     <w:name w:val="heading 3"/>
     <w:basedOn w:val="Standaard"/>
     <w:next w:val="Standaard"/>
-    <w:link w:val="Kop3Char"/>
+    <w:link w:val="Kop3Teken"/>
     <w:uiPriority w:val="9"/>
     <w:semiHidden/>
     <w:unhideWhenUsed/>
@@ -4198,7 +2737,7 @@
     <w:name w:val="heading 4"/>
     <w:basedOn w:val="Standaard"/>
     <w:next w:val="Standaard"/>
-    <w:link w:val="Kop4Char"/>
+    <w:link w:val="Kop4Teken"/>
     <w:uiPriority w:val="9"/>
     <w:semiHidden/>
     <w:unhideWhenUsed/>
@@ -4223,7 +2762,7 @@
     <w:name w:val="heading 5"/>
     <w:basedOn w:val="Standaard"/>
     <w:next w:val="Standaard"/>
-    <w:link w:val="Kop5Char"/>
+    <w:link w:val="Kop5Teken"/>
     <w:uiPriority w:val="9"/>
     <w:semiHidden/>
     <w:unhideWhenUsed/>
@@ -4244,7 +2783,7 @@
     <w:name w:val="heading 6"/>
     <w:basedOn w:val="Standaard"/>
     <w:next w:val="Standaard"/>
-    <w:link w:val="Kop6Char"/>
+    <w:link w:val="Kop6Teken"/>
     <w:uiPriority w:val="9"/>
     <w:semiHidden/>
     <w:unhideWhenUsed/>
@@ -4267,7 +2806,7 @@
     <w:name w:val="heading 7"/>
     <w:basedOn w:val="Standaard"/>
     <w:next w:val="Standaard"/>
-    <w:link w:val="Kop7Char"/>
+    <w:link w:val="Kop7Teken"/>
     <w:uiPriority w:val="9"/>
     <w:semiHidden/>
     <w:unhideWhenUsed/>
@@ -4290,7 +2829,7 @@
     <w:name w:val="heading 8"/>
     <w:basedOn w:val="Standaard"/>
     <w:next w:val="Standaard"/>
-    <w:link w:val="Kop8Char"/>
+    <w:link w:val="Kop8Teken"/>
     <w:uiPriority w:val="9"/>
     <w:semiHidden/>
     <w:unhideWhenUsed/>
@@ -4312,7 +2851,7 @@
     <w:name w:val="heading 9"/>
     <w:basedOn w:val="Standaard"/>
     <w:next w:val="Standaard"/>
-    <w:link w:val="Kop9Char"/>
+    <w:link w:val="Kop9Teken"/>
     <w:uiPriority w:val="9"/>
     <w:semiHidden/>
     <w:unhideWhenUsed/>
@@ -4359,8 +2898,8 @@
     <w:semiHidden/>
     <w:unhideWhenUsed/>
   </w:style>
-  <w:style w:type="character" w:customStyle="1" w:styleId="Kop1Char">
-    <w:name w:val="Kop 1 Char"/>
+  <w:style w:type="character" w:customStyle="1" w:styleId="Kop1Teken">
+    <w:name w:val="Kop 1 Teken"/>
     <w:basedOn w:val="Standaardalinea-lettertype"/>
     <w:link w:val="Kop1"/>
     <w:uiPriority w:val="9"/>
@@ -4374,8 +2913,8 @@
       <w:szCs w:val="28"/>
     </w:rPr>
   </w:style>
-  <w:style w:type="character" w:customStyle="1" w:styleId="Kop2Char">
-    <w:name w:val="Kop 2 Char"/>
+  <w:style w:type="character" w:customStyle="1" w:styleId="Kop2Teken">
+    <w:name w:val="Kop 2 Teken"/>
     <w:basedOn w:val="Standaardalinea-lettertype"/>
     <w:link w:val="Kop2"/>
     <w:uiPriority w:val="9"/>
@@ -4389,8 +2928,8 @@
       <w:szCs w:val="26"/>
     </w:rPr>
   </w:style>
-  <w:style w:type="character" w:customStyle="1" w:styleId="Kop3Char">
-    <w:name w:val="Kop 3 Char"/>
+  <w:style w:type="character" w:customStyle="1" w:styleId="Kop3Teken">
+    <w:name w:val="Kop 3 Teken"/>
     <w:basedOn w:val="Standaardalinea-lettertype"/>
     <w:link w:val="Kop3"/>
     <w:uiPriority w:val="9"/>
@@ -4404,8 +2943,8 @@
       <w:sz w:val="20"/>
     </w:rPr>
   </w:style>
-  <w:style w:type="character" w:customStyle="1" w:styleId="Kop4Char">
-    <w:name w:val="Kop 4 Char"/>
+  <w:style w:type="character" w:customStyle="1" w:styleId="Kop4Teken">
+    <w:name w:val="Kop 4 Teken"/>
     <w:basedOn w:val="Standaardalinea-lettertype"/>
     <w:link w:val="Kop4"/>
     <w:uiPriority w:val="9"/>
@@ -4421,8 +2960,8 @@
       <w:sz w:val="20"/>
     </w:rPr>
   </w:style>
-  <w:style w:type="character" w:customStyle="1" w:styleId="Kop5Char">
-    <w:name w:val="Kop 5 Char"/>
+  <w:style w:type="character" w:customStyle="1" w:styleId="Kop5Teken">
+    <w:name w:val="Kop 5 Teken"/>
     <w:basedOn w:val="Standaardalinea-lettertype"/>
     <w:link w:val="Kop5"/>
     <w:uiPriority w:val="9"/>
@@ -4434,8 +2973,8 @@
       <w:sz w:val="20"/>
     </w:rPr>
   </w:style>
-  <w:style w:type="character" w:customStyle="1" w:styleId="Kop6Char">
-    <w:name w:val="Kop 6 Char"/>
+  <w:style w:type="character" w:customStyle="1" w:styleId="Kop6Teken">
+    <w:name w:val="Kop 6 Teken"/>
     <w:basedOn w:val="Standaardalinea-lettertype"/>
     <w:link w:val="Kop6"/>
     <w:uiPriority w:val="9"/>
@@ -4449,8 +2988,8 @@
       <w:sz w:val="20"/>
     </w:rPr>
   </w:style>
-  <w:style w:type="character" w:customStyle="1" w:styleId="Kop7Char">
-    <w:name w:val="Kop 7 Char"/>
+  <w:style w:type="character" w:customStyle="1" w:styleId="Kop7Teken">
+    <w:name w:val="Kop 7 Teken"/>
     <w:basedOn w:val="Standaardalinea-lettertype"/>
     <w:link w:val="Kop7"/>
     <w:uiPriority w:val="9"/>
@@ -4464,8 +3003,8 @@
       <w:sz w:val="20"/>
     </w:rPr>
   </w:style>
-  <w:style w:type="character" w:customStyle="1" w:styleId="Kop8Char">
-    <w:name w:val="Kop 8 Char"/>
+  <w:style w:type="character" w:customStyle="1" w:styleId="Kop8Teken">
+    <w:name w:val="Kop 8 Teken"/>
     <w:basedOn w:val="Standaardalinea-lettertype"/>
     <w:link w:val="Kop8"/>
     <w:uiPriority w:val="9"/>
@@ -4478,8 +3017,8 @@
       <w:szCs w:val="20"/>
     </w:rPr>
   </w:style>
-  <w:style w:type="character" w:customStyle="1" w:styleId="Kop9Char">
-    <w:name w:val="Kop 9 Char"/>
+  <w:style w:type="character" w:customStyle="1" w:styleId="Kop9Teken">
+    <w:name w:val="Kop 9 Teken"/>
     <w:basedOn w:val="Standaardalinea-lettertype"/>
     <w:link w:val="Kop9"/>
     <w:uiPriority w:val="9"/>
@@ -4498,7 +3037,7 @@
     <w:name w:val="Title"/>
     <w:basedOn w:val="Standaard"/>
     <w:next w:val="Standaard"/>
-    <w:link w:val="TitelChar"/>
+    <w:link w:val="TitelTeken"/>
     <w:uiPriority w:val="10"/>
     <w:qFormat/>
     <w:rsid w:val="00DE73A8"/>
@@ -4520,8 +3059,8 @@
       <w:szCs w:val="52"/>
     </w:rPr>
   </w:style>
-  <w:style w:type="character" w:customStyle="1" w:styleId="TitelChar">
-    <w:name w:val="Titel Char"/>
+  <w:style w:type="character" w:customStyle="1" w:styleId="TitelTeken">
+    <w:name w:val="Titel Teken"/>
     <w:basedOn w:val="Standaardalinea-lettertype"/>
     <w:link w:val="Titel"/>
     <w:uiPriority w:val="10"/>
@@ -4540,7 +3079,7 @@
     <w:name w:val="Subtitle"/>
     <w:basedOn w:val="Standaard"/>
     <w:next w:val="Standaard"/>
-    <w:link w:val="OndertitelChar"/>
+    <w:link w:val="OndertitelTeken"/>
     <w:uiPriority w:val="11"/>
     <w:qFormat/>
     <w:rsid w:val="00DE73A8"/>
@@ -4562,8 +3101,8 @@
       <w:szCs w:val="24"/>
     </w:rPr>
   </w:style>
-  <w:style w:type="character" w:customStyle="1" w:styleId="OndertitelChar">
-    <w:name w:val="Ondertitel Char"/>
+  <w:style w:type="character" w:customStyle="1" w:styleId="OndertitelTeken">
+    <w:name w:val="Ondertitel Teken"/>
     <w:basedOn w:val="Standaardalinea-lettertype"/>
     <w:link w:val="Ondertitel"/>
     <w:uiPriority w:val="11"/>
@@ -4624,7 +3163,7 @@
     <w:name w:val="Quote"/>
     <w:basedOn w:val="Standaard"/>
     <w:next w:val="Standaard"/>
-    <w:link w:val="CitaatChar"/>
+    <w:link w:val="CitaatTeken"/>
     <w:uiPriority w:val="29"/>
     <w:qFormat/>
     <w:rsid w:val="00DE73A8"/>
@@ -4635,8 +3174,8 @@
       <w:color w:val="000000" w:themeColor="text1"/>
     </w:rPr>
   </w:style>
-  <w:style w:type="character" w:customStyle="1" w:styleId="CitaatChar">
-    <w:name w:val="Citaat Char"/>
+  <w:style w:type="character" w:customStyle="1" w:styleId="CitaatTeken">
+    <w:name w:val="Citaat Teken"/>
     <w:basedOn w:val="Standaardalinea-lettertype"/>
     <w:link w:val="Citaat"/>
     <w:uiPriority w:val="29"/>
@@ -4653,7 +3192,7 @@
     <w:name w:val="Intense Quote"/>
     <w:basedOn w:val="Standaard"/>
     <w:next w:val="Standaard"/>
-    <w:link w:val="DuidelijkcitaatChar"/>
+    <w:link w:val="DuidelijkcitaatTeken"/>
     <w:uiPriority w:val="30"/>
     <w:qFormat/>
     <w:rsid w:val="00DE73A8"/>
@@ -4673,8 +3212,8 @@
       <w:color w:val="4F81BD" w:themeColor="accent1"/>
     </w:rPr>
   </w:style>
-  <w:style w:type="character" w:customStyle="1" w:styleId="DuidelijkcitaatChar">
-    <w:name w:val="Duidelijk citaat Char"/>
+  <w:style w:type="character" w:customStyle="1" w:styleId="DuidelijkcitaatTeken">
+    <w:name w:val="Duidelijk citaat Teken"/>
     <w:basedOn w:val="Standaardalinea-lettertype"/>
     <w:link w:val="Duidelijkcitaat"/>
     <w:uiPriority w:val="30"/>
@@ -4689,7 +3228,7 @@
       <w:sz w:val="20"/>
     </w:rPr>
   </w:style>
-  <w:style w:type="character" w:styleId="Subtielebenadrukking">
+  <w:style w:type="character" w:styleId="Subtielebenadr">
     <w:name w:val="Subtle Emphasis"/>
     <w:uiPriority w:val="19"/>
     <w:qFormat/>
@@ -4703,7 +3242,7 @@
       <w:sz w:val="20"/>
     </w:rPr>
   </w:style>
-  <w:style w:type="character" w:styleId="Intensievebenadrukking">
+  <w:style w:type="character" w:styleId="Intensievebenadr">
     <w:name w:val="Intense Emphasis"/>
     <w:uiPriority w:val="21"/>
     <w:qFormat/>
@@ -4784,7 +3323,7 @@
       <w:u w:val="single"/>
     </w:rPr>
   </w:style>
-  <w:style w:type="table" w:styleId="Rastertabel4-Accent1">
+  <w:style w:type="table" w:styleId="Rastertabel4-accent1">
     <w:name w:val="Grid Table 4 Accent 1"/>
     <w:basedOn w:val="Standaardtabel"/>
     <w:uiPriority w:val="49"/>
@@ -4795,6 +3334,7 @@
     <w:tblPr>
       <w:tblStyleRowBandSize w:val="1"/>
       <w:tblStyleColBandSize w:val="1"/>
+      <w:tblInd w:w="0" w:type="dxa"/>
       <w:tblBorders>
         <w:top w:val="single" w:sz="4" w:space="0" w:color="95B3D7" w:themeColor="accent1" w:themeTint="99"/>
         <w:left w:val="single" w:sz="4" w:space="0" w:color="95B3D7" w:themeColor="accent1" w:themeTint="99"/>
@@ -4803,6 +3343,12 @@
         <w:insideH w:val="single" w:sz="4" w:space="0" w:color="95B3D7" w:themeColor="accent1" w:themeTint="99"/>
         <w:insideV w:val="single" w:sz="4" w:space="0" w:color="95B3D7" w:themeColor="accent1" w:themeTint="99"/>
       </w:tblBorders>
+      <w:tblCellMar>
+        <w:top w:w="0" w:type="dxa"/>
+        <w:left w:w="108" w:type="dxa"/>
+        <w:bottom w:w="0" w:type="dxa"/>
+        <w:right w:w="108" w:type="dxa"/>
+      </w:tblCellMar>
     </w:tblPr>
     <w:tblStylePr w:type="firstRow">
       <w:rPr>

</xml_diff>

<commit_message>
Minor changes in the measurements raports
</commit_message>
<xml_diff>
--- a/meetrapporten/working/Grijstint snelheid.docx
+++ b/meetrapporten/working/Grijstint snelheid.docx
@@ -1,6 +1,6 @@
 
 <file path=word/document.xml><?xml version="1.0" encoding="utf-8"?>
-<w:document xmlns:wpc="http://schemas.microsoft.com/office/word/2010/wordprocessingCanvas" xmlns:cx="http://schemas.microsoft.com/office/drawing/2014/chartex" xmlns:cx1="http://schemas.microsoft.com/office/drawing/2015/9/8/chartex" xmlns:cx2="http://schemas.microsoft.com/office/drawing/2015/10/21/chartex" xmlns:cx3="http://schemas.microsoft.com/office/drawing/2016/5/9/chartex" xmlns:cx4="http://schemas.microsoft.com/office/drawing/2016/5/10/chartex" xmlns:cx5="http://schemas.microsoft.com/office/drawing/2016/5/11/chartex" xmlns:mc="http://schemas.openxmlformats.org/markup-compatibility/2006" xmlns:o="urn:schemas-microsoft-com:office:office" xmlns:r="http://schemas.openxmlformats.org/officeDocument/2006/relationships" xmlns:m="http://schemas.openxmlformats.org/officeDocument/2006/math" xmlns:v="urn:schemas-microsoft-com:vml" xmlns:wp14="http://schemas.microsoft.com/office/word/2010/wordprocessingDrawing" xmlns:wp="http://schemas.openxmlformats.org/drawingml/2006/wordprocessingDrawing" xmlns:w10="urn:schemas-microsoft-com:office:word" xmlns:w="http://schemas.openxmlformats.org/wordprocessingml/2006/main" xmlns:w14="http://schemas.microsoft.com/office/word/2010/wordml" xmlns:w15="http://schemas.microsoft.com/office/word/2012/wordml" xmlns:w16se="http://schemas.microsoft.com/office/word/2015/wordml/symex" xmlns:wpg="http://schemas.microsoft.com/office/word/2010/wordprocessingGroup" xmlns:wpi="http://schemas.microsoft.com/office/word/2010/wordprocessingInk" xmlns:wne="http://schemas.microsoft.com/office/word/2006/wordml" xmlns:wps="http://schemas.microsoft.com/office/word/2010/wordprocessingShape" mc:Ignorable="w14 w15 w16se wp14">
+<w:document xmlns:wpc="http://schemas.microsoft.com/office/word/2010/wordprocessingCanvas" xmlns:mo="http://schemas.microsoft.com/office/mac/office/2008/main" xmlns:mc="http://schemas.openxmlformats.org/markup-compatibility/2006" xmlns:mv="urn:schemas-microsoft-com:mac:vml" xmlns:o="urn:schemas-microsoft-com:office:office" xmlns:r="http://schemas.openxmlformats.org/officeDocument/2006/relationships" xmlns:m="http://schemas.openxmlformats.org/officeDocument/2006/math" xmlns:v="urn:schemas-microsoft-com:vml" xmlns:wp14="http://schemas.microsoft.com/office/word/2010/wordprocessingDrawing" xmlns:wp="http://schemas.openxmlformats.org/drawingml/2006/wordprocessingDrawing" xmlns:w10="urn:schemas-microsoft-com:office:word" xmlns:w="http://schemas.openxmlformats.org/wordprocessingml/2006/main" xmlns:w14="http://schemas.microsoft.com/office/word/2010/wordml" xmlns:w15="http://schemas.microsoft.com/office/word/2012/wordml" xmlns:wpg="http://schemas.microsoft.com/office/word/2010/wordprocessingGroup" xmlns:wpi="http://schemas.microsoft.com/office/word/2010/wordprocessingInk" xmlns:wne="http://schemas.microsoft.com/office/word/2006/wordml" xmlns:wps="http://schemas.microsoft.com/office/word/2010/wordprocessingShape" mc:Ignorable="w14 w15 wp14">
   <w:body>
     <w:p>
       <w:pPr>
@@ -52,8 +52,16 @@
         <w:rPr>
           <w:lang w:val="nl-NL"/>
         </w:rPr>
-        <w:t>Teamlid 1: Jip Galema</w:t>
-      </w:r>
+        <w:t xml:space="preserve">Teamlid 1: Jip </w:t>
+      </w:r>
+      <w:proofErr w:type="spellStart"/>
+      <w:r>
+        <w:rPr>
+          <w:lang w:val="nl-NL"/>
+        </w:rPr>
+        <w:t>Galema</w:t>
+      </w:r>
+      <w:proofErr w:type="spellEnd"/>
     </w:p>
     <w:p>
       <w:pPr>
@@ -206,7 +214,21 @@
         <w:rPr>
           <w:lang w:val="nl-NL"/>
         </w:rPr>
-        <w:t xml:space="preserve"> van de 3 kleuren in een RGB image pakken als grayscale het </w:t>
+        <w:t xml:space="preserve"> van de 3 kleuren in een RGB image pakken als </w:t>
+      </w:r>
+      <w:proofErr w:type="spellStart"/>
+      <w:r>
+        <w:rPr>
+          <w:lang w:val="nl-NL"/>
+        </w:rPr>
+        <w:t>grayscale</w:t>
+      </w:r>
+      <w:proofErr w:type="spellEnd"/>
+      <w:r>
+        <w:rPr>
+          <w:lang w:val="nl-NL"/>
+        </w:rPr>
+        <w:t xml:space="preserve"> het </w:t>
       </w:r>
       <w:r>
         <w:rPr>
@@ -257,7 +279,21 @@
         <w:rPr>
           <w:lang w:val="nl-NL"/>
         </w:rPr>
-        <w:t xml:space="preserve">gaan de verschillende opties van grayscale conversies allemaal apart testen. Dit doen we door elke keer met een </w:t>
+        <w:t xml:space="preserve">gaan de verschillende opties van </w:t>
+      </w:r>
+      <w:proofErr w:type="spellStart"/>
+      <w:r>
+        <w:rPr>
+          <w:lang w:val="nl-NL"/>
+        </w:rPr>
+        <w:t>grayscale</w:t>
+      </w:r>
+      <w:proofErr w:type="spellEnd"/>
+      <w:r>
+        <w:rPr>
+          <w:lang w:val="nl-NL"/>
+        </w:rPr>
+        <w:t xml:space="preserve"> conversies allemaal apart testen. Dit doen we door elke keer met een </w:t>
       </w:r>
       <w:r>
         <w:rPr>
@@ -439,7 +475,21 @@
         <w:rPr>
           <w:lang w:val="nl-NL"/>
         </w:rPr>
-        <w:t xml:space="preserve">Hierbij hebben we de vision-timer gebruikt. </w:t>
+        <w:t xml:space="preserve">Hierbij hebben we de </w:t>
+      </w:r>
+      <w:proofErr w:type="spellStart"/>
+      <w:r>
+        <w:rPr>
+          <w:lang w:val="nl-NL"/>
+        </w:rPr>
+        <w:t>vision</w:t>
+      </w:r>
+      <w:proofErr w:type="spellEnd"/>
+      <w:r>
+        <w:rPr>
+          <w:lang w:val="nl-NL"/>
+        </w:rPr>
+        <w:t xml:space="preserve">-timer gebruikt. </w:t>
       </w:r>
     </w:p>
     <w:p>
@@ -493,7 +543,7 @@
     </w:p>
     <w:tbl>
       <w:tblPr>
-        <w:tblStyle w:val="Rastertabel4-Accent1"/>
+        <w:tblStyle w:val="Rastertabel4-accent1"/>
         <w:tblW w:w="0" w:type="auto"/>
         <w:tblLook w:val="04A0" w:firstRow="1" w:lastRow="0" w:firstColumn="1" w:lastColumn="0" w:noHBand="0" w:noVBand="1"/>
       </w:tblPr>
@@ -1302,7 +1352,27 @@
                 <w:sz w:val="22"/>
                 <w:lang w:val="nl-NL" w:eastAsia="nl-NL"/>
               </w:rPr>
-              <w:t xml:space="preserve"> single channel  </w:t>
+              <w:t xml:space="preserve"> single </w:t>
+            </w:r>
+            <w:proofErr w:type="spellStart"/>
+            <w:r>
+              <w:rPr>
+                <w:rFonts w:ascii="Calibri" w:eastAsia="Times New Roman" w:hAnsi="Calibri" w:cs="Calibri"/>
+                <w:color w:val="000000"/>
+                <w:sz w:val="22"/>
+                <w:lang w:val="nl-NL" w:eastAsia="nl-NL"/>
+              </w:rPr>
+              <w:t>channel</w:t>
+            </w:r>
+            <w:proofErr w:type="spellEnd"/>
+            <w:r>
+              <w:rPr>
+                <w:rFonts w:ascii="Calibri" w:eastAsia="Times New Roman" w:hAnsi="Calibri" w:cs="Calibri"/>
+                <w:color w:val="000000"/>
+                <w:sz w:val="22"/>
+                <w:lang w:val="nl-NL" w:eastAsia="nl-NL"/>
+              </w:rPr>
+              <w:t xml:space="preserve">  </w:t>
             </w:r>
           </w:p>
         </w:tc>
@@ -1778,13 +1848,41 @@
         <w:rPr>
           <w:lang w:val="nl-NL"/>
         </w:rPr>
-        <w:t>Zoals te zien is in de tabel is de single channel manier gemiddeld het snelst. Er is echter wel</w:t>
-      </w:r>
-      <w:r>
-        <w:rPr>
-          <w:lang w:val="nl-NL"/>
-        </w:rPr>
-        <w:t xml:space="preserve"> een grotere standaardafwijking. De gemiddelde manier is het langzaamst. </w:t>
+        <w:t xml:space="preserve">Zoals te zien is in de tabel is de single </w:t>
+      </w:r>
+      <w:proofErr w:type="spellStart"/>
+      <w:r>
+        <w:rPr>
+          <w:lang w:val="nl-NL"/>
+        </w:rPr>
+        <w:t>channel</w:t>
+      </w:r>
+      <w:proofErr w:type="spellEnd"/>
+      <w:r>
+        <w:rPr>
+          <w:lang w:val="nl-NL"/>
+        </w:rPr>
+        <w:t xml:space="preserve"> manier gemiddeld het snelst. </w:t>
+      </w:r>
+      <w:r>
+        <w:rPr>
+          <w:lang w:val="nl-NL"/>
+        </w:rPr>
+        <w:t xml:space="preserve">De </w:t>
+      </w:r>
+      <w:proofErr w:type="gramStart"/>
+      <w:r>
+        <w:rPr>
+          <w:lang w:val="nl-NL"/>
+        </w:rPr>
+        <w:t>standaard afwijking</w:t>
+      </w:r>
+      <w:proofErr w:type="gramEnd"/>
+      <w:r>
+        <w:rPr>
+          <w:lang w:val="nl-NL"/>
+        </w:rPr>
+        <w:t xml:space="preserve"> is wel het grootste bij deze manier. </w:t>
       </w:r>
     </w:p>
     <w:p>
@@ -1876,13 +1974,27 @@
         <w:rPr>
           <w:lang w:val="nl-NL"/>
         </w:rPr>
-        <w:t>de resultaten dat de single ch</w:t>
-      </w:r>
-      <w:r>
-        <w:rPr>
-          <w:lang w:val="nl-NL"/>
-        </w:rPr>
-        <w:t xml:space="preserve">annel </w:t>
+        <w:t xml:space="preserve">de resultaten dat de single </w:t>
+      </w:r>
+      <w:proofErr w:type="spellStart"/>
+      <w:r>
+        <w:rPr>
+          <w:lang w:val="nl-NL"/>
+        </w:rPr>
+        <w:t>ch</w:t>
+      </w:r>
+      <w:r>
+        <w:rPr>
+          <w:lang w:val="nl-NL"/>
+        </w:rPr>
+        <w:t>annel</w:t>
+      </w:r>
+      <w:proofErr w:type="spellEnd"/>
+      <w:r>
+        <w:rPr>
+          <w:lang w:val="nl-NL"/>
+        </w:rPr>
+        <w:t xml:space="preserve"> </w:t>
       </w:r>
       <w:proofErr w:type="spellStart"/>
       <w:r>
@@ -1929,13 +2041,65 @@
         <w:rPr>
           <w:lang w:val="nl-NL"/>
         </w:rPr>
-        <w:t>Het doel van dit experiment was om te meten welke gray-</w:t>
+        <w:t xml:space="preserve">Het doel van dit experiment was om te meten welke </w:t>
       </w:r>
       <w:proofErr w:type="spellStart"/>
       <w:r>
         <w:rPr>
           <w:lang w:val="nl-NL"/>
         </w:rPr>
+        <w:t>gray</w:t>
+      </w:r>
+      <w:r>
+        <w:rPr>
+          <w:lang w:val="nl-NL"/>
+        </w:rPr>
+        <w:t>scale</w:t>
+      </w:r>
+      <w:r>
+        <w:rPr>
+          <w:lang w:val="nl-NL"/>
+        </w:rPr>
+        <w:t>-conversion</w:t>
+      </w:r>
+      <w:proofErr w:type="spellEnd"/>
+      <w:r>
+        <w:rPr>
+          <w:lang w:val="nl-NL"/>
+        </w:rPr>
+        <w:t xml:space="preserve"> het snelst was</w:t>
+      </w:r>
+      <w:r>
+        <w:rPr>
+          <w:lang w:val="nl-NL"/>
+        </w:rPr>
+        <w:t xml:space="preserve">. </w:t>
+      </w:r>
+      <w:r>
+        <w:rPr>
+          <w:lang w:val="nl-NL"/>
+        </w:rPr>
+        <w:t xml:space="preserve">Wij hadden het idee dat dit single </w:t>
+      </w:r>
+      <w:proofErr w:type="spellStart"/>
+      <w:r>
+        <w:rPr>
+          <w:lang w:val="nl-NL"/>
+        </w:rPr>
+        <w:t>channel</w:t>
+      </w:r>
+      <w:proofErr w:type="spellEnd"/>
+      <w:r>
+        <w:rPr>
+          <w:lang w:val="nl-NL"/>
+        </w:rPr>
+        <w:t xml:space="preserve"> </w:t>
+      </w:r>
+      <w:proofErr w:type="spellStart"/>
+      <w:r>
+        <w:rPr>
+          <w:lang w:val="nl-NL"/>
+        </w:rPr>
         <w:t>conversion</w:t>
       </w:r>
       <w:proofErr w:type="spellEnd"/>
@@ -1943,64 +2107,52 @@
         <w:rPr>
           <w:lang w:val="nl-NL"/>
         </w:rPr>
-        <w:t xml:space="preserve"> het snelst was</w:t>
-      </w:r>
-      <w:r>
-        <w:rPr>
-          <w:lang w:val="nl-NL"/>
-        </w:rPr>
-        <w:t xml:space="preserve">. In eerste instantie dachten </w:t>
-      </w:r>
-      <w:r>
-        <w:rPr>
-          <w:lang w:val="nl-NL"/>
-        </w:rPr>
-        <w:t xml:space="preserve">wij </w:t>
-      </w:r>
-      <w:r>
-        <w:rPr>
-          <w:lang w:val="nl-NL"/>
-        </w:rPr>
-        <w:t>da</w:t>
-      </w:r>
-      <w:r>
-        <w:rPr>
-          <w:lang w:val="nl-NL"/>
-        </w:rPr>
-        <w:t>t dit single</w:t>
-      </w:r>
-      <w:r>
-        <w:rPr>
-          <w:lang w:val="nl-NL"/>
-        </w:rPr>
-        <w:t xml:space="preserve"> channel ging zijn, en dat bleek correct te zijn.</w:t>
-      </w:r>
+        <w:t xml:space="preserve"> zou zijn </w:t>
+      </w:r>
+      <w:r>
+        <w:rPr>
+          <w:lang w:val="nl-NL"/>
+        </w:rPr>
+        <w:t xml:space="preserve">en </w:t>
+      </w:r>
+      <w:r>
+        <w:rPr>
+          <w:lang w:val="nl-NL"/>
+        </w:rPr>
+        <w:t>dat was uiteindelijk correct</w:t>
+      </w:r>
+      <w:r>
+        <w:rPr>
+          <w:lang w:val="nl-NL"/>
+        </w:rPr>
+        <w:t>.</w:t>
+      </w:r>
+    </w:p>
+    <w:p>
+      <w:pPr>
+        <w:rPr>
+          <w:lang w:val="nl-NL"/>
+        </w:rPr>
+      </w:pPr>
       <w:bookmarkStart w:id="0" w:name="_GoBack"/>
       <w:bookmarkEnd w:id="0"/>
-    </w:p>
-    <w:p>
-      <w:pPr>
-        <w:rPr>
-          <w:lang w:val="nl-NL"/>
-        </w:rPr>
-      </w:pPr>
-      <w:r>
-        <w:rPr>
-          <w:lang w:val="nl-NL"/>
-        </w:rPr>
-        <w:t xml:space="preserve">De inconsequentie van de timer kan voor veel meetonzekerheid zorgen. Mogelijkheden om </w:t>
-      </w:r>
-      <w:r>
-        <w:rPr>
-          <w:lang w:val="nl-NL"/>
-        </w:rPr>
-        <w:t xml:space="preserve">het experiment eventueel beter te doen kunnen bijvoorbeeld zijn: </w:t>
-      </w:r>
-      <w:r>
-        <w:rPr>
-          <w:lang w:val="nl-NL"/>
-        </w:rPr>
-        <w:t>Meer metingen die. Hierbij kan echt gedacht worden aan een paar tientallen metingen per conversie</w:t>
+      <w:r>
+        <w:rPr>
+          <w:lang w:val="nl-NL"/>
+        </w:rPr>
+        <w:t>Er zijn nog manieren om het experiment te verbeteren. Een voorbeeld hiervan is de metingen vaker uitvoeren</w:t>
+      </w:r>
+      <w:r>
+        <w:rPr>
+          <w:lang w:val="nl-NL"/>
+        </w:rPr>
+        <w:t>. Hierbij kan</w:t>
+      </w:r>
+      <w:r>
+        <w:rPr>
+          <w:lang w:val="nl-NL"/>
+        </w:rPr>
+        <w:t xml:space="preserve"> gedacht worden aan een paar tientallen metingen per conversie</w:t>
       </w:r>
       <w:r>
         <w:rPr>
@@ -2026,8 +2178,8 @@
 </file>
 
 <file path=word/numbering.xml><?xml version="1.0" encoding="utf-8"?>
-<w:numbering xmlns:wpc="http://schemas.microsoft.com/office/word/2010/wordprocessingCanvas" xmlns:cx="http://schemas.microsoft.com/office/drawing/2014/chartex" xmlns:cx1="http://schemas.microsoft.com/office/drawing/2015/9/8/chartex" xmlns:cx2="http://schemas.microsoft.com/office/drawing/2015/10/21/chartex" xmlns:cx3="http://schemas.microsoft.com/office/drawing/2016/5/9/chartex" xmlns:cx4="http://schemas.microsoft.com/office/drawing/2016/5/10/chartex" xmlns:cx5="http://schemas.microsoft.com/office/drawing/2016/5/11/chartex" xmlns:mc="http://schemas.openxmlformats.org/markup-compatibility/2006" xmlns:o="urn:schemas-microsoft-com:office:office" xmlns:r="http://schemas.openxmlformats.org/officeDocument/2006/relationships" xmlns:m="http://schemas.openxmlformats.org/officeDocument/2006/math" xmlns:v="urn:schemas-microsoft-com:vml" xmlns:wp14="http://schemas.microsoft.com/office/word/2010/wordprocessingDrawing" xmlns:wp="http://schemas.openxmlformats.org/drawingml/2006/wordprocessingDrawing" xmlns:w10="urn:schemas-microsoft-com:office:word" xmlns:w="http://schemas.openxmlformats.org/wordprocessingml/2006/main" xmlns:w14="http://schemas.microsoft.com/office/word/2010/wordml" xmlns:w15="http://schemas.microsoft.com/office/word/2012/wordml" xmlns:w16se="http://schemas.microsoft.com/office/word/2015/wordml/symex" xmlns:wpg="http://schemas.microsoft.com/office/word/2010/wordprocessingGroup" xmlns:wpi="http://schemas.microsoft.com/office/word/2010/wordprocessingInk" xmlns:wne="http://schemas.microsoft.com/office/word/2006/wordml" xmlns:wps="http://schemas.microsoft.com/office/word/2010/wordprocessingShape" mc:Ignorable="w14 w15 w16se wp14">
-  <w:abstractNum w:abstractNumId="0" w15:restartNumberingAfterBreak="0">
+<w:numbering xmlns:wpc="http://schemas.microsoft.com/office/word/2010/wordprocessingCanvas" xmlns:mo="http://schemas.microsoft.com/office/mac/office/2008/main" xmlns:mc="http://schemas.openxmlformats.org/markup-compatibility/2006" xmlns:mv="urn:schemas-microsoft-com:mac:vml" xmlns:o="urn:schemas-microsoft-com:office:office" xmlns:r="http://schemas.openxmlformats.org/officeDocument/2006/relationships" xmlns:m="http://schemas.openxmlformats.org/officeDocument/2006/math" xmlns:v="urn:schemas-microsoft-com:vml" xmlns:wp14="http://schemas.microsoft.com/office/word/2010/wordprocessingDrawing" xmlns:wp="http://schemas.openxmlformats.org/drawingml/2006/wordprocessingDrawing" xmlns:w10="urn:schemas-microsoft-com:office:word" xmlns:w="http://schemas.openxmlformats.org/wordprocessingml/2006/main" xmlns:w14="http://schemas.microsoft.com/office/word/2010/wordml" xmlns:w15="http://schemas.microsoft.com/office/word/2012/wordml" xmlns:wpg="http://schemas.microsoft.com/office/word/2010/wordprocessingGroup" xmlns:wpi="http://schemas.microsoft.com/office/word/2010/wordprocessingInk" xmlns:wne="http://schemas.microsoft.com/office/word/2006/wordml" xmlns:wps="http://schemas.microsoft.com/office/word/2010/wordprocessingShape" mc:Ignorable="w14 w15 wp14">
+  <w:abstractNum w:abstractNumId="0">
     <w:nsid w:val="268858BF"/>
     <w:multiLevelType w:val="multilevel"/>
     <w:tmpl w:val="110C3B44"/>
@@ -2142,7 +2294,7 @@
       </w:rPr>
     </w:lvl>
   </w:abstractNum>
-  <w:abstractNum w:abstractNumId="1" w15:restartNumberingAfterBreak="0">
+  <w:abstractNum w:abstractNumId="1">
     <w:nsid w:val="2FD95720"/>
     <w:multiLevelType w:val="hybridMultilevel"/>
     <w:tmpl w:val="5E3452C0"/>
@@ -2270,7 +2422,7 @@
 </file>
 
 <file path=word/styles.xml><?xml version="1.0" encoding="utf-8"?>
-<w:styles xmlns:mc="http://schemas.openxmlformats.org/markup-compatibility/2006" xmlns:r="http://schemas.openxmlformats.org/officeDocument/2006/relationships" xmlns:w="http://schemas.openxmlformats.org/wordprocessingml/2006/main" xmlns:w14="http://schemas.microsoft.com/office/word/2010/wordml" xmlns:w15="http://schemas.microsoft.com/office/word/2012/wordml" xmlns:w16se="http://schemas.microsoft.com/office/word/2015/wordml/symex" mc:Ignorable="w14 w15 w16se">
+<w:styles xmlns:mc="http://schemas.openxmlformats.org/markup-compatibility/2006" xmlns:r="http://schemas.openxmlformats.org/officeDocument/2006/relationships" xmlns:w="http://schemas.openxmlformats.org/wordprocessingml/2006/main" xmlns:w14="http://schemas.microsoft.com/office/word/2010/wordml" xmlns:w15="http://schemas.microsoft.com/office/word/2012/wordml" mc:Ignorable="w14 w15">
   <w:docDefaults>
     <w:rPrDefault>
       <w:rPr>
@@ -2286,7 +2438,7 @@
       </w:pPr>
     </w:pPrDefault>
   </w:docDefaults>
-  <w:latentStyles w:defLockedState="0" w:defUIPriority="99" w:defSemiHidden="0" w:defUnhideWhenUsed="0" w:defQFormat="0" w:count="374">
+  <w:latentStyles w:defLockedState="0" w:defUIPriority="99" w:defSemiHidden="0" w:defUnhideWhenUsed="0" w:defQFormat="0" w:count="382">
     <w:lsdException w:name="Normal" w:uiPriority="0" w:qFormat="1"/>
     <w:lsdException w:name="heading 1" w:uiPriority="9" w:qFormat="1"/>
     <w:lsdException w:name="heading 2" w:semiHidden="1" w:uiPriority="9" w:unhideWhenUsed="1" w:qFormat="1"/>
@@ -2677,7 +2829,7 @@
     <w:name w:val="heading 1"/>
     <w:basedOn w:val="Standaard"/>
     <w:next w:val="Standaard"/>
-    <w:link w:val="Kop1Char"/>
+    <w:link w:val="Kop1Teken"/>
     <w:uiPriority w:val="9"/>
     <w:qFormat/>
     <w:rsid w:val="00DE73A8"/>
@@ -2704,7 +2856,7 @@
     <w:name w:val="heading 2"/>
     <w:basedOn w:val="Standaard"/>
     <w:next w:val="Standaard"/>
-    <w:link w:val="Kop2Char"/>
+    <w:link w:val="Kop2Teken"/>
     <w:uiPriority w:val="9"/>
     <w:unhideWhenUsed/>
     <w:qFormat/>
@@ -2732,7 +2884,7 @@
     <w:name w:val="heading 3"/>
     <w:basedOn w:val="Standaard"/>
     <w:next w:val="Standaard"/>
-    <w:link w:val="Kop3Char"/>
+    <w:link w:val="Kop3Teken"/>
     <w:uiPriority w:val="9"/>
     <w:semiHidden/>
     <w:unhideWhenUsed/>
@@ -2756,7 +2908,7 @@
     <w:name w:val="heading 4"/>
     <w:basedOn w:val="Standaard"/>
     <w:next w:val="Standaard"/>
-    <w:link w:val="Kop4Char"/>
+    <w:link w:val="Kop4Teken"/>
     <w:uiPriority w:val="9"/>
     <w:semiHidden/>
     <w:unhideWhenUsed/>
@@ -2781,7 +2933,7 @@
     <w:name w:val="heading 5"/>
     <w:basedOn w:val="Standaard"/>
     <w:next w:val="Standaard"/>
-    <w:link w:val="Kop5Char"/>
+    <w:link w:val="Kop5Teken"/>
     <w:uiPriority w:val="9"/>
     <w:semiHidden/>
     <w:unhideWhenUsed/>
@@ -2802,7 +2954,7 @@
     <w:name w:val="heading 6"/>
     <w:basedOn w:val="Standaard"/>
     <w:next w:val="Standaard"/>
-    <w:link w:val="Kop6Char"/>
+    <w:link w:val="Kop6Teken"/>
     <w:uiPriority w:val="9"/>
     <w:semiHidden/>
     <w:unhideWhenUsed/>
@@ -2825,7 +2977,7 @@
     <w:name w:val="heading 7"/>
     <w:basedOn w:val="Standaard"/>
     <w:next w:val="Standaard"/>
-    <w:link w:val="Kop7Char"/>
+    <w:link w:val="Kop7Teken"/>
     <w:uiPriority w:val="9"/>
     <w:semiHidden/>
     <w:unhideWhenUsed/>
@@ -2848,7 +3000,7 @@
     <w:name w:val="heading 8"/>
     <w:basedOn w:val="Standaard"/>
     <w:next w:val="Standaard"/>
-    <w:link w:val="Kop8Char"/>
+    <w:link w:val="Kop8Teken"/>
     <w:uiPriority w:val="9"/>
     <w:semiHidden/>
     <w:unhideWhenUsed/>
@@ -2870,7 +3022,7 @@
     <w:name w:val="heading 9"/>
     <w:basedOn w:val="Standaard"/>
     <w:next w:val="Standaard"/>
-    <w:link w:val="Kop9Char"/>
+    <w:link w:val="Kop9Teken"/>
     <w:uiPriority w:val="9"/>
     <w:semiHidden/>
     <w:unhideWhenUsed/>
@@ -2917,8 +3069,8 @@
     <w:semiHidden/>
     <w:unhideWhenUsed/>
   </w:style>
-  <w:style w:type="character" w:customStyle="1" w:styleId="Kop1Char">
-    <w:name w:val="Kop 1 Char"/>
+  <w:style w:type="character" w:customStyle="1" w:styleId="Kop1Teken">
+    <w:name w:val="Kop 1 Teken"/>
     <w:basedOn w:val="Standaardalinea-lettertype"/>
     <w:link w:val="Kop1"/>
     <w:uiPriority w:val="9"/>
@@ -2932,8 +3084,8 @@
       <w:szCs w:val="28"/>
     </w:rPr>
   </w:style>
-  <w:style w:type="character" w:customStyle="1" w:styleId="Kop2Char">
-    <w:name w:val="Kop 2 Char"/>
+  <w:style w:type="character" w:customStyle="1" w:styleId="Kop2Teken">
+    <w:name w:val="Kop 2 Teken"/>
     <w:basedOn w:val="Standaardalinea-lettertype"/>
     <w:link w:val="Kop2"/>
     <w:uiPriority w:val="9"/>
@@ -2947,8 +3099,8 @@
       <w:szCs w:val="26"/>
     </w:rPr>
   </w:style>
-  <w:style w:type="character" w:customStyle="1" w:styleId="Kop3Char">
-    <w:name w:val="Kop 3 Char"/>
+  <w:style w:type="character" w:customStyle="1" w:styleId="Kop3Teken">
+    <w:name w:val="Kop 3 Teken"/>
     <w:basedOn w:val="Standaardalinea-lettertype"/>
     <w:link w:val="Kop3"/>
     <w:uiPriority w:val="9"/>
@@ -2962,8 +3114,8 @@
       <w:sz w:val="20"/>
     </w:rPr>
   </w:style>
-  <w:style w:type="character" w:customStyle="1" w:styleId="Kop4Char">
-    <w:name w:val="Kop 4 Char"/>
+  <w:style w:type="character" w:customStyle="1" w:styleId="Kop4Teken">
+    <w:name w:val="Kop 4 Teken"/>
     <w:basedOn w:val="Standaardalinea-lettertype"/>
     <w:link w:val="Kop4"/>
     <w:uiPriority w:val="9"/>
@@ -2979,8 +3131,8 @@
       <w:sz w:val="20"/>
     </w:rPr>
   </w:style>
-  <w:style w:type="character" w:customStyle="1" w:styleId="Kop5Char">
-    <w:name w:val="Kop 5 Char"/>
+  <w:style w:type="character" w:customStyle="1" w:styleId="Kop5Teken">
+    <w:name w:val="Kop 5 Teken"/>
     <w:basedOn w:val="Standaardalinea-lettertype"/>
     <w:link w:val="Kop5"/>
     <w:uiPriority w:val="9"/>
@@ -2992,8 +3144,8 @@
       <w:sz w:val="20"/>
     </w:rPr>
   </w:style>
-  <w:style w:type="character" w:customStyle="1" w:styleId="Kop6Char">
-    <w:name w:val="Kop 6 Char"/>
+  <w:style w:type="character" w:customStyle="1" w:styleId="Kop6Teken">
+    <w:name w:val="Kop 6 Teken"/>
     <w:basedOn w:val="Standaardalinea-lettertype"/>
     <w:link w:val="Kop6"/>
     <w:uiPriority w:val="9"/>
@@ -3007,8 +3159,8 @@
       <w:sz w:val="20"/>
     </w:rPr>
   </w:style>
-  <w:style w:type="character" w:customStyle="1" w:styleId="Kop7Char">
-    <w:name w:val="Kop 7 Char"/>
+  <w:style w:type="character" w:customStyle="1" w:styleId="Kop7Teken">
+    <w:name w:val="Kop 7 Teken"/>
     <w:basedOn w:val="Standaardalinea-lettertype"/>
     <w:link w:val="Kop7"/>
     <w:uiPriority w:val="9"/>
@@ -3022,8 +3174,8 @@
       <w:sz w:val="20"/>
     </w:rPr>
   </w:style>
-  <w:style w:type="character" w:customStyle="1" w:styleId="Kop8Char">
-    <w:name w:val="Kop 8 Char"/>
+  <w:style w:type="character" w:customStyle="1" w:styleId="Kop8Teken">
+    <w:name w:val="Kop 8 Teken"/>
     <w:basedOn w:val="Standaardalinea-lettertype"/>
     <w:link w:val="Kop8"/>
     <w:uiPriority w:val="9"/>
@@ -3036,8 +3188,8 @@
       <w:szCs w:val="20"/>
     </w:rPr>
   </w:style>
-  <w:style w:type="character" w:customStyle="1" w:styleId="Kop9Char">
-    <w:name w:val="Kop 9 Char"/>
+  <w:style w:type="character" w:customStyle="1" w:styleId="Kop9Teken">
+    <w:name w:val="Kop 9 Teken"/>
     <w:basedOn w:val="Standaardalinea-lettertype"/>
     <w:link w:val="Kop9"/>
     <w:uiPriority w:val="9"/>
@@ -3056,7 +3208,7 @@
     <w:name w:val="Title"/>
     <w:basedOn w:val="Standaard"/>
     <w:next w:val="Standaard"/>
-    <w:link w:val="TitelChar"/>
+    <w:link w:val="TitelTeken"/>
     <w:uiPriority w:val="10"/>
     <w:qFormat/>
     <w:rsid w:val="00DE73A8"/>
@@ -3078,8 +3230,8 @@
       <w:szCs w:val="52"/>
     </w:rPr>
   </w:style>
-  <w:style w:type="character" w:customStyle="1" w:styleId="TitelChar">
-    <w:name w:val="Titel Char"/>
+  <w:style w:type="character" w:customStyle="1" w:styleId="TitelTeken">
+    <w:name w:val="Titel Teken"/>
     <w:basedOn w:val="Standaardalinea-lettertype"/>
     <w:link w:val="Titel"/>
     <w:uiPriority w:val="10"/>
@@ -3098,7 +3250,7 @@
     <w:name w:val="Subtitle"/>
     <w:basedOn w:val="Standaard"/>
     <w:next w:val="Standaard"/>
-    <w:link w:val="OndertitelChar"/>
+    <w:link w:val="OndertitelTeken"/>
     <w:uiPriority w:val="11"/>
     <w:qFormat/>
     <w:rsid w:val="00DE73A8"/>
@@ -3120,8 +3272,8 @@
       <w:szCs w:val="24"/>
     </w:rPr>
   </w:style>
-  <w:style w:type="character" w:customStyle="1" w:styleId="OndertitelChar">
-    <w:name w:val="Ondertitel Char"/>
+  <w:style w:type="character" w:customStyle="1" w:styleId="OndertitelTeken">
+    <w:name w:val="Ondertitel Teken"/>
     <w:basedOn w:val="Standaardalinea-lettertype"/>
     <w:link w:val="Ondertitel"/>
     <w:uiPriority w:val="11"/>
@@ -3182,7 +3334,7 @@
     <w:name w:val="Quote"/>
     <w:basedOn w:val="Standaard"/>
     <w:next w:val="Standaard"/>
-    <w:link w:val="CitaatChar"/>
+    <w:link w:val="CitaatTeken"/>
     <w:uiPriority w:val="29"/>
     <w:qFormat/>
     <w:rsid w:val="00DE73A8"/>
@@ -3193,8 +3345,8 @@
       <w:color w:val="000000" w:themeColor="text1"/>
     </w:rPr>
   </w:style>
-  <w:style w:type="character" w:customStyle="1" w:styleId="CitaatChar">
-    <w:name w:val="Citaat Char"/>
+  <w:style w:type="character" w:customStyle="1" w:styleId="CitaatTeken">
+    <w:name w:val="Citaat Teken"/>
     <w:basedOn w:val="Standaardalinea-lettertype"/>
     <w:link w:val="Citaat"/>
     <w:uiPriority w:val="29"/>
@@ -3211,7 +3363,7 @@
     <w:name w:val="Intense Quote"/>
     <w:basedOn w:val="Standaard"/>
     <w:next w:val="Standaard"/>
-    <w:link w:val="DuidelijkcitaatChar"/>
+    <w:link w:val="DuidelijkcitaatTeken"/>
     <w:uiPriority w:val="30"/>
     <w:qFormat/>
     <w:rsid w:val="00DE73A8"/>
@@ -3231,8 +3383,8 @@
       <w:color w:val="4F81BD" w:themeColor="accent1"/>
     </w:rPr>
   </w:style>
-  <w:style w:type="character" w:customStyle="1" w:styleId="DuidelijkcitaatChar">
-    <w:name w:val="Duidelijk citaat Char"/>
+  <w:style w:type="character" w:customStyle="1" w:styleId="DuidelijkcitaatTeken">
+    <w:name w:val="Duidelijk citaat Teken"/>
     <w:basedOn w:val="Standaardalinea-lettertype"/>
     <w:link w:val="Duidelijkcitaat"/>
     <w:uiPriority w:val="30"/>
@@ -3247,7 +3399,7 @@
       <w:sz w:val="20"/>
     </w:rPr>
   </w:style>
-  <w:style w:type="character" w:styleId="Subtielebenadrukking">
+  <w:style w:type="character" w:styleId="Subtielebenadr">
     <w:name w:val="Subtle Emphasis"/>
     <w:uiPriority w:val="19"/>
     <w:qFormat/>
@@ -3261,7 +3413,7 @@
       <w:sz w:val="20"/>
     </w:rPr>
   </w:style>
-  <w:style w:type="character" w:styleId="Intensievebenadrukking">
+  <w:style w:type="character" w:styleId="Intensievebenadr">
     <w:name w:val="Intense Emphasis"/>
     <w:uiPriority w:val="21"/>
     <w:qFormat/>
@@ -3342,7 +3494,7 @@
       <w:u w:val="single"/>
     </w:rPr>
   </w:style>
-  <w:style w:type="table" w:styleId="Rastertabel4-Accent1">
+  <w:style w:type="table" w:styleId="Rastertabel4-accent1">
     <w:name w:val="Grid Table 4 Accent 1"/>
     <w:basedOn w:val="Standaardtabel"/>
     <w:uiPriority w:val="49"/>
@@ -3353,6 +3505,7 @@
     <w:tblPr>
       <w:tblStyleRowBandSize w:val="1"/>
       <w:tblStyleColBandSize w:val="1"/>
+      <w:tblInd w:w="0" w:type="dxa"/>
       <w:tblBorders>
         <w:top w:val="single" w:sz="4" w:space="0" w:color="95B3D7" w:themeColor="accent1" w:themeTint="99"/>
         <w:left w:val="single" w:sz="4" w:space="0" w:color="95B3D7" w:themeColor="accent1" w:themeTint="99"/>
@@ -3361,6 +3514,12 @@
         <w:insideH w:val="single" w:sz="4" w:space="0" w:color="95B3D7" w:themeColor="accent1" w:themeTint="99"/>
         <w:insideV w:val="single" w:sz="4" w:space="0" w:color="95B3D7" w:themeColor="accent1" w:themeTint="99"/>
       </w:tblBorders>
+      <w:tblCellMar>
+        <w:top w:w="0" w:type="dxa"/>
+        <w:left w:w="108" w:type="dxa"/>
+        <w:bottom w:w="0" w:type="dxa"/>
+        <w:right w:w="108" w:type="dxa"/>
+      </w:tblCellMar>
     </w:tblPr>
     <w:tblStylePr w:type="firstRow">
       <w:rPr>

</xml_diff>

<commit_message>
Checked all measurementreports and added contrast measurement report
</commit_message>
<xml_diff>
--- a/meetrapporten/working/Grijstint snelheid.docx
+++ b/meetrapporten/working/Grijstint snelheid.docx
@@ -1,6 +1,6 @@
 
 <file path=word/document.xml><?xml version="1.0" encoding="utf-8"?>
-<w:document xmlns:wpc="http://schemas.microsoft.com/office/word/2010/wordprocessingCanvas" xmlns:mo="http://schemas.microsoft.com/office/mac/office/2008/main" xmlns:mc="http://schemas.openxmlformats.org/markup-compatibility/2006" xmlns:mv="urn:schemas-microsoft-com:mac:vml" xmlns:o="urn:schemas-microsoft-com:office:office" xmlns:r="http://schemas.openxmlformats.org/officeDocument/2006/relationships" xmlns:m="http://schemas.openxmlformats.org/officeDocument/2006/math" xmlns:v="urn:schemas-microsoft-com:vml" xmlns:wp14="http://schemas.microsoft.com/office/word/2010/wordprocessingDrawing" xmlns:wp="http://schemas.openxmlformats.org/drawingml/2006/wordprocessingDrawing" xmlns:w10="urn:schemas-microsoft-com:office:word" xmlns:w="http://schemas.openxmlformats.org/wordprocessingml/2006/main" xmlns:w14="http://schemas.microsoft.com/office/word/2010/wordml" xmlns:w15="http://schemas.microsoft.com/office/word/2012/wordml" xmlns:wpg="http://schemas.microsoft.com/office/word/2010/wordprocessingGroup" xmlns:wpi="http://schemas.microsoft.com/office/word/2010/wordprocessingInk" xmlns:wne="http://schemas.microsoft.com/office/word/2006/wordml" xmlns:wps="http://schemas.microsoft.com/office/word/2010/wordprocessingShape" mc:Ignorable="w14 w15 wp14">
+<w:document xmlns:wpc="http://schemas.microsoft.com/office/word/2010/wordprocessingCanvas" xmlns:cx="http://schemas.microsoft.com/office/drawing/2014/chartex" xmlns:cx1="http://schemas.microsoft.com/office/drawing/2015/9/8/chartex" xmlns:cx2="http://schemas.microsoft.com/office/drawing/2015/10/21/chartex" xmlns:cx3="http://schemas.microsoft.com/office/drawing/2016/5/9/chartex" xmlns:cx4="http://schemas.microsoft.com/office/drawing/2016/5/10/chartex" xmlns:cx5="http://schemas.microsoft.com/office/drawing/2016/5/11/chartex" xmlns:mc="http://schemas.openxmlformats.org/markup-compatibility/2006" xmlns:o="urn:schemas-microsoft-com:office:office" xmlns:r="http://schemas.openxmlformats.org/officeDocument/2006/relationships" xmlns:m="http://schemas.openxmlformats.org/officeDocument/2006/math" xmlns:v="urn:schemas-microsoft-com:vml" xmlns:wp14="http://schemas.microsoft.com/office/word/2010/wordprocessingDrawing" xmlns:wp="http://schemas.openxmlformats.org/drawingml/2006/wordprocessingDrawing" xmlns:w10="urn:schemas-microsoft-com:office:word" xmlns:w="http://schemas.openxmlformats.org/wordprocessingml/2006/main" xmlns:w14="http://schemas.microsoft.com/office/word/2010/wordml" xmlns:w15="http://schemas.microsoft.com/office/word/2012/wordml" xmlns:w16se="http://schemas.microsoft.com/office/word/2015/wordml/symex" xmlns:wpg="http://schemas.microsoft.com/office/word/2010/wordprocessingGroup" xmlns:wpi="http://schemas.microsoft.com/office/word/2010/wordprocessingInk" xmlns:wne="http://schemas.microsoft.com/office/word/2006/wordml" xmlns:wps="http://schemas.microsoft.com/office/word/2010/wordprocessingShape" mc:Ignorable="w14 w15 w16se wp14">
   <w:body>
     <w:p>
       <w:pPr>
@@ -52,16 +52,8 @@
         <w:rPr>
           <w:lang w:val="nl-NL"/>
         </w:rPr>
-        <w:t xml:space="preserve">Teamlid 1: Jip </w:t>
-      </w:r>
-      <w:proofErr w:type="spellStart"/>
-      <w:r>
-        <w:rPr>
-          <w:lang w:val="nl-NL"/>
-        </w:rPr>
-        <w:t>Galema</w:t>
-      </w:r>
-      <w:proofErr w:type="spellEnd"/>
+        <w:t>Teamlid 1: Jip Galema</w:t>
+      </w:r>
     </w:p>
     <w:p>
       <w:pPr>
@@ -214,21 +206,7 @@
         <w:rPr>
           <w:lang w:val="nl-NL"/>
         </w:rPr>
-        <w:t xml:space="preserve"> van de 3 kleuren in een RGB image pakken als </w:t>
-      </w:r>
-      <w:proofErr w:type="spellStart"/>
-      <w:r>
-        <w:rPr>
-          <w:lang w:val="nl-NL"/>
-        </w:rPr>
-        <w:t>grayscale</w:t>
-      </w:r>
-      <w:proofErr w:type="spellEnd"/>
-      <w:r>
-        <w:rPr>
-          <w:lang w:val="nl-NL"/>
-        </w:rPr>
-        <w:t xml:space="preserve"> het </w:t>
+        <w:t xml:space="preserve"> van de 3 kleuren in een RGB image pakken als grayscale het </w:t>
       </w:r>
       <w:r>
         <w:rPr>
@@ -279,21 +257,7 @@
         <w:rPr>
           <w:lang w:val="nl-NL"/>
         </w:rPr>
-        <w:t xml:space="preserve">gaan de verschillende opties van </w:t>
-      </w:r>
-      <w:proofErr w:type="spellStart"/>
-      <w:r>
-        <w:rPr>
-          <w:lang w:val="nl-NL"/>
-        </w:rPr>
-        <w:t>grayscale</w:t>
-      </w:r>
-      <w:proofErr w:type="spellEnd"/>
-      <w:r>
-        <w:rPr>
-          <w:lang w:val="nl-NL"/>
-        </w:rPr>
-        <w:t xml:space="preserve"> conversies allemaal apart testen. Dit doen we door elke keer met een </w:t>
+        <w:t xml:space="preserve">gaan de verschillende opties van grayscale conversies allemaal apart testen. Dit doen we door elke keer met een </w:t>
       </w:r>
       <w:r>
         <w:rPr>
@@ -475,21 +439,7 @@
         <w:rPr>
           <w:lang w:val="nl-NL"/>
         </w:rPr>
-        <w:t xml:space="preserve">Hierbij hebben we de </w:t>
-      </w:r>
-      <w:proofErr w:type="spellStart"/>
-      <w:r>
-        <w:rPr>
-          <w:lang w:val="nl-NL"/>
-        </w:rPr>
-        <w:t>vision</w:t>
-      </w:r>
-      <w:proofErr w:type="spellEnd"/>
-      <w:r>
-        <w:rPr>
-          <w:lang w:val="nl-NL"/>
-        </w:rPr>
-        <w:t xml:space="preserve">-timer gebruikt. </w:t>
+        <w:t xml:space="preserve">Hierbij hebben we de vision-timer gebruikt. </w:t>
       </w:r>
     </w:p>
     <w:p>
@@ -543,7 +493,7 @@
     </w:p>
     <w:tbl>
       <w:tblPr>
-        <w:tblStyle w:val="Rastertabel4-accent1"/>
+        <w:tblStyle w:val="Rastertabel4-Accent1"/>
         <w:tblW w:w="0" w:type="auto"/>
         <w:tblLook w:val="04A0" w:firstRow="1" w:lastRow="0" w:firstColumn="1" w:lastColumn="0" w:noHBand="0" w:noVBand="1"/>
       </w:tblPr>
@@ -845,27 +795,7 @@
                 <w:sz w:val="22"/>
                 <w:lang w:val="nl-NL" w:eastAsia="nl-NL"/>
               </w:rPr>
-              <w:t xml:space="preserve"> '</w:t>
-            </w:r>
-            <w:proofErr w:type="spellStart"/>
-            <w:r>
-              <w:rPr>
-                <w:rFonts w:ascii="Calibri" w:eastAsia="Times New Roman" w:hAnsi="Calibri" w:cs="Calibri"/>
-                <w:color w:val="000000"/>
-                <w:sz w:val="22"/>
-                <w:lang w:val="nl-NL" w:eastAsia="nl-NL"/>
-              </w:rPr>
-              <w:t>Lumiance</w:t>
-            </w:r>
-            <w:proofErr w:type="spellEnd"/>
-            <w:r>
-              <w:rPr>
-                <w:rFonts w:ascii="Calibri" w:eastAsia="Times New Roman" w:hAnsi="Calibri" w:cs="Calibri"/>
-                <w:color w:val="000000"/>
-                <w:sz w:val="22"/>
-                <w:lang w:val="nl-NL" w:eastAsia="nl-NL"/>
-              </w:rPr>
-              <w:t>'</w:t>
+              <w:t xml:space="preserve"> 'Lumiance'</w:t>
             </w:r>
           </w:p>
         </w:tc>
@@ -1352,27 +1282,7 @@
                 <w:sz w:val="22"/>
                 <w:lang w:val="nl-NL" w:eastAsia="nl-NL"/>
               </w:rPr>
-              <w:t xml:space="preserve"> single </w:t>
-            </w:r>
-            <w:proofErr w:type="spellStart"/>
-            <w:r>
-              <w:rPr>
-                <w:rFonts w:ascii="Calibri" w:eastAsia="Times New Roman" w:hAnsi="Calibri" w:cs="Calibri"/>
-                <w:color w:val="000000"/>
-                <w:sz w:val="22"/>
-                <w:lang w:val="nl-NL" w:eastAsia="nl-NL"/>
-              </w:rPr>
-              <w:t>channel</w:t>
-            </w:r>
-            <w:proofErr w:type="spellEnd"/>
-            <w:r>
-              <w:rPr>
-                <w:rFonts w:ascii="Calibri" w:eastAsia="Times New Roman" w:hAnsi="Calibri" w:cs="Calibri"/>
-                <w:color w:val="000000"/>
-                <w:sz w:val="22"/>
-                <w:lang w:val="nl-NL" w:eastAsia="nl-NL"/>
-              </w:rPr>
-              <w:t xml:space="preserve">  </w:t>
+              <w:t xml:space="preserve"> single channel  </w:t>
             </w:r>
           </w:p>
         </w:tc>
@@ -1848,41 +1758,45 @@
         <w:rPr>
           <w:lang w:val="nl-NL"/>
         </w:rPr>
-        <w:t xml:space="preserve">Zoals te zien is in de tabel is de single </w:t>
-      </w:r>
-      <w:proofErr w:type="spellStart"/>
-      <w:r>
-        <w:rPr>
-          <w:lang w:val="nl-NL"/>
-        </w:rPr>
-        <w:t>channel</w:t>
-      </w:r>
-      <w:proofErr w:type="spellEnd"/>
-      <w:r>
-        <w:rPr>
-          <w:lang w:val="nl-NL"/>
-        </w:rPr>
-        <w:t xml:space="preserve"> manier gemiddeld het snelst. </w:t>
-      </w:r>
-      <w:r>
-        <w:rPr>
-          <w:lang w:val="nl-NL"/>
-        </w:rPr>
-        <w:t xml:space="preserve">De </w:t>
-      </w:r>
-      <w:proofErr w:type="gramStart"/>
-      <w:r>
-        <w:rPr>
-          <w:lang w:val="nl-NL"/>
-        </w:rPr>
-        <w:t>standaard afwijking</w:t>
-      </w:r>
-      <w:proofErr w:type="gramEnd"/>
-      <w:r>
-        <w:rPr>
-          <w:lang w:val="nl-NL"/>
-        </w:rPr>
-        <w:t xml:space="preserve"> is wel het grootste bij deze manier. </w:t>
+        <w:t>Zoals te zien is in de tabel</w:t>
+      </w:r>
+      <w:r>
+        <w:rPr>
+          <w:lang w:val="nl-NL"/>
+        </w:rPr>
+        <w:t>,</w:t>
+      </w:r>
+      <w:r>
+        <w:rPr>
+          <w:lang w:val="nl-NL"/>
+        </w:rPr>
+        <w:t xml:space="preserve"> is de single channel manier gemiddeld het snelst.</w:t>
+      </w:r>
+      <w:r>
+        <w:rPr>
+          <w:lang w:val="nl-NL"/>
+        </w:rPr>
+        <w:t xml:space="preserve"> </w:t>
+      </w:r>
+      <w:r>
+        <w:rPr>
+          <w:lang w:val="nl-NL"/>
+        </w:rPr>
+        <w:t>Dit heeft waarschijnlijk te maken met de hoeveelheid berekeningen die wordt gedaan. Gemiddelde en ‘lumiance’ zijn de langzaamste manieren omdat hierbij en waardes uit het geheugen gelezen moeten worden en een viertal berekeningen gemaakt moeten worden. Single channel is het snelst omdat hier alleen een waarde uit het geheugen gehaald moet worden</w:t>
+      </w:r>
+      <w:r>
+        <w:rPr>
+          <w:lang w:val="nl-NL"/>
+        </w:rPr>
+        <w:t xml:space="preserve">. </w:t>
+      </w:r>
+      <w:bookmarkStart w:id="0" w:name="_GoBack"/>
+      <w:bookmarkEnd w:id="0"/>
+      <w:r>
+        <w:rPr>
+          <w:lang w:val="nl-NL"/>
+        </w:rPr>
+        <w:t xml:space="preserve"> </w:t>
       </w:r>
     </w:p>
     <w:p>
@@ -1921,21 +1835,25 @@
         <w:rPr>
           <w:lang w:val="nl-NL"/>
         </w:rPr>
-        <w:t xml:space="preserve">dat onze </w:t>
-      </w:r>
-      <w:proofErr w:type="spellStart"/>
-      <w:r>
-        <w:rPr>
-          <w:lang w:val="nl-NL"/>
-        </w:rPr>
-        <w:t>hypthese</w:t>
-      </w:r>
-      <w:proofErr w:type="spellEnd"/>
-      <w:r>
-        <w:rPr>
-          <w:lang w:val="nl-NL"/>
-        </w:rPr>
-        <w:t xml:space="preserve"> correct is.</w:t>
+        <w:t>dat onze hyp</w:t>
+      </w:r>
+      <w:r>
+        <w:rPr>
+          <w:lang w:val="nl-NL"/>
+        </w:rPr>
+        <w:t>o</w:t>
+      </w:r>
+      <w:r>
+        <w:rPr>
+          <w:lang w:val="nl-NL"/>
+        </w:rPr>
+        <w:t>these correct is.</w:t>
+      </w:r>
+      <w:r>
+        <w:rPr>
+          <w:lang w:val="nl-NL"/>
+        </w:rPr>
+        <w:t xml:space="preserve"> </w:t>
       </w:r>
     </w:p>
     <w:p>
@@ -1974,27 +1892,13 @@
         <w:rPr>
           <w:lang w:val="nl-NL"/>
         </w:rPr>
-        <w:t xml:space="preserve">de resultaten dat de single </w:t>
-      </w:r>
-      <w:proofErr w:type="spellStart"/>
-      <w:r>
-        <w:rPr>
-          <w:lang w:val="nl-NL"/>
-        </w:rPr>
-        <w:t>ch</w:t>
-      </w:r>
-      <w:r>
-        <w:rPr>
-          <w:lang w:val="nl-NL"/>
-        </w:rPr>
-        <w:t>annel</w:t>
-      </w:r>
-      <w:proofErr w:type="spellEnd"/>
-      <w:r>
-        <w:rPr>
-          <w:lang w:val="nl-NL"/>
-        </w:rPr>
-        <w:t xml:space="preserve"> </w:t>
+        <w:t>de resultaten dat de single ch</w:t>
+      </w:r>
+      <w:r>
+        <w:rPr>
+          <w:lang w:val="nl-NL"/>
+        </w:rPr>
+        <w:t xml:space="preserve">annel </w:t>
       </w:r>
       <w:proofErr w:type="spellStart"/>
       <w:r>
@@ -2041,26 +1945,26 @@
         <w:rPr>
           <w:lang w:val="nl-NL"/>
         </w:rPr>
-        <w:t xml:space="preserve">Het doel van dit experiment was om te meten welke </w:t>
+        <w:t>Het doel van dit experiment was om te meten welke gray</w:t>
+      </w:r>
+      <w:r>
+        <w:rPr>
+          <w:lang w:val="nl-NL"/>
+        </w:rPr>
+        <w:t>scale</w:t>
+      </w:r>
+      <w:r>
+        <w:rPr>
+          <w:lang w:val="nl-NL"/>
+        </w:rPr>
+        <w:t>-</w:t>
       </w:r>
       <w:proofErr w:type="spellStart"/>
       <w:r>
         <w:rPr>
           <w:lang w:val="nl-NL"/>
         </w:rPr>
-        <w:t>gray</w:t>
-      </w:r>
-      <w:r>
-        <w:rPr>
-          <w:lang w:val="nl-NL"/>
-        </w:rPr>
-        <w:t>scale</w:t>
-      </w:r>
-      <w:r>
-        <w:rPr>
-          <w:lang w:val="nl-NL"/>
-        </w:rPr>
-        <w:t>-conversion</w:t>
+        <w:t>conversion</w:t>
       </w:r>
       <w:proofErr w:type="spellEnd"/>
       <w:r>
@@ -2079,21 +1983,7 @@
         <w:rPr>
           <w:lang w:val="nl-NL"/>
         </w:rPr>
-        <w:t xml:space="preserve">Wij hadden het idee dat dit single </w:t>
-      </w:r>
-      <w:proofErr w:type="spellStart"/>
-      <w:r>
-        <w:rPr>
-          <w:lang w:val="nl-NL"/>
-        </w:rPr>
-        <w:t>channel</w:t>
-      </w:r>
-      <w:proofErr w:type="spellEnd"/>
-      <w:r>
-        <w:rPr>
-          <w:lang w:val="nl-NL"/>
-        </w:rPr>
-        <w:t xml:space="preserve"> </w:t>
+        <w:t xml:space="preserve">Wij hadden het idee dat dit single channel </w:t>
       </w:r>
       <w:proofErr w:type="spellStart"/>
       <w:r>
@@ -2134,8 +2024,6 @@
           <w:lang w:val="nl-NL"/>
         </w:rPr>
       </w:pPr>
-      <w:bookmarkStart w:id="0" w:name="_GoBack"/>
-      <w:bookmarkEnd w:id="0"/>
       <w:r>
         <w:rPr>
           <w:lang w:val="nl-NL"/>
@@ -2178,8 +2066,8 @@
 </file>
 
 <file path=word/numbering.xml><?xml version="1.0" encoding="utf-8"?>
-<w:numbering xmlns:wpc="http://schemas.microsoft.com/office/word/2010/wordprocessingCanvas" xmlns:mo="http://schemas.microsoft.com/office/mac/office/2008/main" xmlns:mc="http://schemas.openxmlformats.org/markup-compatibility/2006" xmlns:mv="urn:schemas-microsoft-com:mac:vml" xmlns:o="urn:schemas-microsoft-com:office:office" xmlns:r="http://schemas.openxmlformats.org/officeDocument/2006/relationships" xmlns:m="http://schemas.openxmlformats.org/officeDocument/2006/math" xmlns:v="urn:schemas-microsoft-com:vml" xmlns:wp14="http://schemas.microsoft.com/office/word/2010/wordprocessingDrawing" xmlns:wp="http://schemas.openxmlformats.org/drawingml/2006/wordprocessingDrawing" xmlns:w10="urn:schemas-microsoft-com:office:word" xmlns:w="http://schemas.openxmlformats.org/wordprocessingml/2006/main" xmlns:w14="http://schemas.microsoft.com/office/word/2010/wordml" xmlns:w15="http://schemas.microsoft.com/office/word/2012/wordml" xmlns:wpg="http://schemas.microsoft.com/office/word/2010/wordprocessingGroup" xmlns:wpi="http://schemas.microsoft.com/office/word/2010/wordprocessingInk" xmlns:wne="http://schemas.microsoft.com/office/word/2006/wordml" xmlns:wps="http://schemas.microsoft.com/office/word/2010/wordprocessingShape" mc:Ignorable="w14 w15 wp14">
-  <w:abstractNum w:abstractNumId="0">
+<w:numbering xmlns:wpc="http://schemas.microsoft.com/office/word/2010/wordprocessingCanvas" xmlns:cx="http://schemas.microsoft.com/office/drawing/2014/chartex" xmlns:cx1="http://schemas.microsoft.com/office/drawing/2015/9/8/chartex" xmlns:cx2="http://schemas.microsoft.com/office/drawing/2015/10/21/chartex" xmlns:cx3="http://schemas.microsoft.com/office/drawing/2016/5/9/chartex" xmlns:cx4="http://schemas.microsoft.com/office/drawing/2016/5/10/chartex" xmlns:cx5="http://schemas.microsoft.com/office/drawing/2016/5/11/chartex" xmlns:mc="http://schemas.openxmlformats.org/markup-compatibility/2006" xmlns:o="urn:schemas-microsoft-com:office:office" xmlns:r="http://schemas.openxmlformats.org/officeDocument/2006/relationships" xmlns:m="http://schemas.openxmlformats.org/officeDocument/2006/math" xmlns:v="urn:schemas-microsoft-com:vml" xmlns:wp14="http://schemas.microsoft.com/office/word/2010/wordprocessingDrawing" xmlns:wp="http://schemas.openxmlformats.org/drawingml/2006/wordprocessingDrawing" xmlns:w10="urn:schemas-microsoft-com:office:word" xmlns:w="http://schemas.openxmlformats.org/wordprocessingml/2006/main" xmlns:w14="http://schemas.microsoft.com/office/word/2010/wordml" xmlns:w15="http://schemas.microsoft.com/office/word/2012/wordml" xmlns:w16se="http://schemas.microsoft.com/office/word/2015/wordml/symex" xmlns:wpg="http://schemas.microsoft.com/office/word/2010/wordprocessingGroup" xmlns:wpi="http://schemas.microsoft.com/office/word/2010/wordprocessingInk" xmlns:wne="http://schemas.microsoft.com/office/word/2006/wordml" xmlns:wps="http://schemas.microsoft.com/office/word/2010/wordprocessingShape" mc:Ignorable="w14 w15 w16se wp14">
+  <w:abstractNum w:abstractNumId="0" w15:restartNumberingAfterBreak="0">
     <w:nsid w:val="268858BF"/>
     <w:multiLevelType w:val="multilevel"/>
     <w:tmpl w:val="110C3B44"/>
@@ -2294,7 +2182,7 @@
       </w:rPr>
     </w:lvl>
   </w:abstractNum>
-  <w:abstractNum w:abstractNumId="1">
+  <w:abstractNum w:abstractNumId="1" w15:restartNumberingAfterBreak="0">
     <w:nsid w:val="2FD95720"/>
     <w:multiLevelType w:val="hybridMultilevel"/>
     <w:tmpl w:val="5E3452C0"/>
@@ -2422,7 +2310,7 @@
 </file>
 
 <file path=word/styles.xml><?xml version="1.0" encoding="utf-8"?>
-<w:styles xmlns:mc="http://schemas.openxmlformats.org/markup-compatibility/2006" xmlns:r="http://schemas.openxmlformats.org/officeDocument/2006/relationships" xmlns:w="http://schemas.openxmlformats.org/wordprocessingml/2006/main" xmlns:w14="http://schemas.microsoft.com/office/word/2010/wordml" xmlns:w15="http://schemas.microsoft.com/office/word/2012/wordml" mc:Ignorable="w14 w15">
+<w:styles xmlns:mc="http://schemas.openxmlformats.org/markup-compatibility/2006" xmlns:r="http://schemas.openxmlformats.org/officeDocument/2006/relationships" xmlns:w="http://schemas.openxmlformats.org/wordprocessingml/2006/main" xmlns:w14="http://schemas.microsoft.com/office/word/2010/wordml" xmlns:w15="http://schemas.microsoft.com/office/word/2012/wordml" xmlns:w16se="http://schemas.microsoft.com/office/word/2015/wordml/symex" mc:Ignorable="w14 w15 w16se">
   <w:docDefaults>
     <w:rPrDefault>
       <w:rPr>
@@ -2438,7 +2326,7 @@
       </w:pPr>
     </w:pPrDefault>
   </w:docDefaults>
-  <w:latentStyles w:defLockedState="0" w:defUIPriority="99" w:defSemiHidden="0" w:defUnhideWhenUsed="0" w:defQFormat="0" w:count="382">
+  <w:latentStyles w:defLockedState="0" w:defUIPriority="99" w:defSemiHidden="0" w:defUnhideWhenUsed="0" w:defQFormat="0" w:count="374">
     <w:lsdException w:name="Normal" w:uiPriority="0" w:qFormat="1"/>
     <w:lsdException w:name="heading 1" w:uiPriority="9" w:qFormat="1"/>
     <w:lsdException w:name="heading 2" w:semiHidden="1" w:uiPriority="9" w:unhideWhenUsed="1" w:qFormat="1"/>
@@ -2829,7 +2717,7 @@
     <w:name w:val="heading 1"/>
     <w:basedOn w:val="Standaard"/>
     <w:next w:val="Standaard"/>
-    <w:link w:val="Kop1Teken"/>
+    <w:link w:val="Kop1Char"/>
     <w:uiPriority w:val="9"/>
     <w:qFormat/>
     <w:rsid w:val="00DE73A8"/>
@@ -2856,7 +2744,7 @@
     <w:name w:val="heading 2"/>
     <w:basedOn w:val="Standaard"/>
     <w:next w:val="Standaard"/>
-    <w:link w:val="Kop2Teken"/>
+    <w:link w:val="Kop2Char"/>
     <w:uiPriority w:val="9"/>
     <w:unhideWhenUsed/>
     <w:qFormat/>
@@ -2884,7 +2772,7 @@
     <w:name w:val="heading 3"/>
     <w:basedOn w:val="Standaard"/>
     <w:next w:val="Standaard"/>
-    <w:link w:val="Kop3Teken"/>
+    <w:link w:val="Kop3Char"/>
     <w:uiPriority w:val="9"/>
     <w:semiHidden/>
     <w:unhideWhenUsed/>
@@ -2908,7 +2796,7 @@
     <w:name w:val="heading 4"/>
     <w:basedOn w:val="Standaard"/>
     <w:next w:val="Standaard"/>
-    <w:link w:val="Kop4Teken"/>
+    <w:link w:val="Kop4Char"/>
     <w:uiPriority w:val="9"/>
     <w:semiHidden/>
     <w:unhideWhenUsed/>
@@ -2933,7 +2821,7 @@
     <w:name w:val="heading 5"/>
     <w:basedOn w:val="Standaard"/>
     <w:next w:val="Standaard"/>
-    <w:link w:val="Kop5Teken"/>
+    <w:link w:val="Kop5Char"/>
     <w:uiPriority w:val="9"/>
     <w:semiHidden/>
     <w:unhideWhenUsed/>
@@ -2954,7 +2842,7 @@
     <w:name w:val="heading 6"/>
     <w:basedOn w:val="Standaard"/>
     <w:next w:val="Standaard"/>
-    <w:link w:val="Kop6Teken"/>
+    <w:link w:val="Kop6Char"/>
     <w:uiPriority w:val="9"/>
     <w:semiHidden/>
     <w:unhideWhenUsed/>
@@ -2977,7 +2865,7 @@
     <w:name w:val="heading 7"/>
     <w:basedOn w:val="Standaard"/>
     <w:next w:val="Standaard"/>
-    <w:link w:val="Kop7Teken"/>
+    <w:link w:val="Kop7Char"/>
     <w:uiPriority w:val="9"/>
     <w:semiHidden/>
     <w:unhideWhenUsed/>
@@ -3000,7 +2888,7 @@
     <w:name w:val="heading 8"/>
     <w:basedOn w:val="Standaard"/>
     <w:next w:val="Standaard"/>
-    <w:link w:val="Kop8Teken"/>
+    <w:link w:val="Kop8Char"/>
     <w:uiPriority w:val="9"/>
     <w:semiHidden/>
     <w:unhideWhenUsed/>
@@ -3022,7 +2910,7 @@
     <w:name w:val="heading 9"/>
     <w:basedOn w:val="Standaard"/>
     <w:next w:val="Standaard"/>
-    <w:link w:val="Kop9Teken"/>
+    <w:link w:val="Kop9Char"/>
     <w:uiPriority w:val="9"/>
     <w:semiHidden/>
     <w:unhideWhenUsed/>
@@ -3069,8 +2957,8 @@
     <w:semiHidden/>
     <w:unhideWhenUsed/>
   </w:style>
-  <w:style w:type="character" w:customStyle="1" w:styleId="Kop1Teken">
-    <w:name w:val="Kop 1 Teken"/>
+  <w:style w:type="character" w:customStyle="1" w:styleId="Kop1Char">
+    <w:name w:val="Kop 1 Char"/>
     <w:basedOn w:val="Standaardalinea-lettertype"/>
     <w:link w:val="Kop1"/>
     <w:uiPriority w:val="9"/>
@@ -3084,8 +2972,8 @@
       <w:szCs w:val="28"/>
     </w:rPr>
   </w:style>
-  <w:style w:type="character" w:customStyle="1" w:styleId="Kop2Teken">
-    <w:name w:val="Kop 2 Teken"/>
+  <w:style w:type="character" w:customStyle="1" w:styleId="Kop2Char">
+    <w:name w:val="Kop 2 Char"/>
     <w:basedOn w:val="Standaardalinea-lettertype"/>
     <w:link w:val="Kop2"/>
     <w:uiPriority w:val="9"/>
@@ -3099,8 +2987,8 @@
       <w:szCs w:val="26"/>
     </w:rPr>
   </w:style>
-  <w:style w:type="character" w:customStyle="1" w:styleId="Kop3Teken">
-    <w:name w:val="Kop 3 Teken"/>
+  <w:style w:type="character" w:customStyle="1" w:styleId="Kop3Char">
+    <w:name w:val="Kop 3 Char"/>
     <w:basedOn w:val="Standaardalinea-lettertype"/>
     <w:link w:val="Kop3"/>
     <w:uiPriority w:val="9"/>
@@ -3114,8 +3002,8 @@
       <w:sz w:val="20"/>
     </w:rPr>
   </w:style>
-  <w:style w:type="character" w:customStyle="1" w:styleId="Kop4Teken">
-    <w:name w:val="Kop 4 Teken"/>
+  <w:style w:type="character" w:customStyle="1" w:styleId="Kop4Char">
+    <w:name w:val="Kop 4 Char"/>
     <w:basedOn w:val="Standaardalinea-lettertype"/>
     <w:link w:val="Kop4"/>
     <w:uiPriority w:val="9"/>
@@ -3131,8 +3019,8 @@
       <w:sz w:val="20"/>
     </w:rPr>
   </w:style>
-  <w:style w:type="character" w:customStyle="1" w:styleId="Kop5Teken">
-    <w:name w:val="Kop 5 Teken"/>
+  <w:style w:type="character" w:customStyle="1" w:styleId="Kop5Char">
+    <w:name w:val="Kop 5 Char"/>
     <w:basedOn w:val="Standaardalinea-lettertype"/>
     <w:link w:val="Kop5"/>
     <w:uiPriority w:val="9"/>
@@ -3144,8 +3032,8 @@
       <w:sz w:val="20"/>
     </w:rPr>
   </w:style>
-  <w:style w:type="character" w:customStyle="1" w:styleId="Kop6Teken">
-    <w:name w:val="Kop 6 Teken"/>
+  <w:style w:type="character" w:customStyle="1" w:styleId="Kop6Char">
+    <w:name w:val="Kop 6 Char"/>
     <w:basedOn w:val="Standaardalinea-lettertype"/>
     <w:link w:val="Kop6"/>
     <w:uiPriority w:val="9"/>
@@ -3159,8 +3047,8 @@
       <w:sz w:val="20"/>
     </w:rPr>
   </w:style>
-  <w:style w:type="character" w:customStyle="1" w:styleId="Kop7Teken">
-    <w:name w:val="Kop 7 Teken"/>
+  <w:style w:type="character" w:customStyle="1" w:styleId="Kop7Char">
+    <w:name w:val="Kop 7 Char"/>
     <w:basedOn w:val="Standaardalinea-lettertype"/>
     <w:link w:val="Kop7"/>
     <w:uiPriority w:val="9"/>
@@ -3174,8 +3062,8 @@
       <w:sz w:val="20"/>
     </w:rPr>
   </w:style>
-  <w:style w:type="character" w:customStyle="1" w:styleId="Kop8Teken">
-    <w:name w:val="Kop 8 Teken"/>
+  <w:style w:type="character" w:customStyle="1" w:styleId="Kop8Char">
+    <w:name w:val="Kop 8 Char"/>
     <w:basedOn w:val="Standaardalinea-lettertype"/>
     <w:link w:val="Kop8"/>
     <w:uiPriority w:val="9"/>
@@ -3188,8 +3076,8 @@
       <w:szCs w:val="20"/>
     </w:rPr>
   </w:style>
-  <w:style w:type="character" w:customStyle="1" w:styleId="Kop9Teken">
-    <w:name w:val="Kop 9 Teken"/>
+  <w:style w:type="character" w:customStyle="1" w:styleId="Kop9Char">
+    <w:name w:val="Kop 9 Char"/>
     <w:basedOn w:val="Standaardalinea-lettertype"/>
     <w:link w:val="Kop9"/>
     <w:uiPriority w:val="9"/>
@@ -3208,7 +3096,7 @@
     <w:name w:val="Title"/>
     <w:basedOn w:val="Standaard"/>
     <w:next w:val="Standaard"/>
-    <w:link w:val="TitelTeken"/>
+    <w:link w:val="TitelChar"/>
     <w:uiPriority w:val="10"/>
     <w:qFormat/>
     <w:rsid w:val="00DE73A8"/>
@@ -3230,8 +3118,8 @@
       <w:szCs w:val="52"/>
     </w:rPr>
   </w:style>
-  <w:style w:type="character" w:customStyle="1" w:styleId="TitelTeken">
-    <w:name w:val="Titel Teken"/>
+  <w:style w:type="character" w:customStyle="1" w:styleId="TitelChar">
+    <w:name w:val="Titel Char"/>
     <w:basedOn w:val="Standaardalinea-lettertype"/>
     <w:link w:val="Titel"/>
     <w:uiPriority w:val="10"/>
@@ -3250,7 +3138,7 @@
     <w:name w:val="Subtitle"/>
     <w:basedOn w:val="Standaard"/>
     <w:next w:val="Standaard"/>
-    <w:link w:val="OndertitelTeken"/>
+    <w:link w:val="OndertitelChar"/>
     <w:uiPriority w:val="11"/>
     <w:qFormat/>
     <w:rsid w:val="00DE73A8"/>
@@ -3272,8 +3160,8 @@
       <w:szCs w:val="24"/>
     </w:rPr>
   </w:style>
-  <w:style w:type="character" w:customStyle="1" w:styleId="OndertitelTeken">
-    <w:name w:val="Ondertitel Teken"/>
+  <w:style w:type="character" w:customStyle="1" w:styleId="OndertitelChar">
+    <w:name w:val="Ondertitel Char"/>
     <w:basedOn w:val="Standaardalinea-lettertype"/>
     <w:link w:val="Ondertitel"/>
     <w:uiPriority w:val="11"/>
@@ -3334,7 +3222,7 @@
     <w:name w:val="Quote"/>
     <w:basedOn w:val="Standaard"/>
     <w:next w:val="Standaard"/>
-    <w:link w:val="CitaatTeken"/>
+    <w:link w:val="CitaatChar"/>
     <w:uiPriority w:val="29"/>
     <w:qFormat/>
     <w:rsid w:val="00DE73A8"/>
@@ -3345,8 +3233,8 @@
       <w:color w:val="000000" w:themeColor="text1"/>
     </w:rPr>
   </w:style>
-  <w:style w:type="character" w:customStyle="1" w:styleId="CitaatTeken">
-    <w:name w:val="Citaat Teken"/>
+  <w:style w:type="character" w:customStyle="1" w:styleId="CitaatChar">
+    <w:name w:val="Citaat Char"/>
     <w:basedOn w:val="Standaardalinea-lettertype"/>
     <w:link w:val="Citaat"/>
     <w:uiPriority w:val="29"/>
@@ -3363,7 +3251,7 @@
     <w:name w:val="Intense Quote"/>
     <w:basedOn w:val="Standaard"/>
     <w:next w:val="Standaard"/>
-    <w:link w:val="DuidelijkcitaatTeken"/>
+    <w:link w:val="DuidelijkcitaatChar"/>
     <w:uiPriority w:val="30"/>
     <w:qFormat/>
     <w:rsid w:val="00DE73A8"/>
@@ -3383,8 +3271,8 @@
       <w:color w:val="4F81BD" w:themeColor="accent1"/>
     </w:rPr>
   </w:style>
-  <w:style w:type="character" w:customStyle="1" w:styleId="DuidelijkcitaatTeken">
-    <w:name w:val="Duidelijk citaat Teken"/>
+  <w:style w:type="character" w:customStyle="1" w:styleId="DuidelijkcitaatChar">
+    <w:name w:val="Duidelijk citaat Char"/>
     <w:basedOn w:val="Standaardalinea-lettertype"/>
     <w:link w:val="Duidelijkcitaat"/>
     <w:uiPriority w:val="30"/>
@@ -3399,7 +3287,7 @@
       <w:sz w:val="20"/>
     </w:rPr>
   </w:style>
-  <w:style w:type="character" w:styleId="Subtielebenadr">
+  <w:style w:type="character" w:styleId="Subtielebenadrukking">
     <w:name w:val="Subtle Emphasis"/>
     <w:uiPriority w:val="19"/>
     <w:qFormat/>
@@ -3413,7 +3301,7 @@
       <w:sz w:val="20"/>
     </w:rPr>
   </w:style>
-  <w:style w:type="character" w:styleId="Intensievebenadr">
+  <w:style w:type="character" w:styleId="Intensievebenadrukking">
     <w:name w:val="Intense Emphasis"/>
     <w:uiPriority w:val="21"/>
     <w:qFormat/>
@@ -3494,7 +3382,7 @@
       <w:u w:val="single"/>
     </w:rPr>
   </w:style>
-  <w:style w:type="table" w:styleId="Rastertabel4-accent1">
+  <w:style w:type="table" w:styleId="Rastertabel4-Accent1">
     <w:name w:val="Grid Table 4 Accent 1"/>
     <w:basedOn w:val="Standaardtabel"/>
     <w:uiPriority w:val="49"/>
@@ -3505,7 +3393,6 @@
     <w:tblPr>
       <w:tblStyleRowBandSize w:val="1"/>
       <w:tblStyleColBandSize w:val="1"/>
-      <w:tblInd w:w="0" w:type="dxa"/>
       <w:tblBorders>
         <w:top w:val="single" w:sz="4" w:space="0" w:color="95B3D7" w:themeColor="accent1" w:themeTint="99"/>
         <w:left w:val="single" w:sz="4" w:space="0" w:color="95B3D7" w:themeColor="accent1" w:themeTint="99"/>
@@ -3514,12 +3401,6 @@
         <w:insideH w:val="single" w:sz="4" w:space="0" w:color="95B3D7" w:themeColor="accent1" w:themeTint="99"/>
         <w:insideV w:val="single" w:sz="4" w:space="0" w:color="95B3D7" w:themeColor="accent1" w:themeTint="99"/>
       </w:tblBorders>
-      <w:tblCellMar>
-        <w:top w:w="0" w:type="dxa"/>
-        <w:left w:w="108" w:type="dxa"/>
-        <w:bottom w:w="0" w:type="dxa"/>
-        <w:right w:w="108" w:type="dxa"/>
-      </w:tblCellMar>
     </w:tblPr>
     <w:tblStylePr w:type="firstRow">
       <w:rPr>

</xml_diff>